<commit_message>
Add block-scheme to the Documentation
</commit_message>
<xml_diff>
--- a/Presentation and Documentation/Documentation.docx
+++ b/Presentation and Documentation/Documentation.docx
@@ -1,6 +1,6 @@
 
 <file path=word/document.xml><?xml version="1.0" encoding="utf-8"?>
-<w:document xmlns:wpc="http://schemas.microsoft.com/office/word/2010/wordprocessingCanvas" xmlns:cx="http://schemas.microsoft.com/office/drawing/2014/chartex" xmlns:cx1="http://schemas.microsoft.com/office/drawing/2015/9/8/chartex" xmlns:cx2="http://schemas.microsoft.com/office/drawing/2015/10/21/chartex" xmlns:cx3="http://schemas.microsoft.com/office/drawing/2016/5/9/chartex" xmlns:cx4="http://schemas.microsoft.com/office/drawing/2016/5/10/chartex" xmlns:cx5="http://schemas.microsoft.com/office/drawing/2016/5/11/chartex" xmlns:cx6="http://schemas.microsoft.com/office/drawing/2016/5/12/chartex" xmlns:cx7="http://schemas.microsoft.com/office/drawing/2016/5/13/chartex" xmlns:cx8="http://schemas.microsoft.com/office/drawing/2016/5/14/chartex" xmlns:mc="http://schemas.openxmlformats.org/markup-compatibility/2006" xmlns:aink="http://schemas.microsoft.com/office/drawing/2016/ink" xmlns:am3d="http://schemas.microsoft.com/office/drawing/2017/model3d" xmlns:o="urn:schemas-microsoft-com:office:office" xmlns:r="http://schemas.openxmlformats.org/officeDocument/2006/relationships" xmlns:m="http://schemas.openxmlformats.org/officeDocument/2006/math" xmlns:v="urn:schemas-microsoft-com:vml" xmlns:wp14="http://schemas.microsoft.com/office/word/2010/wordprocessingDrawing" xmlns:wp="http://schemas.openxmlformats.org/drawingml/2006/wordprocessingDrawing" xmlns:w10="urn:schemas-microsoft-com:office:word" xmlns:w="http://schemas.openxmlformats.org/wordprocessingml/2006/main" xmlns:w14="http://schemas.microsoft.com/office/word/2010/wordml" xmlns:w15="http://schemas.microsoft.com/office/word/2012/wordml" xmlns:w16cex="http://schemas.microsoft.com/office/word/2018/wordml/cex" xmlns:w16cid="http://schemas.microsoft.com/office/word/2016/wordml/cid" xmlns:w16="http://schemas.microsoft.com/office/word/2018/wordml" xmlns:w16sdtdh="http://schemas.microsoft.com/office/word/2020/wordml/sdtdatahash" xmlns:w16se="http://schemas.microsoft.com/office/word/2015/wordml/symex" xmlns:wpg="http://schemas.microsoft.com/office/word/2010/wordprocessingGroup" xmlns:wpi="http://schemas.microsoft.com/office/word/2010/wordprocessingInk" xmlns:wne="http://schemas.microsoft.com/office/word/2006/wordml" xmlns:wps="http://schemas.microsoft.com/office/word/2010/wordprocessingShape" mc:Ignorable="w14 w15 w16se w16cid w16 w16cex w16sdtdh wp14">
+<w:document xmlns:wpc="http://schemas.microsoft.com/office/word/2010/wordprocessingCanvas" xmlns:mc="http://schemas.openxmlformats.org/markup-compatibility/2006" xmlns:o="urn:schemas-microsoft-com:office:office" xmlns:r="http://schemas.openxmlformats.org/officeDocument/2006/relationships" xmlns:m="http://schemas.openxmlformats.org/officeDocument/2006/math" xmlns:v="urn:schemas-microsoft-com:vml" xmlns:wp14="http://schemas.microsoft.com/office/word/2010/wordprocessingDrawing" xmlns:wp="http://schemas.openxmlformats.org/drawingml/2006/wordprocessingDrawing" xmlns:w10="urn:schemas-microsoft-com:office:word" xmlns:w="http://schemas.openxmlformats.org/wordprocessingml/2006/main" xmlns:w14="http://schemas.microsoft.com/office/word/2010/wordml" xmlns:wpg="http://schemas.microsoft.com/office/word/2010/wordprocessingGroup" xmlns:wpi="http://schemas.microsoft.com/office/word/2010/wordprocessingInk" xmlns:wne="http://schemas.microsoft.com/office/word/2006/wordml" xmlns:wps="http://schemas.microsoft.com/office/word/2010/wordprocessingShape" mc:Ignorable="w14 wp14">
   <w:body>
     <w:sdt>
       <w:sdtPr>
@@ -23,7 +23,7 @@
       <w:sdtContent>
         <w:p>
           <w:pPr>
-            <w:pStyle w:val="NoSpacing"/>
+            <w:pStyle w:val="a3"/>
             <w:spacing w:before="1540" w:after="240"/>
             <w:jc w:val="center"/>
             <w:rPr>
@@ -33,7 +33,7 @@
         </w:p>
         <w:p>
           <w:pPr>
-            <w:pStyle w:val="NoSpacing"/>
+            <w:pStyle w:val="a3"/>
             <w:pBdr>
               <w:top w:val="single" w:sz="6" w:space="6" w:color="1CADE4" w:themeColor="accent1"/>
               <w:bottom w:val="single" w:sz="6" w:space="6" w:color="1CADE4" w:themeColor="accent1"/>
@@ -57,7 +57,7 @@
         </w:p>
         <w:p>
           <w:pPr>
-            <w:pStyle w:val="NoSpacing"/>
+            <w:pStyle w:val="a3"/>
             <w:spacing w:before="480"/>
             <w:jc w:val="center"/>
             <w:rPr>
@@ -70,6 +70,7 @@
             <w:rPr>
               <w:noProof/>
               <w:color w:val="1CADE4" w:themeColor="accent1"/>
+              <w:lang w:val="bg-BG" w:eastAsia="bg-BG"/>
             </w:rPr>
             <mc:AlternateContent>
               <mc:Choice Requires="wps">
@@ -123,7 +124,7 @@
                             <w:txbxContent>
                               <w:p>
                                 <w:pPr>
-                                  <w:pStyle w:val="NoSpacing"/>
+                                  <w:pStyle w:val="a3"/>
                                   <w:jc w:val="center"/>
                                   <w:rPr>
                                     <w:color w:val="1CADE4" w:themeColor="accent1"/>
@@ -169,7 +170,7 @@
                   </wp:anchor>
                 </w:drawing>
               </mc:Choice>
-              <mc:Fallback>
+              <mc:Fallback xmlns:w16se="http://schemas.microsoft.com/office/word/2015/wordml/symex" xmlns:w16sdtdh="http://schemas.microsoft.com/office/word/2020/wordml/sdtdatahash" xmlns:w16="http://schemas.microsoft.com/office/word/2018/wordml" xmlns:w16cid="http://schemas.microsoft.com/office/word/2016/wordml/cid" xmlns:w16cex="http://schemas.microsoft.com/office/word/2018/wordml/cex" xmlns:w15="http://schemas.microsoft.com/office/word/2012/wordml" xmlns:am3d="http://schemas.microsoft.com/office/drawing/2017/model3d" xmlns:aink="http://schemas.microsoft.com/office/drawing/2016/ink" xmlns:cx8="http://schemas.microsoft.com/office/drawing/2016/5/14/chartex" xmlns:cx7="http://schemas.microsoft.com/office/drawing/2016/5/13/chartex" xmlns:cx6="http://schemas.microsoft.com/office/drawing/2016/5/12/chartex" xmlns:cx5="http://schemas.microsoft.com/office/drawing/2016/5/11/chartex" xmlns:cx4="http://schemas.microsoft.com/office/drawing/2016/5/10/chartex" xmlns:cx3="http://schemas.microsoft.com/office/drawing/2016/5/9/chartex" xmlns:cx2="http://schemas.microsoft.com/office/drawing/2015/10/21/chartex" xmlns:cx1="http://schemas.microsoft.com/office/drawing/2015/9/8/chartex" xmlns:cx="http://schemas.microsoft.com/office/drawing/2014/chartex">
                 <w:pict>
                   <v:shapetype w14:anchorId="699DA7C1" id="_x0000_t202" coordsize="21600,21600" o:spt="202" path="m,l,21600r21600,l21600,xe">
                     <v:stroke joinstyle="miter"/>
@@ -244,7 +245,7 @@
       <w:sdtContent>
         <w:p>
           <w:pPr>
-            <w:pStyle w:val="TOCHeading"/>
+            <w:pStyle w:val="a9"/>
             <w:rPr>
               <w:sz w:val="36"/>
               <w:szCs w:val="36"/>
@@ -260,7 +261,7 @@
         </w:p>
         <w:p>
           <w:pPr>
-            <w:pStyle w:val="TOC1"/>
+            <w:pStyle w:val="11"/>
             <w:tabs>
               <w:tab w:val="left" w:pos="440"/>
               <w:tab w:val="right" w:leader="dot" w:pos="9350"/>
@@ -296,7 +297,7 @@
           <w:hyperlink w:anchor="_Toc86524459" w:history="1">
             <w:r>
               <w:rPr>
-                <w:rStyle w:val="Hyperlink"/>
+                <w:rStyle w:val="ab"/>
                 <w:noProof/>
                 <w:sz w:val="32"/>
                 <w:szCs w:val="32"/>
@@ -315,7 +316,7 @@
             </w:r>
             <w:r>
               <w:rPr>
-                <w:rStyle w:val="Hyperlink"/>
+                <w:rStyle w:val="ab"/>
                 <w:noProof/>
                 <w:sz w:val="32"/>
                 <w:szCs w:val="32"/>
@@ -389,7 +390,7 @@
         </w:p>
         <w:p>
           <w:pPr>
-            <w:pStyle w:val="TOC1"/>
+            <w:pStyle w:val="11"/>
             <w:tabs>
               <w:tab w:val="left" w:pos="440"/>
               <w:tab w:val="right" w:leader="dot" w:pos="9350"/>
@@ -404,7 +405,7 @@
           <w:hyperlink w:anchor="_Toc86524460" w:history="1">
             <w:r>
               <w:rPr>
-                <w:rStyle w:val="Hyperlink"/>
+                <w:rStyle w:val="ab"/>
                 <w:noProof/>
                 <w:sz w:val="32"/>
                 <w:szCs w:val="32"/>
@@ -422,7 +423,7 @@
             </w:r>
             <w:r>
               <w:rPr>
-                <w:rStyle w:val="Hyperlink"/>
+                <w:rStyle w:val="ab"/>
                 <w:noProof/>
                 <w:sz w:val="32"/>
                 <w:szCs w:val="32"/>
@@ -495,7 +496,7 @@
         </w:p>
         <w:p>
           <w:pPr>
-            <w:pStyle w:val="TOC2"/>
+            <w:pStyle w:val="21"/>
             <w:tabs>
               <w:tab w:val="left" w:pos="880"/>
               <w:tab w:val="right" w:leader="dot" w:pos="9350"/>
@@ -510,7 +511,7 @@
           <w:hyperlink w:anchor="_Toc86524461" w:history="1">
             <w:r>
               <w:rPr>
-                <w:rStyle w:val="Hyperlink"/>
+                <w:rStyle w:val="ab"/>
                 <w:noProof/>
                 <w:sz w:val="32"/>
                 <w:szCs w:val="32"/>
@@ -529,7 +530,7 @@
             </w:r>
             <w:r>
               <w:rPr>
-                <w:rStyle w:val="Hyperlink"/>
+                <w:rStyle w:val="ab"/>
                 <w:noProof/>
                 <w:sz w:val="32"/>
                 <w:szCs w:val="32"/>
@@ -602,7 +603,7 @@
         </w:p>
         <w:p>
           <w:pPr>
-            <w:pStyle w:val="TOC2"/>
+            <w:pStyle w:val="21"/>
             <w:tabs>
               <w:tab w:val="right" w:leader="dot" w:pos="9350"/>
             </w:tabs>
@@ -616,7 +617,7 @@
           <w:hyperlink w:anchor="_Toc86524462" w:history="1">
             <w:r>
               <w:rPr>
-                <w:rStyle w:val="Hyperlink"/>
+                <w:rStyle w:val="ab"/>
                 <w:noProof/>
                 <w:sz w:val="32"/>
                 <w:szCs w:val="32"/>
@@ -689,7 +690,7 @@
         </w:p>
         <w:p>
           <w:pPr>
-            <w:pStyle w:val="TOC2"/>
+            <w:pStyle w:val="21"/>
             <w:tabs>
               <w:tab w:val="right" w:leader="dot" w:pos="9350"/>
             </w:tabs>
@@ -703,7 +704,7 @@
           <w:hyperlink w:anchor="_Toc86524463" w:history="1">
             <w:r>
               <w:rPr>
-                <w:rStyle w:val="Hyperlink"/>
+                <w:rStyle w:val="ab"/>
                 <w:noProof/>
                 <w:sz w:val="32"/>
                 <w:szCs w:val="32"/>
@@ -712,7 +713,7 @@
             </w:r>
             <w:r>
               <w:rPr>
-                <w:rStyle w:val="Hyperlink"/>
+                <w:rStyle w:val="ab"/>
                 <w:noProof/>
                 <w:sz w:val="32"/>
                 <w:szCs w:val="32"/>
@@ -786,7 +787,7 @@
         </w:p>
         <w:p>
           <w:pPr>
-            <w:pStyle w:val="TOC1"/>
+            <w:pStyle w:val="11"/>
             <w:tabs>
               <w:tab w:val="left" w:pos="440"/>
               <w:tab w:val="right" w:leader="dot" w:pos="9350"/>
@@ -801,7 +802,7 @@
           <w:hyperlink w:anchor="_Toc86524464" w:history="1">
             <w:r>
               <w:rPr>
-                <w:rStyle w:val="Hyperlink"/>
+                <w:rStyle w:val="ab"/>
                 <w:noProof/>
                 <w:sz w:val="32"/>
                 <w:szCs w:val="32"/>
@@ -819,7 +820,7 @@
             </w:r>
             <w:r>
               <w:rPr>
-                <w:rStyle w:val="Hyperlink"/>
+                <w:rStyle w:val="ab"/>
                 <w:noProof/>
                 <w:sz w:val="32"/>
                 <w:szCs w:val="32"/>
@@ -892,7 +893,7 @@
         </w:p>
         <w:p>
           <w:pPr>
-            <w:pStyle w:val="TOC2"/>
+            <w:pStyle w:val="21"/>
             <w:tabs>
               <w:tab w:val="right" w:leader="dot" w:pos="9350"/>
             </w:tabs>
@@ -906,7 +907,7 @@
           <w:hyperlink w:anchor="_Toc86524465" w:history="1">
             <w:r>
               <w:rPr>
-                <w:rStyle w:val="Hyperlink"/>
+                <w:rStyle w:val="ab"/>
                 <w:noProof/>
                 <w:sz w:val="32"/>
                 <w:szCs w:val="32"/>
@@ -979,7 +980,7 @@
         </w:p>
         <w:p>
           <w:pPr>
-            <w:pStyle w:val="TOC2"/>
+            <w:pStyle w:val="21"/>
             <w:tabs>
               <w:tab w:val="right" w:leader="dot" w:pos="9350"/>
             </w:tabs>
@@ -993,7 +994,7 @@
           <w:hyperlink w:anchor="_Toc86524466" w:history="1">
             <w:r>
               <w:rPr>
-                <w:rStyle w:val="Hyperlink"/>
+                <w:rStyle w:val="ab"/>
                 <w:noProof/>
                 <w:sz w:val="32"/>
                 <w:szCs w:val="32"/>
@@ -1066,7 +1067,7 @@
         </w:p>
         <w:p>
           <w:pPr>
-            <w:pStyle w:val="TOC2"/>
+            <w:pStyle w:val="21"/>
             <w:tabs>
               <w:tab w:val="right" w:leader="dot" w:pos="9350"/>
             </w:tabs>
@@ -1080,7 +1081,7 @@
           <w:hyperlink w:anchor="_Toc86524467" w:history="1">
             <w:r>
               <w:rPr>
-                <w:rStyle w:val="Hyperlink"/>
+                <w:rStyle w:val="ab"/>
                 <w:noProof/>
                 <w:sz w:val="32"/>
                 <w:szCs w:val="32"/>
@@ -1089,7 +1090,7 @@
             </w:r>
             <w:r>
               <w:rPr>
-                <w:rStyle w:val="Hyperlink"/>
+                <w:rStyle w:val="ab"/>
                 <w:noProof/>
                 <w:sz w:val="32"/>
                 <w:szCs w:val="32"/>
@@ -1099,7 +1100,7 @@
             </w:r>
             <w:r>
               <w:rPr>
-                <w:rStyle w:val="Hyperlink"/>
+                <w:rStyle w:val="ab"/>
                 <w:noProof/>
                 <w:sz w:val="32"/>
                 <w:szCs w:val="32"/>
@@ -1108,33 +1109,13 @@
             </w:r>
             <w:r>
               <w:rPr>
-                <w:rStyle w:val="Hyperlink"/>
+                <w:rStyle w:val="ab"/>
                 <w:noProof/>
                 <w:sz w:val="32"/>
                 <w:szCs w:val="32"/>
                 <w:lang w:val="bg-BG"/>
               </w:rPr>
-              <w:t>he</w:t>
-            </w:r>
-            <w:r>
-              <w:rPr>
-                <w:rStyle w:val="Hyperlink"/>
-                <w:noProof/>
-                <w:sz w:val="32"/>
-                <w:szCs w:val="32"/>
-                <w:lang w:val="bg-BG"/>
-              </w:rPr>
-              <w:t>m</w:t>
-            </w:r>
-            <w:r>
-              <w:rPr>
-                <w:rStyle w:val="Hyperlink"/>
-                <w:noProof/>
-                <w:sz w:val="32"/>
-                <w:szCs w:val="32"/>
-                <w:lang w:val="bg-BG"/>
-              </w:rPr>
-              <w:t>e</w:t>
+              <w:t>heme</w:t>
             </w:r>
             <w:r>
               <w:rPr>
@@ -1202,7 +1183,7 @@
         </w:p>
         <w:p>
           <w:pPr>
-            <w:pStyle w:val="TOC1"/>
+            <w:pStyle w:val="11"/>
             <w:tabs>
               <w:tab w:val="left" w:pos="440"/>
               <w:tab w:val="right" w:leader="dot" w:pos="9350"/>
@@ -1217,7 +1198,7 @@
           <w:hyperlink w:anchor="_Toc86524468" w:history="1">
             <w:r>
               <w:rPr>
-                <w:rStyle w:val="Hyperlink"/>
+                <w:rStyle w:val="ab"/>
                 <w:noProof/>
                 <w:sz w:val="32"/>
                 <w:szCs w:val="32"/>
@@ -1236,7 +1217,7 @@
             </w:r>
             <w:r>
               <w:rPr>
-                <w:rStyle w:val="Hyperlink"/>
+                <w:rStyle w:val="ab"/>
                 <w:noProof/>
                 <w:sz w:val="32"/>
                 <w:szCs w:val="32"/>
@@ -1327,7 +1308,7 @@
     </w:p>
     <w:p>
       <w:pPr>
-        <w:pStyle w:val="Heading1"/>
+        <w:pStyle w:val="1"/>
         <w:numPr>
           <w:ilvl w:val="0"/>
           <w:numId w:val="26"/>
@@ -1355,7 +1336,7 @@
     </w:p>
     <w:tbl>
       <w:tblPr>
-        <w:tblStyle w:val="GridTable1Light-Accent1"/>
+        <w:tblStyle w:val="GridTable1LightAccent1"/>
         <w:tblW w:w="9535" w:type="dxa"/>
         <w:tblLook w:val="04A0" w:firstRow="1" w:lastRow="0" w:firstColumn="1" w:lastColumn="0" w:noHBand="0" w:noVBand="1"/>
       </w:tblPr>
@@ -1481,7 +1462,7 @@
             </w:pPr>
             <w:r>
               <w:rPr>
-                <w:rStyle w:val="Strong"/>
+                <w:rStyle w:val="ad"/>
               </w:rPr>
               <w:t>Scrum Trainer</w:t>
             </w:r>
@@ -1505,12 +1486,21 @@
                 <w:bCs w:val="0"/>
               </w:rPr>
             </w:pPr>
+            <w:proofErr w:type="spellStart"/>
             <w:r>
               <w:rPr>
                 <w:b w:val="0"/>
                 <w:bCs w:val="0"/>
               </w:rPr>
-              <w:t xml:space="preserve">Dimitar </w:t>
+              <w:t>Dimitar</w:t>
+            </w:r>
+            <w:proofErr w:type="spellEnd"/>
+            <w:r>
+              <w:rPr>
+                <w:b w:val="0"/>
+                <w:bCs w:val="0"/>
+              </w:rPr>
+              <w:t xml:space="preserve"> </w:t>
             </w:r>
             <w:proofErr w:type="spellStart"/>
             <w:r>
@@ -1557,7 +1547,7 @@
             </w:pPr>
             <w:r>
               <w:rPr>
-                <w:rStyle w:val="Strong"/>
+                <w:rStyle w:val="ad"/>
               </w:rPr>
               <w:t>Back-end Developer</w:t>
             </w:r>
@@ -1586,17 +1576,8 @@
                 <w:b w:val="0"/>
                 <w:bCs w:val="0"/>
               </w:rPr>
-              <w:t xml:space="preserve">Vesela </w:t>
-            </w:r>
-            <w:proofErr w:type="spellStart"/>
-            <w:r>
-              <w:rPr>
-                <w:b w:val="0"/>
-                <w:bCs w:val="0"/>
-              </w:rPr>
-              <w:t>Dekova</w:t>
-            </w:r>
-            <w:proofErr w:type="spellEnd"/>
+              <w:t>Vesela Dekova</w:t>
+            </w:r>
           </w:p>
         </w:tc>
         <w:tc>
@@ -1624,13 +1605,13 @@
             </w:pPr>
             <w:r>
               <w:rPr>
-                <w:rStyle w:val="Strong"/>
+                <w:rStyle w:val="ad"/>
               </w:rPr>
               <w:t>Front</w:t>
             </w:r>
             <w:r>
               <w:rPr>
-                <w:rStyle w:val="Strong"/>
+                <w:rStyle w:val="ad"/>
               </w:rPr>
               <w:t>-end Developer</w:t>
             </w:r>
@@ -1700,7 +1681,7 @@
             </w:pPr>
             <w:r>
               <w:rPr>
-                <w:rStyle w:val="Strong"/>
+                <w:rStyle w:val="ad"/>
               </w:rPr>
               <w:t>QA Engineer</w:t>
             </w:r>
@@ -1710,12 +1691,12 @@
     </w:tbl>
     <w:p>
       <w:pPr>
-        <w:pStyle w:val="Heading1"/>
+        <w:pStyle w:val="1"/>
       </w:pPr>
     </w:p>
     <w:p>
       <w:pPr>
-        <w:pStyle w:val="Heading1"/>
+        <w:pStyle w:val="1"/>
         <w:numPr>
           <w:ilvl w:val="0"/>
           <w:numId w:val="26"/>
@@ -1730,7 +1711,7 @@
     <w:p/>
     <w:p>
       <w:pPr>
-        <w:pStyle w:val="Heading2"/>
+        <w:pStyle w:val="2"/>
         <w:numPr>
           <w:ilvl w:val="1"/>
           <w:numId w:val="26"/>
@@ -1774,7 +1755,7 @@
     </w:p>
     <w:p>
       <w:pPr>
-        <w:pStyle w:val="Heading2"/>
+        <w:pStyle w:val="2"/>
         <w:ind w:left="426"/>
         <w:rPr>
           <w:sz w:val="28"/>
@@ -1807,7 +1788,7 @@
     </w:p>
     <w:p>
       <w:pPr>
-        <w:pStyle w:val="ListParagraph"/>
+        <w:pStyle w:val="aa"/>
         <w:numPr>
           <w:ilvl w:val="0"/>
           <w:numId w:val="27"/>
@@ -1827,7 +1808,7 @@
     </w:p>
     <w:p>
       <w:pPr>
-        <w:pStyle w:val="ListParagraph"/>
+        <w:pStyle w:val="aa"/>
         <w:numPr>
           <w:ilvl w:val="0"/>
           <w:numId w:val="27"/>
@@ -1847,7 +1828,7 @@
     </w:p>
     <w:p>
       <w:pPr>
-        <w:pStyle w:val="ListParagraph"/>
+        <w:pStyle w:val="aa"/>
         <w:numPr>
           <w:ilvl w:val="0"/>
           <w:numId w:val="27"/>
@@ -1867,7 +1848,7 @@
     </w:p>
     <w:p>
       <w:pPr>
-        <w:pStyle w:val="ListParagraph"/>
+        <w:pStyle w:val="aa"/>
         <w:numPr>
           <w:ilvl w:val="0"/>
           <w:numId w:val="27"/>
@@ -1887,7 +1868,7 @@
     </w:p>
     <w:p>
       <w:pPr>
-        <w:pStyle w:val="ListParagraph"/>
+        <w:pStyle w:val="aa"/>
         <w:numPr>
           <w:ilvl w:val="0"/>
           <w:numId w:val="27"/>
@@ -1907,7 +1888,7 @@
     </w:p>
     <w:p>
       <w:pPr>
-        <w:pStyle w:val="ListParagraph"/>
+        <w:pStyle w:val="aa"/>
         <w:rPr>
           <w:sz w:val="24"/>
           <w:szCs w:val="24"/>
@@ -1916,7 +1897,7 @@
     </w:p>
     <w:p>
       <w:pPr>
-        <w:pStyle w:val="Heading2"/>
+        <w:pStyle w:val="2"/>
         <w:ind w:left="426"/>
         <w:rPr>
           <w:sz w:val="28"/>
@@ -1944,7 +1925,7 @@
     </w:p>
     <w:p>
       <w:pPr>
-        <w:pStyle w:val="ListParagraph"/>
+        <w:pStyle w:val="aa"/>
         <w:numPr>
           <w:ilvl w:val="0"/>
           <w:numId w:val="22"/>
@@ -1979,7 +1960,7 @@
     </w:p>
     <w:p>
       <w:pPr>
-        <w:pStyle w:val="ListParagraph"/>
+        <w:pStyle w:val="aa"/>
         <w:numPr>
           <w:ilvl w:val="0"/>
           <w:numId w:val="21"/>
@@ -2050,7 +2031,7 @@
     </w:p>
     <w:p>
       <w:pPr>
-        <w:pStyle w:val="ListParagraph"/>
+        <w:pStyle w:val="aa"/>
         <w:numPr>
           <w:ilvl w:val="0"/>
           <w:numId w:val="21"/>
@@ -2115,7 +2096,7 @@
     </w:p>
     <w:p>
       <w:pPr>
-        <w:pStyle w:val="ListParagraph"/>
+        <w:pStyle w:val="aa"/>
         <w:numPr>
           <w:ilvl w:val="0"/>
           <w:numId w:val="21"/>
@@ -2165,7 +2146,7 @@
     </w:p>
     <w:p>
       <w:pPr>
-        <w:pStyle w:val="ListParagraph"/>
+        <w:pStyle w:val="aa"/>
         <w:numPr>
           <w:ilvl w:val="0"/>
           <w:numId w:val="21"/>
@@ -2243,7 +2224,7 @@
     </w:p>
     <w:p>
       <w:pPr>
-        <w:pStyle w:val="ListParagraph"/>
+        <w:pStyle w:val="aa"/>
         <w:numPr>
           <w:ilvl w:val="0"/>
           <w:numId w:val="21"/>
@@ -2273,7 +2254,7 @@
     </w:p>
     <w:p>
       <w:pPr>
-        <w:pStyle w:val="ListParagraph"/>
+        <w:pStyle w:val="aa"/>
         <w:rPr>
           <w:lang w:val="bg-BG"/>
         </w:rPr>
@@ -2281,7 +2262,7 @@
     </w:p>
     <w:p>
       <w:pPr>
-        <w:pStyle w:val="ListParagraph"/>
+        <w:pStyle w:val="aa"/>
         <w:rPr>
           <w:lang w:val="bg-BG"/>
         </w:rPr>
@@ -2289,7 +2270,7 @@
     </w:p>
     <w:p>
       <w:pPr>
-        <w:pStyle w:val="ListParagraph"/>
+        <w:pStyle w:val="aa"/>
         <w:numPr>
           <w:ilvl w:val="0"/>
           <w:numId w:val="16"/>
@@ -2316,7 +2297,7 @@
     </w:p>
     <w:p>
       <w:pPr>
-        <w:pStyle w:val="ListParagraph"/>
+        <w:pStyle w:val="aa"/>
         <w:numPr>
           <w:ilvl w:val="0"/>
           <w:numId w:val="15"/>
@@ -2343,7 +2324,7 @@
     </w:p>
     <w:p>
       <w:pPr>
-        <w:pStyle w:val="Heading1"/>
+        <w:pStyle w:val="1"/>
         <w:numPr>
           <w:ilvl w:val="0"/>
           <w:numId w:val="26"/>
@@ -2358,12 +2339,12 @@
     </w:p>
     <w:p>
       <w:pPr>
-        <w:pStyle w:val="ListParagraph"/>
+        <w:pStyle w:val="aa"/>
       </w:pPr>
     </w:p>
     <w:p>
       <w:pPr>
-        <w:pStyle w:val="Heading2"/>
+        <w:pStyle w:val="2"/>
         <w:rPr>
           <w:sz w:val="28"/>
           <w:szCs w:val="28"/>
@@ -2394,7 +2375,7 @@
     </w:p>
     <w:p>
       <w:pPr>
-        <w:pStyle w:val="Heading2"/>
+        <w:pStyle w:val="2"/>
       </w:pPr>
       <w:r>
         <w:tab/>
@@ -2402,7 +2383,7 @@
     </w:p>
     <w:tbl>
       <w:tblPr>
-        <w:tblStyle w:val="GridTable4-Accent2"/>
+        <w:tblStyle w:val="GridTable4Accent2"/>
         <w:tblW w:w="10165" w:type="dxa"/>
         <w:tblLook w:val="04A0" w:firstRow="1" w:lastRow="0" w:firstColumn="1" w:lastColumn="0" w:noHBand="0" w:noVBand="1"/>
       </w:tblPr>
@@ -3128,7 +3109,7 @@
     </w:p>
     <w:p>
       <w:pPr>
-        <w:pStyle w:val="Heading2"/>
+        <w:pStyle w:val="2"/>
         <w:rPr>
           <w:sz w:val="28"/>
           <w:szCs w:val="28"/>
@@ -3157,7 +3138,7 @@
     </w:p>
     <w:p>
       <w:pPr>
-        <w:pStyle w:val="Heading2"/>
+        <w:pStyle w:val="2"/>
       </w:pPr>
       <w:r>
         <w:tab/>
@@ -3165,7 +3146,7 @@
     </w:p>
     <w:tbl>
       <w:tblPr>
-        <w:tblStyle w:val="GridTable4-Accent2"/>
+        <w:tblStyle w:val="GridTable4Accent2"/>
         <w:tblW w:w="10165" w:type="dxa"/>
         <w:tblLook w:val="04A0" w:firstRow="1" w:lastRow="0" w:firstColumn="1" w:lastColumn="0" w:noHBand="0" w:noVBand="1"/>
       </w:tblPr>
@@ -3272,7 +3253,6 @@
               <w:t xml:space="preserve">void </w:t>
             </w:r>
             <w:proofErr w:type="spellStart"/>
-            <w:proofErr w:type="gramStart"/>
             <w:r>
               <w:rPr>
                 <w:sz w:val="24"/>
@@ -3288,16 +3268,7 @@
                 <w:szCs w:val="24"/>
                 <w:lang w:val="en-GB"/>
               </w:rPr>
-              <w:t>(</w:t>
-            </w:r>
-            <w:proofErr w:type="gramEnd"/>
-            <w:r>
-              <w:rPr>
-                <w:sz w:val="24"/>
-                <w:szCs w:val="24"/>
-                <w:lang w:val="en-GB"/>
-              </w:rPr>
-              <w:t>)</w:t>
+              <w:t>()</w:t>
             </w:r>
           </w:p>
         </w:tc>
@@ -3378,25 +3349,7 @@
                 <w:szCs w:val="24"/>
                 <w:lang w:val="en-GB"/>
               </w:rPr>
-              <w:t xml:space="preserve">void </w:t>
-            </w:r>
-            <w:proofErr w:type="gramStart"/>
-            <w:r>
-              <w:rPr>
-                <w:sz w:val="24"/>
-                <w:szCs w:val="24"/>
-                <w:lang w:val="en-GB"/>
-              </w:rPr>
-              <w:t>color(</w:t>
-            </w:r>
-            <w:proofErr w:type="gramEnd"/>
-            <w:r>
-              <w:rPr>
-                <w:sz w:val="24"/>
-                <w:szCs w:val="24"/>
-                <w:lang w:val="en-GB"/>
-              </w:rPr>
-              <w:t>int color)</w:t>
+              <w:t>void color(int color)</w:t>
             </w:r>
           </w:p>
         </w:tc>
@@ -3459,25 +3412,7 @@
                 <w:szCs w:val="24"/>
                 <w:lang w:val="en-GB"/>
               </w:rPr>
-              <w:t xml:space="preserve">void </w:t>
-            </w:r>
-            <w:proofErr w:type="gramStart"/>
-            <w:r>
-              <w:rPr>
-                <w:sz w:val="24"/>
-                <w:szCs w:val="24"/>
-                <w:lang w:val="en-GB"/>
-              </w:rPr>
-              <w:t>menu(</w:t>
-            </w:r>
-            <w:proofErr w:type="gramEnd"/>
-            <w:r>
-              <w:rPr>
-                <w:sz w:val="24"/>
-                <w:szCs w:val="24"/>
-                <w:lang w:val="en-GB"/>
-              </w:rPr>
-              <w:t>)</w:t>
+              <w:t>void menu()</w:t>
             </w:r>
           </w:p>
         </w:tc>
@@ -3542,16 +3477,25 @@
                 <w:lang w:val="en-GB"/>
               </w:rPr>
             </w:pPr>
+            <w:proofErr w:type="spellStart"/>
             <w:r>
               <w:rPr>
                 <w:sz w:val="24"/>
                 <w:szCs w:val="24"/>
                 <w:lang w:val="en-GB"/>
               </w:rPr>
-              <w:t xml:space="preserve">int </w:t>
+              <w:t>int</w:t>
+            </w:r>
+            <w:proofErr w:type="spellEnd"/>
+            <w:r>
+              <w:rPr>
+                <w:sz w:val="24"/>
+                <w:szCs w:val="24"/>
+                <w:lang w:val="en-GB"/>
+              </w:rPr>
+              <w:t xml:space="preserve"> </w:t>
             </w:r>
             <w:proofErr w:type="spellStart"/>
-            <w:proofErr w:type="gramStart"/>
             <w:r>
               <w:rPr>
                 <w:sz w:val="24"/>
@@ -3569,14 +3513,41 @@
               </w:rPr>
               <w:t>(</w:t>
             </w:r>
-            <w:proofErr w:type="gramEnd"/>
+            <w:proofErr w:type="spellStart"/>
             <w:r>
               <w:rPr>
                 <w:sz w:val="24"/>
                 <w:szCs w:val="24"/>
                 <w:lang w:val="en-GB"/>
               </w:rPr>
-              <w:t>int x, int y)</w:t>
+              <w:t>int</w:t>
+            </w:r>
+            <w:proofErr w:type="spellEnd"/>
+            <w:r>
+              <w:rPr>
+                <w:sz w:val="24"/>
+                <w:szCs w:val="24"/>
+                <w:lang w:val="en-GB"/>
+              </w:rPr>
+              <w:t xml:space="preserve"> x, </w:t>
+            </w:r>
+            <w:proofErr w:type="spellStart"/>
+            <w:r>
+              <w:rPr>
+                <w:sz w:val="24"/>
+                <w:szCs w:val="24"/>
+                <w:lang w:val="en-GB"/>
+              </w:rPr>
+              <w:t>int</w:t>
+            </w:r>
+            <w:proofErr w:type="spellEnd"/>
+            <w:r>
+              <w:rPr>
+                <w:sz w:val="24"/>
+                <w:szCs w:val="24"/>
+                <w:lang w:val="en-GB"/>
+              </w:rPr>
+              <w:t xml:space="preserve"> y)</w:t>
             </w:r>
           </w:p>
         </w:tc>
@@ -3654,7 +3625,6 @@
               <w:t xml:space="preserve">void </w:t>
             </w:r>
             <w:proofErr w:type="spellStart"/>
-            <w:proofErr w:type="gramStart"/>
             <w:r>
               <w:rPr>
                 <w:sz w:val="24"/>
@@ -3686,16 +3656,7 @@
                 <w:szCs w:val="24"/>
                 <w:lang w:val="en-GB"/>
               </w:rPr>
-              <w:t>(</w:t>
-            </w:r>
-            <w:proofErr w:type="gramEnd"/>
-            <w:r>
-              <w:rPr>
-                <w:sz w:val="24"/>
-                <w:szCs w:val="24"/>
-                <w:lang w:val="en-GB"/>
-              </w:rPr>
-              <w:t>)</w:t>
+              <w:t>()</w:t>
             </w:r>
           </w:p>
         </w:tc>
@@ -3768,7 +3729,6 @@
               <w:t xml:space="preserve">void </w:t>
             </w:r>
             <w:proofErr w:type="spellStart"/>
-            <w:proofErr w:type="gramStart"/>
             <w:r>
               <w:rPr>
                 <w:sz w:val="24"/>
@@ -3784,16 +3744,7 @@
                 <w:szCs w:val="24"/>
                 <w:lang w:val="en-GB"/>
               </w:rPr>
-              <w:t>(</w:t>
-            </w:r>
-            <w:proofErr w:type="gramEnd"/>
-            <w:r>
-              <w:rPr>
-                <w:sz w:val="24"/>
-                <w:szCs w:val="24"/>
-                <w:lang w:val="en-GB"/>
-              </w:rPr>
-              <w:t>string answer)</w:t>
+              <w:t>(string answer)</w:t>
             </w:r>
           </w:p>
         </w:tc>
@@ -3866,7 +3817,6 @@
               <w:t xml:space="preserve">void </w:t>
             </w:r>
             <w:proofErr w:type="spellStart"/>
-            <w:proofErr w:type="gramStart"/>
             <w:r>
               <w:rPr>
                 <w:sz w:val="24"/>
@@ -3882,16 +3832,7 @@
                 <w:szCs w:val="24"/>
                 <w:lang w:val="en-GB"/>
               </w:rPr>
-              <w:t>(</w:t>
-            </w:r>
-            <w:proofErr w:type="gramEnd"/>
-            <w:r>
-              <w:rPr>
-                <w:sz w:val="24"/>
-                <w:szCs w:val="24"/>
-                <w:lang w:val="en-GB"/>
-              </w:rPr>
-              <w:t>)</w:t>
+              <w:t>()</w:t>
             </w:r>
           </w:p>
         </w:tc>
@@ -3963,7 +3904,6 @@
               <w:t xml:space="preserve">void </w:t>
             </w:r>
             <w:proofErr w:type="spellStart"/>
-            <w:proofErr w:type="gramStart"/>
             <w:r>
               <w:rPr>
                 <w:sz w:val="24"/>
@@ -3979,16 +3919,7 @@
                 <w:szCs w:val="24"/>
                 <w:lang w:val="en-GB"/>
               </w:rPr>
-              <w:t>(</w:t>
-            </w:r>
-            <w:proofErr w:type="gramEnd"/>
-            <w:r>
-              <w:rPr>
-                <w:sz w:val="24"/>
-                <w:szCs w:val="24"/>
-                <w:lang w:val="en-GB"/>
-              </w:rPr>
-              <w:t>)</w:t>
+              <w:t>()</w:t>
             </w:r>
           </w:p>
         </w:tc>
@@ -4054,7 +3985,6 @@
               <w:t xml:space="preserve">  void </w:t>
             </w:r>
             <w:proofErr w:type="spellStart"/>
-            <w:proofErr w:type="gramStart"/>
             <w:r>
               <w:rPr>
                 <w:sz w:val="24"/>
@@ -4070,16 +4000,7 @@
                 <w:szCs w:val="24"/>
                 <w:lang w:val="en-GB"/>
               </w:rPr>
-              <w:t>(</w:t>
-            </w:r>
-            <w:proofErr w:type="gramEnd"/>
-            <w:r>
-              <w:rPr>
-                <w:sz w:val="24"/>
-                <w:szCs w:val="24"/>
-                <w:lang w:val="en-GB"/>
-              </w:rPr>
-              <w:t>)</w:t>
+              <w:t>()</w:t>
             </w:r>
           </w:p>
           <w:p>
@@ -4157,7 +4078,6 @@
               <w:t xml:space="preserve">  void </w:t>
             </w:r>
             <w:proofErr w:type="spellStart"/>
-            <w:proofErr w:type="gramStart"/>
             <w:r>
               <w:rPr>
                 <w:sz w:val="24"/>
@@ -4173,16 +4093,7 @@
                 <w:szCs w:val="24"/>
                 <w:lang w:val="en-GB"/>
               </w:rPr>
-              <w:t>(</w:t>
-            </w:r>
-            <w:proofErr w:type="gramEnd"/>
-            <w:r>
-              <w:rPr>
-                <w:sz w:val="24"/>
-                <w:szCs w:val="24"/>
-                <w:lang w:val="en-GB"/>
-              </w:rPr>
-              <w:t>)</w:t>
+              <w:t>()</w:t>
             </w:r>
           </w:p>
         </w:tc>
@@ -4248,7 +4159,6 @@
               <w:t xml:space="preserve">  void </w:t>
             </w:r>
             <w:proofErr w:type="spellStart"/>
-            <w:proofErr w:type="gramStart"/>
             <w:r>
               <w:rPr>
                 <w:sz w:val="24"/>
@@ -4264,16 +4174,7 @@
                 <w:szCs w:val="24"/>
                 <w:lang w:val="en-GB"/>
               </w:rPr>
-              <w:t>(</w:t>
-            </w:r>
-            <w:proofErr w:type="gramEnd"/>
-            <w:r>
-              <w:rPr>
-                <w:sz w:val="24"/>
-                <w:szCs w:val="24"/>
-                <w:lang w:val="en-GB"/>
-              </w:rPr>
-              <w:t>)</w:t>
+              <w:t>()</w:t>
             </w:r>
           </w:p>
           <w:p>
@@ -4313,7 +4214,7 @@
     </w:tbl>
     <w:p>
       <w:pPr>
-        <w:pStyle w:val="Heading2"/>
+        <w:pStyle w:val="2"/>
         <w:rPr>
           <w:sz w:val="28"/>
           <w:szCs w:val="28"/>
@@ -4322,7 +4223,7 @@
     </w:p>
     <w:p>
       <w:pPr>
-        <w:pStyle w:val="Heading2"/>
+        <w:pStyle w:val="2"/>
         <w:rPr>
           <w:sz w:val="28"/>
           <w:szCs w:val="28"/>
@@ -4331,7 +4232,7 @@
     </w:p>
     <w:p>
       <w:pPr>
-        <w:pStyle w:val="Heading2"/>
+        <w:pStyle w:val="2"/>
         <w:rPr>
           <w:sz w:val="28"/>
           <w:szCs w:val="28"/>
@@ -4340,7 +4241,7 @@
     </w:p>
     <w:p>
       <w:pPr>
-        <w:pStyle w:val="Heading2"/>
+        <w:pStyle w:val="2"/>
         <w:rPr>
           <w:sz w:val="28"/>
           <w:szCs w:val="28"/>
@@ -4349,7 +4250,7 @@
     </w:p>
     <w:p>
       <w:pPr>
-        <w:pStyle w:val="Heading2"/>
+        <w:pStyle w:val="2"/>
         <w:rPr>
           <w:sz w:val="28"/>
           <w:szCs w:val="28"/>
@@ -4375,7 +4276,7 @@
     </w:p>
     <w:p>
       <w:pPr>
-        <w:pStyle w:val="Heading2"/>
+        <w:pStyle w:val="2"/>
         <w:rPr>
           <w:sz w:val="28"/>
           <w:szCs w:val="28"/>
@@ -4384,7 +4285,7 @@
     </w:p>
     <w:p>
       <w:pPr>
-        <w:pStyle w:val="Heading2"/>
+        <w:pStyle w:val="2"/>
         <w:rPr>
           <w:sz w:val="28"/>
           <w:szCs w:val="28"/>
@@ -4434,9 +4335,52 @@
       <w:r>
         <w:rPr>
           <w:noProof/>
-        </w:rPr>
-        <w:t>*picture</w:t>
+          <w:lang w:val="bg-BG" w:eastAsia="bg-BG"/>
+        </w:rPr>
+        <w:drawing>
+          <wp:inline distT="0" distB="0" distL="0" distR="0" wp14:anchorId="62F60985" wp14:editId="6534A8C2">
+            <wp:extent cx="5996940" cy="7139940"/>
+            <wp:effectExtent l="0" t="0" r="3810" b="3810"/>
+            <wp:docPr id="1" name="Картина 1"/>
+            <wp:cNvGraphicFramePr>
+              <a:graphicFrameLocks xmlns:a="http://schemas.openxmlformats.org/drawingml/2006/main" noChangeAspect="1"/>
+            </wp:cNvGraphicFramePr>
+            <a:graphic xmlns:a="http://schemas.openxmlformats.org/drawingml/2006/main">
+              <a:graphicData uri="http://schemas.openxmlformats.org/drawingml/2006/picture">
+                <pic:pic xmlns:pic="http://schemas.openxmlformats.org/drawingml/2006/picture">
+                  <pic:nvPicPr>
+                    <pic:cNvPr id="0" name="block-scheme.png"/>
+                    <pic:cNvPicPr/>
+                  </pic:nvPicPr>
+                  <pic:blipFill>
+                    <a:blip r:embed="rId12">
+                      <a:extLst>
+                        <a:ext uri="{28A0092B-C50C-407E-A947-70E740481C1C}">
+                          <a14:useLocalDpi xmlns:a14="http://schemas.microsoft.com/office/drawing/2010/main" val="0"/>
+                        </a:ext>
+                      </a:extLst>
+                    </a:blip>
+                    <a:stretch>
+                      <a:fillRect/>
+                    </a:stretch>
+                  </pic:blipFill>
+                  <pic:spPr>
+                    <a:xfrm>
+                      <a:off x="0" y="0"/>
+                      <a:ext cx="5997640" cy="7140773"/>
+                    </a:xfrm>
+                    <a:prstGeom prst="rect">
+                      <a:avLst/>
+                    </a:prstGeom>
+                  </pic:spPr>
+                </pic:pic>
+              </a:graphicData>
+            </a:graphic>
+          </wp:inline>
+        </w:drawing>
       </w:r>
+      <w:bookmarkStart w:id="10" w:name="_GoBack"/>
+      <w:bookmarkEnd w:id="10"/>
     </w:p>
     <w:p>
       <w:pPr>
@@ -4448,7 +4392,7 @@
     </w:p>
     <w:p>
       <w:pPr>
-        <w:pStyle w:val="Heading1"/>
+        <w:pStyle w:val="1"/>
         <w:numPr>
           <w:ilvl w:val="0"/>
           <w:numId w:val="26"/>
@@ -4466,9 +4410,10 @@
           <w:szCs w:val="36"/>
           <w:lang w:val="bg-BG"/>
         </w:rPr>
+        <w:lastRenderedPageBreak/>
         <w:t xml:space="preserve"> </w:t>
       </w:r>
-      <w:bookmarkStart w:id="10" w:name="_Toc86524468"/>
+      <w:bookmarkStart w:id="11" w:name="_Toc86524468"/>
       <w:r>
         <w:rPr>
           <w:rStyle w:val="jlqj4b"/>
@@ -4476,7 +4421,7 @@
         </w:rPr>
         <w:t>Summary</w:t>
       </w:r>
-      <w:bookmarkEnd w:id="10"/>
+      <w:bookmarkEnd w:id="11"/>
     </w:p>
     <w:p>
       <w:pPr>
@@ -4520,7 +4465,7 @@
     </w:p>
     <w:p>
       <w:pPr>
-        <w:pStyle w:val="ListParagraph"/>
+        <w:pStyle w:val="aa"/>
         <w:tabs>
           <w:tab w:val="left" w:pos="916"/>
           <w:tab w:val="left" w:pos="1832"/>
@@ -4551,7 +4496,7 @@
     </w:p>
     <w:p>
       <w:pPr>
-        <w:pStyle w:val="Heading1"/>
+        <w:pStyle w:val="1"/>
       </w:pPr>
     </w:p>
     <w:sectPr>
@@ -4567,7 +4512,7 @@
 </file>
 
 <file path=word/endnotes.xml><?xml version="1.0" encoding="utf-8"?>
-<w:endnotes xmlns:wpc="http://schemas.microsoft.com/office/word/2010/wordprocessingCanvas" xmlns:cx="http://schemas.microsoft.com/office/drawing/2014/chartex" xmlns:cx1="http://schemas.microsoft.com/office/drawing/2015/9/8/chartex" xmlns:cx2="http://schemas.microsoft.com/office/drawing/2015/10/21/chartex" xmlns:cx3="http://schemas.microsoft.com/office/drawing/2016/5/9/chartex" xmlns:cx4="http://schemas.microsoft.com/office/drawing/2016/5/10/chartex" xmlns:cx5="http://schemas.microsoft.com/office/drawing/2016/5/11/chartex" xmlns:cx6="http://schemas.microsoft.com/office/drawing/2016/5/12/chartex" xmlns:cx7="http://schemas.microsoft.com/office/drawing/2016/5/13/chartex" xmlns:cx8="http://schemas.microsoft.com/office/drawing/2016/5/14/chartex" xmlns:mc="http://schemas.openxmlformats.org/markup-compatibility/2006" xmlns:aink="http://schemas.microsoft.com/office/drawing/2016/ink" xmlns:am3d="http://schemas.microsoft.com/office/drawing/2017/model3d" xmlns:o="urn:schemas-microsoft-com:office:office" xmlns:r="http://schemas.openxmlformats.org/officeDocument/2006/relationships" xmlns:m="http://schemas.openxmlformats.org/officeDocument/2006/math" xmlns:v="urn:schemas-microsoft-com:vml" xmlns:wp14="http://schemas.microsoft.com/office/word/2010/wordprocessingDrawing" xmlns:wp="http://schemas.openxmlformats.org/drawingml/2006/wordprocessingDrawing" xmlns:w10="urn:schemas-microsoft-com:office:word" xmlns:w="http://schemas.openxmlformats.org/wordprocessingml/2006/main" xmlns:w14="http://schemas.microsoft.com/office/word/2010/wordml" xmlns:w15="http://schemas.microsoft.com/office/word/2012/wordml" xmlns:w16cex="http://schemas.microsoft.com/office/word/2018/wordml/cex" xmlns:w16cid="http://schemas.microsoft.com/office/word/2016/wordml/cid" xmlns:w16="http://schemas.microsoft.com/office/word/2018/wordml" xmlns:w16sdtdh="http://schemas.microsoft.com/office/word/2020/wordml/sdtdatahash" xmlns:w16se="http://schemas.microsoft.com/office/word/2015/wordml/symex" xmlns:wpg="http://schemas.microsoft.com/office/word/2010/wordprocessingGroup" xmlns:wpi="http://schemas.microsoft.com/office/word/2010/wordprocessingInk" xmlns:wne="http://schemas.microsoft.com/office/word/2006/wordml" xmlns:wps="http://schemas.microsoft.com/office/word/2010/wordprocessingShape" mc:Ignorable="w14 w15 w16se w16cid w16 w16cex w16sdtdh wp14">
+<w:endnotes xmlns:wpc="http://schemas.microsoft.com/office/word/2010/wordprocessingCanvas" xmlns:mc="http://schemas.openxmlformats.org/markup-compatibility/2006" xmlns:o="urn:schemas-microsoft-com:office:office" xmlns:r="http://schemas.openxmlformats.org/officeDocument/2006/relationships" xmlns:m="http://schemas.openxmlformats.org/officeDocument/2006/math" xmlns:v="urn:schemas-microsoft-com:vml" xmlns:wp14="http://schemas.microsoft.com/office/word/2010/wordprocessingDrawing" xmlns:wp="http://schemas.openxmlformats.org/drawingml/2006/wordprocessingDrawing" xmlns:w10="urn:schemas-microsoft-com:office:word" xmlns:w="http://schemas.openxmlformats.org/wordprocessingml/2006/main" xmlns:w14="http://schemas.microsoft.com/office/word/2010/wordml" xmlns:wpg="http://schemas.microsoft.com/office/word/2010/wordprocessingGroup" xmlns:wpi="http://schemas.microsoft.com/office/word/2010/wordprocessingInk" xmlns:wne="http://schemas.microsoft.com/office/word/2006/wordml" xmlns:wps="http://schemas.microsoft.com/office/word/2010/wordprocessingShape" mc:Ignorable="w14 wp14">
   <w:endnote w:type="separator" w:id="-1">
     <w:p>
       <w:pPr>
@@ -4599,7 +4544,7 @@
 </file>
 
 <file path=word/footnotes.xml><?xml version="1.0" encoding="utf-8"?>
-<w:footnotes xmlns:wpc="http://schemas.microsoft.com/office/word/2010/wordprocessingCanvas" xmlns:cx="http://schemas.microsoft.com/office/drawing/2014/chartex" xmlns:cx1="http://schemas.microsoft.com/office/drawing/2015/9/8/chartex" xmlns:cx2="http://schemas.microsoft.com/office/drawing/2015/10/21/chartex" xmlns:cx3="http://schemas.microsoft.com/office/drawing/2016/5/9/chartex" xmlns:cx4="http://schemas.microsoft.com/office/drawing/2016/5/10/chartex" xmlns:cx5="http://schemas.microsoft.com/office/drawing/2016/5/11/chartex" xmlns:cx6="http://schemas.microsoft.com/office/drawing/2016/5/12/chartex" xmlns:cx7="http://schemas.microsoft.com/office/drawing/2016/5/13/chartex" xmlns:cx8="http://schemas.microsoft.com/office/drawing/2016/5/14/chartex" xmlns:mc="http://schemas.openxmlformats.org/markup-compatibility/2006" xmlns:aink="http://schemas.microsoft.com/office/drawing/2016/ink" xmlns:am3d="http://schemas.microsoft.com/office/drawing/2017/model3d" xmlns:o="urn:schemas-microsoft-com:office:office" xmlns:r="http://schemas.openxmlformats.org/officeDocument/2006/relationships" xmlns:m="http://schemas.openxmlformats.org/officeDocument/2006/math" xmlns:v="urn:schemas-microsoft-com:vml" xmlns:wp14="http://schemas.microsoft.com/office/word/2010/wordprocessingDrawing" xmlns:wp="http://schemas.openxmlformats.org/drawingml/2006/wordprocessingDrawing" xmlns:w10="urn:schemas-microsoft-com:office:word" xmlns:w="http://schemas.openxmlformats.org/wordprocessingml/2006/main" xmlns:w14="http://schemas.microsoft.com/office/word/2010/wordml" xmlns:w15="http://schemas.microsoft.com/office/word/2012/wordml" xmlns:w16cex="http://schemas.microsoft.com/office/word/2018/wordml/cex" xmlns:w16cid="http://schemas.microsoft.com/office/word/2016/wordml/cid" xmlns:w16="http://schemas.microsoft.com/office/word/2018/wordml" xmlns:w16sdtdh="http://schemas.microsoft.com/office/word/2020/wordml/sdtdatahash" xmlns:w16se="http://schemas.microsoft.com/office/word/2015/wordml/symex" xmlns:wpg="http://schemas.microsoft.com/office/word/2010/wordprocessingGroup" xmlns:wpi="http://schemas.microsoft.com/office/word/2010/wordprocessingInk" xmlns:wne="http://schemas.microsoft.com/office/word/2006/wordml" xmlns:wps="http://schemas.microsoft.com/office/word/2010/wordprocessingShape" mc:Ignorable="w14 w15 w16se w16cid w16 w16cex w16sdtdh wp14">
+<w:footnotes xmlns:wpc="http://schemas.microsoft.com/office/word/2010/wordprocessingCanvas" xmlns:mc="http://schemas.openxmlformats.org/markup-compatibility/2006" xmlns:o="urn:schemas-microsoft-com:office:office" xmlns:r="http://schemas.openxmlformats.org/officeDocument/2006/relationships" xmlns:m="http://schemas.openxmlformats.org/officeDocument/2006/math" xmlns:v="urn:schemas-microsoft-com:vml" xmlns:wp14="http://schemas.microsoft.com/office/word/2010/wordprocessingDrawing" xmlns:wp="http://schemas.openxmlformats.org/drawingml/2006/wordprocessingDrawing" xmlns:w10="urn:schemas-microsoft-com:office:word" xmlns:w="http://schemas.openxmlformats.org/wordprocessingml/2006/main" xmlns:w14="http://schemas.microsoft.com/office/word/2010/wordml" xmlns:wpg="http://schemas.microsoft.com/office/word/2010/wordprocessingGroup" xmlns:wpi="http://schemas.microsoft.com/office/word/2010/wordprocessingInk" xmlns:wne="http://schemas.microsoft.com/office/word/2006/wordml" xmlns:wps="http://schemas.microsoft.com/office/word/2010/wordprocessingShape" mc:Ignorable="w14 wp14">
   <w:footnote w:type="separator" w:id="-1">
     <w:p>
       <w:pPr>
@@ -4673,8 +4618,8 @@
 </file>
 
 <file path=word/numbering.xml><?xml version="1.0" encoding="utf-8"?>
-<w:numbering xmlns:wpc="http://schemas.microsoft.com/office/word/2010/wordprocessingCanvas" xmlns:cx="http://schemas.microsoft.com/office/drawing/2014/chartex" xmlns:cx1="http://schemas.microsoft.com/office/drawing/2015/9/8/chartex" xmlns:cx2="http://schemas.microsoft.com/office/drawing/2015/10/21/chartex" xmlns:cx3="http://schemas.microsoft.com/office/drawing/2016/5/9/chartex" xmlns:cx4="http://schemas.microsoft.com/office/drawing/2016/5/10/chartex" xmlns:cx5="http://schemas.microsoft.com/office/drawing/2016/5/11/chartex" xmlns:cx6="http://schemas.microsoft.com/office/drawing/2016/5/12/chartex" xmlns:cx7="http://schemas.microsoft.com/office/drawing/2016/5/13/chartex" xmlns:cx8="http://schemas.microsoft.com/office/drawing/2016/5/14/chartex" xmlns:mc="http://schemas.openxmlformats.org/markup-compatibility/2006" xmlns:aink="http://schemas.microsoft.com/office/drawing/2016/ink" xmlns:am3d="http://schemas.microsoft.com/office/drawing/2017/model3d" xmlns:o="urn:schemas-microsoft-com:office:office" xmlns:r="http://schemas.openxmlformats.org/officeDocument/2006/relationships" xmlns:m="http://schemas.openxmlformats.org/officeDocument/2006/math" xmlns:v="urn:schemas-microsoft-com:vml" xmlns:wp14="http://schemas.microsoft.com/office/word/2010/wordprocessingDrawing" xmlns:wp="http://schemas.openxmlformats.org/drawingml/2006/wordprocessingDrawing" xmlns:w10="urn:schemas-microsoft-com:office:word" xmlns:w="http://schemas.openxmlformats.org/wordprocessingml/2006/main" xmlns:w14="http://schemas.microsoft.com/office/word/2010/wordml" xmlns:w15="http://schemas.microsoft.com/office/word/2012/wordml" xmlns:w16cex="http://schemas.microsoft.com/office/word/2018/wordml/cex" xmlns:w16cid="http://schemas.microsoft.com/office/word/2016/wordml/cid" xmlns:w16="http://schemas.microsoft.com/office/word/2018/wordml" xmlns:w16sdtdh="http://schemas.microsoft.com/office/word/2020/wordml/sdtdatahash" xmlns:w16se="http://schemas.microsoft.com/office/word/2015/wordml/symex" xmlns:wpg="http://schemas.microsoft.com/office/word/2010/wordprocessingGroup" xmlns:wpi="http://schemas.microsoft.com/office/word/2010/wordprocessingInk" xmlns:wne="http://schemas.microsoft.com/office/word/2006/wordml" xmlns:wps="http://schemas.microsoft.com/office/word/2010/wordprocessingShape" mc:Ignorable="w14 w15 w16se w16cid w16 w16cex w16sdtdh wp14">
-  <w:abstractNum w:abstractNumId="0" w15:restartNumberingAfterBreak="0">
+<w:numbering xmlns:wpc="http://schemas.microsoft.com/office/word/2010/wordprocessingCanvas" xmlns:mc="http://schemas.openxmlformats.org/markup-compatibility/2006" xmlns:o="urn:schemas-microsoft-com:office:office" xmlns:r="http://schemas.openxmlformats.org/officeDocument/2006/relationships" xmlns:m="http://schemas.openxmlformats.org/officeDocument/2006/math" xmlns:v="urn:schemas-microsoft-com:vml" xmlns:wp14="http://schemas.microsoft.com/office/word/2010/wordprocessingDrawing" xmlns:wp="http://schemas.openxmlformats.org/drawingml/2006/wordprocessingDrawing" xmlns:w10="urn:schemas-microsoft-com:office:word" xmlns:w="http://schemas.openxmlformats.org/wordprocessingml/2006/main" xmlns:w14="http://schemas.microsoft.com/office/word/2010/wordml" xmlns:wpg="http://schemas.microsoft.com/office/word/2010/wordprocessingGroup" xmlns:wpi="http://schemas.microsoft.com/office/word/2010/wordprocessingInk" xmlns:wne="http://schemas.microsoft.com/office/word/2006/wordml" xmlns:wps="http://schemas.microsoft.com/office/word/2010/wordprocessingShape" mc:Ignorable="w14 wp14">
+  <w:abstractNum w:abstractNumId="0">
     <w:nsid w:val="01C05626"/>
     <w:multiLevelType w:val="hybridMultilevel"/>
     <w:tmpl w:val="57DCE57A"/>
@@ -4760,7 +4705,7 @@
       </w:pPr>
     </w:lvl>
   </w:abstractNum>
-  <w:abstractNum w:abstractNumId="1" w15:restartNumberingAfterBreak="0">
+  <w:abstractNum w:abstractNumId="1">
     <w:nsid w:val="08C221E3"/>
     <w:multiLevelType w:val="hybridMultilevel"/>
     <w:tmpl w:val="90406846"/>
@@ -4873,7 +4818,7 @@
       </w:rPr>
     </w:lvl>
   </w:abstractNum>
-  <w:abstractNum w:abstractNumId="2" w15:restartNumberingAfterBreak="0">
+  <w:abstractNum w:abstractNumId="2">
     <w:nsid w:val="0B197349"/>
     <w:multiLevelType w:val="hybridMultilevel"/>
     <w:tmpl w:val="20C48554"/>
@@ -4986,7 +4931,7 @@
       </w:rPr>
     </w:lvl>
   </w:abstractNum>
-  <w:abstractNum w:abstractNumId="3" w15:restartNumberingAfterBreak="0">
+  <w:abstractNum w:abstractNumId="3">
     <w:nsid w:val="0C50064F"/>
     <w:multiLevelType w:val="hybridMultilevel"/>
     <w:tmpl w:val="4BFC7D5E"/>
@@ -5099,7 +5044,7 @@
       </w:rPr>
     </w:lvl>
   </w:abstractNum>
-  <w:abstractNum w:abstractNumId="4" w15:restartNumberingAfterBreak="0">
+  <w:abstractNum w:abstractNumId="4">
     <w:nsid w:val="0D7578E9"/>
     <w:multiLevelType w:val="hybridMultilevel"/>
     <w:tmpl w:val="95EC10FE"/>
@@ -5212,7 +5157,7 @@
       </w:rPr>
     </w:lvl>
   </w:abstractNum>
-  <w:abstractNum w:abstractNumId="5" w15:restartNumberingAfterBreak="0">
+  <w:abstractNum w:abstractNumId="5">
     <w:nsid w:val="0FB37416"/>
     <w:multiLevelType w:val="hybridMultilevel"/>
     <w:tmpl w:val="921E0278"/>
@@ -5298,7 +5243,7 @@
       </w:pPr>
     </w:lvl>
   </w:abstractNum>
-  <w:abstractNum w:abstractNumId="6" w15:restartNumberingAfterBreak="0">
+  <w:abstractNum w:abstractNumId="6">
     <w:nsid w:val="102C0891"/>
     <w:multiLevelType w:val="hybridMultilevel"/>
     <w:tmpl w:val="93D85FAA"/>
@@ -5384,7 +5329,7 @@
       </w:pPr>
     </w:lvl>
   </w:abstractNum>
-  <w:abstractNum w:abstractNumId="7" w15:restartNumberingAfterBreak="0">
+  <w:abstractNum w:abstractNumId="7">
     <w:nsid w:val="11604855"/>
     <w:multiLevelType w:val="hybridMultilevel"/>
     <w:tmpl w:val="329C1196"/>
@@ -5470,7 +5415,7 @@
       </w:pPr>
     </w:lvl>
   </w:abstractNum>
-  <w:abstractNum w:abstractNumId="8" w15:restartNumberingAfterBreak="0">
+  <w:abstractNum w:abstractNumId="8">
     <w:nsid w:val="13A566D6"/>
     <w:multiLevelType w:val="hybridMultilevel"/>
     <w:tmpl w:val="BAB4020A"/>
@@ -5583,7 +5528,7 @@
       </w:rPr>
     </w:lvl>
   </w:abstractNum>
-  <w:abstractNum w:abstractNumId="9" w15:restartNumberingAfterBreak="0">
+  <w:abstractNum w:abstractNumId="9">
     <w:nsid w:val="164E6A60"/>
     <w:multiLevelType w:val="hybridMultilevel"/>
     <w:tmpl w:val="5BA43054"/>
@@ -5696,7 +5641,7 @@
       </w:rPr>
     </w:lvl>
   </w:abstractNum>
-  <w:abstractNum w:abstractNumId="10" w15:restartNumberingAfterBreak="0">
+  <w:abstractNum w:abstractNumId="10">
     <w:nsid w:val="1B6A59E9"/>
     <w:multiLevelType w:val="hybridMultilevel"/>
     <w:tmpl w:val="EBE09492"/>
@@ -5782,7 +5727,7 @@
       </w:pPr>
     </w:lvl>
   </w:abstractNum>
-  <w:abstractNum w:abstractNumId="11" w15:restartNumberingAfterBreak="0">
+  <w:abstractNum w:abstractNumId="11">
     <w:nsid w:val="207840BD"/>
     <w:multiLevelType w:val="hybridMultilevel"/>
     <w:tmpl w:val="2DC2E5F2"/>
@@ -5871,7 +5816,7 @@
       </w:pPr>
     </w:lvl>
   </w:abstractNum>
-  <w:abstractNum w:abstractNumId="12" w15:restartNumberingAfterBreak="0">
+  <w:abstractNum w:abstractNumId="12">
     <w:nsid w:val="27C86AB3"/>
     <w:multiLevelType w:val="hybridMultilevel"/>
     <w:tmpl w:val="2AE057EE"/>
@@ -5984,7 +5929,7 @@
       </w:rPr>
     </w:lvl>
   </w:abstractNum>
-  <w:abstractNum w:abstractNumId="13" w15:restartNumberingAfterBreak="0">
+  <w:abstractNum w:abstractNumId="13">
     <w:nsid w:val="388E701F"/>
     <w:multiLevelType w:val="hybridMultilevel"/>
     <w:tmpl w:val="4A96D7BC"/>
@@ -6097,7 +6042,7 @@
       </w:rPr>
     </w:lvl>
   </w:abstractNum>
-  <w:abstractNum w:abstractNumId="14" w15:restartNumberingAfterBreak="0">
+  <w:abstractNum w:abstractNumId="14">
     <w:nsid w:val="3CF07F21"/>
     <w:multiLevelType w:val="hybridMultilevel"/>
     <w:tmpl w:val="B0C04F00"/>
@@ -6210,7 +6155,7 @@
       </w:rPr>
     </w:lvl>
   </w:abstractNum>
-  <w:abstractNum w:abstractNumId="15" w15:restartNumberingAfterBreak="0">
+  <w:abstractNum w:abstractNumId="15">
     <w:nsid w:val="42EB7234"/>
     <w:multiLevelType w:val="hybridMultilevel"/>
     <w:tmpl w:val="264E0218"/>
@@ -6296,7 +6241,7 @@
       </w:pPr>
     </w:lvl>
   </w:abstractNum>
-  <w:abstractNum w:abstractNumId="16" w15:restartNumberingAfterBreak="0">
+  <w:abstractNum w:abstractNumId="16">
     <w:nsid w:val="441D4E09"/>
     <w:multiLevelType w:val="hybridMultilevel"/>
     <w:tmpl w:val="3822D540"/>
@@ -6385,7 +6330,7 @@
       </w:pPr>
     </w:lvl>
   </w:abstractNum>
-  <w:abstractNum w:abstractNumId="17" w15:restartNumberingAfterBreak="0">
+  <w:abstractNum w:abstractNumId="17">
     <w:nsid w:val="4ED45B03"/>
     <w:multiLevelType w:val="hybridMultilevel"/>
     <w:tmpl w:val="ABAC6640"/>
@@ -6471,7 +6416,7 @@
       </w:pPr>
     </w:lvl>
   </w:abstractNum>
-  <w:abstractNum w:abstractNumId="18" w15:restartNumberingAfterBreak="0">
+  <w:abstractNum w:abstractNumId="18">
     <w:nsid w:val="57E66C07"/>
     <w:multiLevelType w:val="hybridMultilevel"/>
     <w:tmpl w:val="17E61D24"/>
@@ -6584,7 +6529,7 @@
       </w:rPr>
     </w:lvl>
   </w:abstractNum>
-  <w:abstractNum w:abstractNumId="19" w15:restartNumberingAfterBreak="0">
+  <w:abstractNum w:abstractNumId="19">
     <w:nsid w:val="59F67644"/>
     <w:multiLevelType w:val="hybridMultilevel"/>
     <w:tmpl w:val="B7B8AD76"/>
@@ -6697,7 +6642,7 @@
       </w:rPr>
     </w:lvl>
   </w:abstractNum>
-  <w:abstractNum w:abstractNumId="20" w15:restartNumberingAfterBreak="0">
+  <w:abstractNum w:abstractNumId="20">
     <w:nsid w:val="6C1E7967"/>
     <w:multiLevelType w:val="hybridMultilevel"/>
     <w:tmpl w:val="6680B7A2"/>
@@ -6810,7 +6755,7 @@
       </w:rPr>
     </w:lvl>
   </w:abstractNum>
-  <w:abstractNum w:abstractNumId="21" w15:restartNumberingAfterBreak="0">
+  <w:abstractNum w:abstractNumId="21">
     <w:nsid w:val="6C5D055D"/>
     <w:multiLevelType w:val="hybridMultilevel"/>
     <w:tmpl w:val="EF60D3C4"/>
@@ -6896,7 +6841,7 @@
       </w:pPr>
     </w:lvl>
   </w:abstractNum>
-  <w:abstractNum w:abstractNumId="22" w15:restartNumberingAfterBreak="0">
+  <w:abstractNum w:abstractNumId="22">
     <w:nsid w:val="6D5E76B8"/>
     <w:multiLevelType w:val="hybridMultilevel"/>
     <w:tmpl w:val="97647300"/>
@@ -6982,7 +6927,7 @@
       </w:pPr>
     </w:lvl>
   </w:abstractNum>
-  <w:abstractNum w:abstractNumId="23" w15:restartNumberingAfterBreak="0">
+  <w:abstractNum w:abstractNumId="23">
     <w:nsid w:val="6E627D86"/>
     <w:multiLevelType w:val="multilevel"/>
     <w:tmpl w:val="0809001F"/>
@@ -7071,7 +7016,7 @@
       </w:pPr>
     </w:lvl>
   </w:abstractNum>
-  <w:abstractNum w:abstractNumId="24" w15:restartNumberingAfterBreak="0">
+  <w:abstractNum w:abstractNumId="24">
     <w:nsid w:val="747A3E20"/>
     <w:multiLevelType w:val="hybridMultilevel"/>
     <w:tmpl w:val="11927006"/>
@@ -7157,7 +7102,7 @@
       </w:pPr>
     </w:lvl>
   </w:abstractNum>
-  <w:abstractNum w:abstractNumId="25" w15:restartNumberingAfterBreak="0">
+  <w:abstractNum w:abstractNumId="25">
     <w:nsid w:val="7E98518E"/>
     <w:multiLevelType w:val="multilevel"/>
     <w:tmpl w:val="CA70AD94"/>
@@ -7280,7 +7225,7 @@
       </w:rPr>
     </w:lvl>
   </w:abstractNum>
-  <w:abstractNum w:abstractNumId="26" w15:restartNumberingAfterBreak="0">
+  <w:abstractNum w:abstractNumId="26">
     <w:nsid w:val="7FDE2EBD"/>
     <w:multiLevelType w:val="hybridMultilevel"/>
     <w:tmpl w:val="9CBC6A42"/>
@@ -7451,7 +7396,7 @@
 </file>
 
 <file path=word/styles.xml><?xml version="1.0" encoding="utf-8"?>
-<w:styles xmlns:mc="http://schemas.openxmlformats.org/markup-compatibility/2006" xmlns:r="http://schemas.openxmlformats.org/officeDocument/2006/relationships" xmlns:w="http://schemas.openxmlformats.org/wordprocessingml/2006/main" xmlns:w14="http://schemas.microsoft.com/office/word/2010/wordml" xmlns:w15="http://schemas.microsoft.com/office/word/2012/wordml" xmlns:w16cex="http://schemas.microsoft.com/office/word/2018/wordml/cex" xmlns:w16cid="http://schemas.microsoft.com/office/word/2016/wordml/cid" xmlns:w16="http://schemas.microsoft.com/office/word/2018/wordml" xmlns:w16sdtdh="http://schemas.microsoft.com/office/word/2020/wordml/sdtdatahash" xmlns:w16se="http://schemas.microsoft.com/office/word/2015/wordml/symex" mc:Ignorable="w14 w15 w16se w16cid w16 w16cex w16sdtdh">
+<w:styles xmlns:mc="http://schemas.openxmlformats.org/markup-compatibility/2006" xmlns:r="http://schemas.openxmlformats.org/officeDocument/2006/relationships" xmlns:w="http://schemas.openxmlformats.org/wordprocessingml/2006/main" xmlns:w14="http://schemas.microsoft.com/office/word/2010/wordml" mc:Ignorable="w14">
   <w:docDefaults>
     <w:rPrDefault>
       <w:rPr>
@@ -7467,394 +7412,155 @@
       </w:pPr>
     </w:pPrDefault>
   </w:docDefaults>
-  <w:latentStyles w:defLockedState="0" w:defUIPriority="99" w:defSemiHidden="0" w:defUnhideWhenUsed="0" w:defQFormat="0" w:count="376">
-    <w:lsdException w:name="Normal" w:uiPriority="0" w:qFormat="1"/>
-    <w:lsdException w:name="heading 1" w:uiPriority="9" w:qFormat="1"/>
-    <w:lsdException w:name="heading 2" w:semiHidden="1" w:uiPriority="9" w:unhideWhenUsed="1" w:qFormat="1"/>
-    <w:lsdException w:name="heading 3" w:semiHidden="1" w:uiPriority="9" w:unhideWhenUsed="1" w:qFormat="1"/>
-    <w:lsdException w:name="heading 4" w:semiHidden="1" w:uiPriority="9" w:unhideWhenUsed="1" w:qFormat="1"/>
-    <w:lsdException w:name="heading 5" w:semiHidden="1" w:uiPriority="9" w:unhideWhenUsed="1" w:qFormat="1"/>
-    <w:lsdException w:name="heading 6" w:semiHidden="1" w:uiPriority="9" w:unhideWhenUsed="1" w:qFormat="1"/>
-    <w:lsdException w:name="heading 7" w:semiHidden="1" w:uiPriority="9" w:unhideWhenUsed="1" w:qFormat="1"/>
-    <w:lsdException w:name="heading 8" w:semiHidden="1" w:uiPriority="9" w:unhideWhenUsed="1" w:qFormat="1"/>
-    <w:lsdException w:name="heading 9" w:semiHidden="1" w:uiPriority="9" w:unhideWhenUsed="1" w:qFormat="1"/>
-    <w:lsdException w:name="index 1" w:semiHidden="1" w:unhideWhenUsed="1"/>
-    <w:lsdException w:name="index 2" w:semiHidden="1" w:unhideWhenUsed="1"/>
-    <w:lsdException w:name="index 3" w:semiHidden="1" w:unhideWhenUsed="1"/>
-    <w:lsdException w:name="index 4" w:semiHidden="1" w:unhideWhenUsed="1"/>
-    <w:lsdException w:name="index 5" w:semiHidden="1" w:unhideWhenUsed="1"/>
-    <w:lsdException w:name="index 6" w:semiHidden="1" w:unhideWhenUsed="1"/>
-    <w:lsdException w:name="index 7" w:semiHidden="1" w:unhideWhenUsed="1"/>
-    <w:lsdException w:name="index 8" w:semiHidden="1" w:unhideWhenUsed="1"/>
-    <w:lsdException w:name="index 9" w:semiHidden="1" w:unhideWhenUsed="1"/>
-    <w:lsdException w:name="toc 1" w:semiHidden="1" w:uiPriority="39" w:unhideWhenUsed="1"/>
-    <w:lsdException w:name="toc 2" w:semiHidden="1" w:uiPriority="39" w:unhideWhenUsed="1"/>
-    <w:lsdException w:name="toc 3" w:semiHidden="1" w:uiPriority="39" w:unhideWhenUsed="1"/>
-    <w:lsdException w:name="toc 4" w:semiHidden="1" w:uiPriority="39" w:unhideWhenUsed="1"/>
-    <w:lsdException w:name="toc 5" w:semiHidden="1" w:uiPriority="39" w:unhideWhenUsed="1"/>
-    <w:lsdException w:name="toc 6" w:semiHidden="1" w:uiPriority="39" w:unhideWhenUsed="1"/>
-    <w:lsdException w:name="toc 7" w:semiHidden="1" w:uiPriority="39" w:unhideWhenUsed="1"/>
-    <w:lsdException w:name="toc 8" w:semiHidden="1" w:uiPriority="39" w:unhideWhenUsed="1"/>
-    <w:lsdException w:name="toc 9" w:semiHidden="1" w:uiPriority="39" w:unhideWhenUsed="1"/>
-    <w:lsdException w:name="Normal Indent" w:semiHidden="1" w:unhideWhenUsed="1"/>
-    <w:lsdException w:name="footnote text" w:semiHidden="1" w:unhideWhenUsed="1"/>
-    <w:lsdException w:name="annotation text" w:semiHidden="1" w:unhideWhenUsed="1"/>
-    <w:lsdException w:name="header" w:semiHidden="1" w:unhideWhenUsed="1"/>
-    <w:lsdException w:name="footer" w:semiHidden="1" w:unhideWhenUsed="1"/>
-    <w:lsdException w:name="index heading" w:semiHidden="1" w:unhideWhenUsed="1"/>
-    <w:lsdException w:name="caption" w:semiHidden="1" w:uiPriority="35" w:unhideWhenUsed="1" w:qFormat="1"/>
-    <w:lsdException w:name="table of figures" w:semiHidden="1" w:unhideWhenUsed="1"/>
-    <w:lsdException w:name="envelope address" w:semiHidden="1" w:unhideWhenUsed="1"/>
-    <w:lsdException w:name="envelope return" w:semiHidden="1" w:unhideWhenUsed="1"/>
-    <w:lsdException w:name="footnote reference" w:semiHidden="1" w:unhideWhenUsed="1"/>
-    <w:lsdException w:name="annotation reference" w:semiHidden="1" w:unhideWhenUsed="1"/>
-    <w:lsdException w:name="line number" w:semiHidden="1" w:unhideWhenUsed="1"/>
-    <w:lsdException w:name="page number" w:semiHidden="1" w:unhideWhenUsed="1"/>
-    <w:lsdException w:name="endnote reference" w:semiHidden="1" w:unhideWhenUsed="1"/>
-    <w:lsdException w:name="endnote text" w:semiHidden="1" w:unhideWhenUsed="1"/>
-    <w:lsdException w:name="table of authorities" w:semiHidden="1" w:unhideWhenUsed="1"/>
-    <w:lsdException w:name="macro" w:semiHidden="1" w:unhideWhenUsed="1"/>
-    <w:lsdException w:name="toa heading" w:semiHidden="1" w:unhideWhenUsed="1"/>
-    <w:lsdException w:name="List" w:semiHidden="1" w:unhideWhenUsed="1"/>
-    <w:lsdException w:name="List Bullet" w:semiHidden="1" w:unhideWhenUsed="1"/>
-    <w:lsdException w:name="List Number" w:semiHidden="1" w:unhideWhenUsed="1"/>
-    <w:lsdException w:name="List 2" w:semiHidden="1" w:unhideWhenUsed="1"/>
-    <w:lsdException w:name="List 3" w:semiHidden="1" w:unhideWhenUsed="1"/>
-    <w:lsdException w:name="List 4" w:semiHidden="1" w:unhideWhenUsed="1"/>
-    <w:lsdException w:name="List 5" w:semiHidden="1" w:unhideWhenUsed="1"/>
-    <w:lsdException w:name="List Bullet 2" w:semiHidden="1" w:unhideWhenUsed="1"/>
-    <w:lsdException w:name="List Bullet 3" w:semiHidden="1" w:unhideWhenUsed="1"/>
-    <w:lsdException w:name="List Bullet 4" w:semiHidden="1" w:unhideWhenUsed="1"/>
-    <w:lsdException w:name="List Bullet 5" w:semiHidden="1" w:unhideWhenUsed="1"/>
-    <w:lsdException w:name="List Number 2" w:semiHidden="1" w:unhideWhenUsed="1"/>
-    <w:lsdException w:name="List Number 3" w:semiHidden="1" w:unhideWhenUsed="1"/>
-    <w:lsdException w:name="List Number 4" w:semiHidden="1" w:unhideWhenUsed="1"/>
-    <w:lsdException w:name="List Number 5" w:semiHidden="1" w:unhideWhenUsed="1"/>
-    <w:lsdException w:name="Title" w:uiPriority="10" w:qFormat="1"/>
-    <w:lsdException w:name="Closing" w:semiHidden="1" w:unhideWhenUsed="1"/>
-    <w:lsdException w:name="Signature" w:semiHidden="1" w:unhideWhenUsed="1"/>
-    <w:lsdException w:name="Default Paragraph Font" w:semiHidden="1" w:uiPriority="1" w:unhideWhenUsed="1"/>
-    <w:lsdException w:name="Body Text" w:semiHidden="1" w:unhideWhenUsed="1"/>
-    <w:lsdException w:name="Body Text Indent" w:semiHidden="1" w:unhideWhenUsed="1"/>
-    <w:lsdException w:name="List Continue" w:semiHidden="1" w:unhideWhenUsed="1"/>
-    <w:lsdException w:name="List Continue 2" w:semiHidden="1" w:unhideWhenUsed="1"/>
-    <w:lsdException w:name="List Continue 3" w:semiHidden="1" w:unhideWhenUsed="1"/>
-    <w:lsdException w:name="List Continue 4" w:semiHidden="1" w:unhideWhenUsed="1"/>
-    <w:lsdException w:name="List Continue 5" w:semiHidden="1" w:unhideWhenUsed="1"/>
-    <w:lsdException w:name="Message Header" w:semiHidden="1" w:unhideWhenUsed="1"/>
-    <w:lsdException w:name="Subtitle" w:uiPriority="11" w:qFormat="1"/>
-    <w:lsdException w:name="Salutation" w:semiHidden="1" w:unhideWhenUsed="1"/>
-    <w:lsdException w:name="Date" w:semiHidden="1" w:unhideWhenUsed="1"/>
-    <w:lsdException w:name="Body Text First Indent" w:semiHidden="1" w:unhideWhenUsed="1"/>
-    <w:lsdException w:name="Body Text First Indent 2" w:semiHidden="1" w:unhideWhenUsed="1"/>
-    <w:lsdException w:name="Note Heading" w:semiHidden="1" w:unhideWhenUsed="1"/>
-    <w:lsdException w:name="Body Text 2" w:semiHidden="1" w:unhideWhenUsed="1"/>
-    <w:lsdException w:name="Body Text 3" w:semiHidden="1" w:unhideWhenUsed="1"/>
-    <w:lsdException w:name="Body Text Indent 2" w:semiHidden="1" w:unhideWhenUsed="1"/>
-    <w:lsdException w:name="Body Text Indent 3" w:semiHidden="1" w:unhideWhenUsed="1"/>
-    <w:lsdException w:name="Block Text" w:semiHidden="1" w:unhideWhenUsed="1"/>
-    <w:lsdException w:name="Hyperlink" w:semiHidden="1" w:unhideWhenUsed="1"/>
-    <w:lsdException w:name="FollowedHyperlink" w:semiHidden="1" w:unhideWhenUsed="1"/>
-    <w:lsdException w:name="Strong" w:uiPriority="22" w:qFormat="1"/>
-    <w:lsdException w:name="Emphasis" w:uiPriority="20" w:qFormat="1"/>
-    <w:lsdException w:name="Document Map" w:semiHidden="1" w:unhideWhenUsed="1"/>
-    <w:lsdException w:name="Plain Text" w:semiHidden="1" w:unhideWhenUsed="1"/>
-    <w:lsdException w:name="E-mail Signature" w:semiHidden="1" w:unhideWhenUsed="1"/>
-    <w:lsdException w:name="HTML Top of Form" w:semiHidden="1" w:unhideWhenUsed="1"/>
-    <w:lsdException w:name="HTML Bottom of Form" w:semiHidden="1" w:unhideWhenUsed="1"/>
-    <w:lsdException w:name="Normal (Web)" w:semiHidden="1" w:unhideWhenUsed="1"/>
-    <w:lsdException w:name="HTML Acronym" w:semiHidden="1" w:unhideWhenUsed="1"/>
-    <w:lsdException w:name="HTML Address" w:semiHidden="1" w:unhideWhenUsed="1"/>
-    <w:lsdException w:name="HTML Cite" w:semiHidden="1" w:unhideWhenUsed="1"/>
-    <w:lsdException w:name="HTML Code" w:semiHidden="1" w:unhideWhenUsed="1"/>
-    <w:lsdException w:name="HTML Definition" w:semiHidden="1" w:unhideWhenUsed="1"/>
-    <w:lsdException w:name="HTML Keyboard" w:semiHidden="1" w:unhideWhenUsed="1"/>
-    <w:lsdException w:name="HTML Preformatted" w:semiHidden="1" w:unhideWhenUsed="1"/>
-    <w:lsdException w:name="HTML Sample" w:semiHidden="1" w:unhideWhenUsed="1"/>
-    <w:lsdException w:name="HTML Typewriter" w:semiHidden="1" w:unhideWhenUsed="1"/>
-    <w:lsdException w:name="HTML Variable" w:semiHidden="1" w:unhideWhenUsed="1"/>
-    <w:lsdException w:name="Normal Table" w:semiHidden="1" w:unhideWhenUsed="1"/>
-    <w:lsdException w:name="annotation subject" w:semiHidden="1" w:unhideWhenUsed="1"/>
-    <w:lsdException w:name="No List" w:semiHidden="1" w:unhideWhenUsed="1"/>
-    <w:lsdException w:name="Outline List 1" w:semiHidden="1" w:unhideWhenUsed="1"/>
-    <w:lsdException w:name="Outline List 2" w:semiHidden="1" w:unhideWhenUsed="1"/>
-    <w:lsdException w:name="Outline List 3" w:semiHidden="1" w:unhideWhenUsed="1"/>
-    <w:lsdException w:name="Table Simple 1" w:semiHidden="1" w:unhideWhenUsed="1"/>
-    <w:lsdException w:name="Table Simple 2" w:semiHidden="1" w:unhideWhenUsed="1"/>
-    <w:lsdException w:name="Table Simple 3" w:semiHidden="1" w:unhideWhenUsed="1"/>
-    <w:lsdException w:name="Table Classic 1" w:semiHidden="1" w:unhideWhenUsed="1"/>
-    <w:lsdException w:name="Table Classic 2" w:semiHidden="1" w:unhideWhenUsed="1"/>
-    <w:lsdException w:name="Table Classic 3" w:semiHidden="1" w:unhideWhenUsed="1"/>
-    <w:lsdException w:name="Table Classic 4" w:semiHidden="1" w:unhideWhenUsed="1"/>
-    <w:lsdException w:name="Table Colorful 1" w:semiHidden="1" w:unhideWhenUsed="1"/>
-    <w:lsdException w:name="Table Colorful 2" w:semiHidden="1" w:unhideWhenUsed="1"/>
-    <w:lsdException w:name="Table Colorful 3" w:semiHidden="1" w:unhideWhenUsed="1"/>
-    <w:lsdException w:name="Table Columns 1" w:semiHidden="1" w:unhideWhenUsed="1"/>
-    <w:lsdException w:name="Table Columns 2" w:semiHidden="1" w:unhideWhenUsed="1"/>
-    <w:lsdException w:name="Table Columns 3" w:semiHidden="1" w:unhideWhenUsed="1"/>
-    <w:lsdException w:name="Table Columns 4" w:semiHidden="1" w:unhideWhenUsed="1"/>
-    <w:lsdException w:name="Table Columns 5" w:semiHidden="1" w:unhideWhenUsed="1"/>
-    <w:lsdException w:name="Table Grid 1" w:semiHidden="1" w:unhideWhenUsed="1"/>
-    <w:lsdException w:name="Table Grid 2" w:semiHidden="1" w:unhideWhenUsed="1"/>
-    <w:lsdException w:name="Table Grid 3" w:semiHidden="1" w:unhideWhenUsed="1"/>
-    <w:lsdException w:name="Table Grid 4" w:semiHidden="1" w:unhideWhenUsed="1"/>
-    <w:lsdException w:name="Table Grid 5" w:semiHidden="1" w:unhideWhenUsed="1"/>
-    <w:lsdException w:name="Table Grid 6" w:semiHidden="1" w:unhideWhenUsed="1"/>
-    <w:lsdException w:name="Table Grid 7" w:semiHidden="1" w:unhideWhenUsed="1"/>
-    <w:lsdException w:name="Table Grid 8" w:semiHidden="1" w:unhideWhenUsed="1"/>
-    <w:lsdException w:name="Table List 1" w:semiHidden="1" w:unhideWhenUsed="1"/>
-    <w:lsdException w:name="Table List 2" w:semiHidden="1" w:unhideWhenUsed="1"/>
-    <w:lsdException w:name="Table List 3" w:semiHidden="1" w:unhideWhenUsed="1"/>
-    <w:lsdException w:name="Table List 4" w:semiHidden="1" w:unhideWhenUsed="1"/>
-    <w:lsdException w:name="Table List 5" w:semiHidden="1" w:unhideWhenUsed="1"/>
-    <w:lsdException w:name="Table List 6" w:semiHidden="1" w:unhideWhenUsed="1"/>
-    <w:lsdException w:name="Table List 7" w:semiHidden="1" w:unhideWhenUsed="1"/>
-    <w:lsdException w:name="Table List 8" w:semiHidden="1" w:unhideWhenUsed="1"/>
-    <w:lsdException w:name="Table 3D effects 1" w:semiHidden="1" w:unhideWhenUsed="1"/>
-    <w:lsdException w:name="Table 3D effects 2" w:semiHidden="1" w:unhideWhenUsed="1"/>
-    <w:lsdException w:name="Table 3D effects 3" w:semiHidden="1" w:unhideWhenUsed="1"/>
-    <w:lsdException w:name="Table Contemporary" w:semiHidden="1" w:unhideWhenUsed="1"/>
-    <w:lsdException w:name="Table Elegant" w:semiHidden="1" w:unhideWhenUsed="1"/>
-    <w:lsdException w:name="Table Professional" w:semiHidden="1" w:unhideWhenUsed="1"/>
-    <w:lsdException w:name="Table Subtle 1" w:semiHidden="1" w:unhideWhenUsed="1"/>
-    <w:lsdException w:name="Table Subtle 2" w:semiHidden="1" w:unhideWhenUsed="1"/>
-    <w:lsdException w:name="Table Web 1" w:semiHidden="1" w:unhideWhenUsed="1"/>
-    <w:lsdException w:name="Table Web 2" w:semiHidden="1" w:unhideWhenUsed="1"/>
-    <w:lsdException w:name="Table Web 3" w:semiHidden="1" w:unhideWhenUsed="1"/>
-    <w:lsdException w:name="Balloon Text" w:semiHidden="1" w:unhideWhenUsed="1"/>
-    <w:lsdException w:name="Table Grid" w:uiPriority="39"/>
-    <w:lsdException w:name="Table Theme" w:semiHidden="1" w:unhideWhenUsed="1"/>
-    <w:lsdException w:name="Placeholder Text" w:semiHidden="1"/>
-    <w:lsdException w:name="No Spacing" w:uiPriority="1" w:qFormat="1"/>
-    <w:lsdException w:name="Light Shading" w:uiPriority="60"/>
-    <w:lsdException w:name="Light List" w:uiPriority="61"/>
-    <w:lsdException w:name="Light Grid" w:uiPriority="62"/>
-    <w:lsdException w:name="Medium Shading 1" w:uiPriority="63"/>
-    <w:lsdException w:name="Medium Shading 2" w:uiPriority="64"/>
-    <w:lsdException w:name="Medium List 1" w:uiPriority="65"/>
-    <w:lsdException w:name="Medium List 2" w:uiPriority="66"/>
-    <w:lsdException w:name="Medium Grid 1" w:uiPriority="67"/>
-    <w:lsdException w:name="Medium Grid 2" w:uiPriority="68"/>
-    <w:lsdException w:name="Medium Grid 3" w:uiPriority="69"/>
-    <w:lsdException w:name="Dark List" w:uiPriority="70"/>
-    <w:lsdException w:name="Colorful Shading" w:uiPriority="71"/>
-    <w:lsdException w:name="Colorful List" w:uiPriority="72"/>
-    <w:lsdException w:name="Colorful Grid" w:uiPriority="73"/>
-    <w:lsdException w:name="Light Shading Accent 1" w:uiPriority="60"/>
-    <w:lsdException w:name="Light List Accent 1" w:uiPriority="61"/>
-    <w:lsdException w:name="Light Grid Accent 1" w:uiPriority="62"/>
-    <w:lsdException w:name="Medium Shading 1 Accent 1" w:uiPriority="63"/>
-    <w:lsdException w:name="Medium Shading 2 Accent 1" w:uiPriority="64"/>
-    <w:lsdException w:name="Medium List 1 Accent 1" w:uiPriority="65"/>
-    <w:lsdException w:name="Revision" w:semiHidden="1"/>
-    <w:lsdException w:name="List Paragraph" w:uiPriority="34" w:qFormat="1"/>
-    <w:lsdException w:name="Quote" w:uiPriority="29" w:qFormat="1"/>
-    <w:lsdException w:name="Intense Quote" w:uiPriority="30" w:qFormat="1"/>
-    <w:lsdException w:name="Medium List 2 Accent 1" w:uiPriority="66"/>
-    <w:lsdException w:name="Medium Grid 1 Accent 1" w:uiPriority="67"/>
-    <w:lsdException w:name="Medium Grid 2 Accent 1" w:uiPriority="68"/>
-    <w:lsdException w:name="Medium Grid 3 Accent 1" w:uiPriority="69"/>
-    <w:lsdException w:name="Dark List Accent 1" w:uiPriority="70"/>
-    <w:lsdException w:name="Colorful Shading Accent 1" w:uiPriority="71"/>
-    <w:lsdException w:name="Colorful List Accent 1" w:uiPriority="72"/>
-    <w:lsdException w:name="Colorful Grid Accent 1" w:uiPriority="73"/>
-    <w:lsdException w:name="Light Shading Accent 2" w:uiPriority="60"/>
-    <w:lsdException w:name="Light List Accent 2" w:uiPriority="61"/>
-    <w:lsdException w:name="Light Grid Accent 2" w:uiPriority="62"/>
-    <w:lsdException w:name="Medium Shading 1 Accent 2" w:uiPriority="63"/>
-    <w:lsdException w:name="Medium Shading 2 Accent 2" w:uiPriority="64"/>
-    <w:lsdException w:name="Medium List 1 Accent 2" w:uiPriority="65"/>
-    <w:lsdException w:name="Medium List 2 Accent 2" w:uiPriority="66"/>
-    <w:lsdException w:name="Medium Grid 1 Accent 2" w:uiPriority="67"/>
-    <w:lsdException w:name="Medium Grid 2 Accent 2" w:uiPriority="68"/>
-    <w:lsdException w:name="Medium Grid 3 Accent 2" w:uiPriority="69"/>
-    <w:lsdException w:name="Dark List Accent 2" w:uiPriority="70"/>
-    <w:lsdException w:name="Colorful Shading Accent 2" w:uiPriority="71"/>
-    <w:lsdException w:name="Colorful List Accent 2" w:uiPriority="72"/>
-    <w:lsdException w:name="Colorful Grid Accent 2" w:uiPriority="73"/>
-    <w:lsdException w:name="Light Shading Accent 3" w:uiPriority="60"/>
-    <w:lsdException w:name="Light List Accent 3" w:uiPriority="61"/>
-    <w:lsdException w:name="Light Grid Accent 3" w:uiPriority="62"/>
-    <w:lsdException w:name="Medium Shading 1 Accent 3" w:uiPriority="63"/>
-    <w:lsdException w:name="Medium Shading 2 Accent 3" w:uiPriority="64"/>
-    <w:lsdException w:name="Medium List 1 Accent 3" w:uiPriority="65"/>
-    <w:lsdException w:name="Medium List 2 Accent 3" w:uiPriority="66"/>
-    <w:lsdException w:name="Medium Grid 1 Accent 3" w:uiPriority="67"/>
-    <w:lsdException w:name="Medium Grid 2 Accent 3" w:uiPriority="68"/>
-    <w:lsdException w:name="Medium Grid 3 Accent 3" w:uiPriority="69"/>
-    <w:lsdException w:name="Dark List Accent 3" w:uiPriority="70"/>
-    <w:lsdException w:name="Colorful Shading Accent 3" w:uiPriority="71"/>
-    <w:lsdException w:name="Colorful List Accent 3" w:uiPriority="72"/>
-    <w:lsdException w:name="Colorful Grid Accent 3" w:uiPriority="73"/>
-    <w:lsdException w:name="Light Shading Accent 4" w:uiPriority="60"/>
-    <w:lsdException w:name="Light List Accent 4" w:uiPriority="61"/>
-    <w:lsdException w:name="Light Grid Accent 4" w:uiPriority="62"/>
-    <w:lsdException w:name="Medium Shading 1 Accent 4" w:uiPriority="63"/>
-    <w:lsdException w:name="Medium Shading 2 Accent 4" w:uiPriority="64"/>
-    <w:lsdException w:name="Medium List 1 Accent 4" w:uiPriority="65"/>
-    <w:lsdException w:name="Medium List 2 Accent 4" w:uiPriority="66"/>
-    <w:lsdException w:name="Medium Grid 1 Accent 4" w:uiPriority="67"/>
-    <w:lsdException w:name="Medium Grid 2 Accent 4" w:uiPriority="68"/>
-    <w:lsdException w:name="Medium Grid 3 Accent 4" w:uiPriority="69"/>
-    <w:lsdException w:name="Dark List Accent 4" w:uiPriority="70"/>
-    <w:lsdException w:name="Colorful Shading Accent 4" w:uiPriority="71"/>
-    <w:lsdException w:name="Colorful List Accent 4" w:uiPriority="72"/>
-    <w:lsdException w:name="Colorful Grid Accent 4" w:uiPriority="73"/>
-    <w:lsdException w:name="Light Shading Accent 5" w:uiPriority="60"/>
-    <w:lsdException w:name="Light List Accent 5" w:uiPriority="61"/>
-    <w:lsdException w:name="Light Grid Accent 5" w:uiPriority="62"/>
-    <w:lsdException w:name="Medium Shading 1 Accent 5" w:uiPriority="63"/>
-    <w:lsdException w:name="Medium Shading 2 Accent 5" w:uiPriority="64"/>
-    <w:lsdException w:name="Medium List 1 Accent 5" w:uiPriority="65"/>
-    <w:lsdException w:name="Medium List 2 Accent 5" w:uiPriority="66"/>
-    <w:lsdException w:name="Medium Grid 1 Accent 5" w:uiPriority="67"/>
-    <w:lsdException w:name="Medium Grid 2 Accent 5" w:uiPriority="68"/>
-    <w:lsdException w:name="Medium Grid 3 Accent 5" w:uiPriority="69"/>
-    <w:lsdException w:name="Dark List Accent 5" w:uiPriority="70"/>
-    <w:lsdException w:name="Colorful Shading Accent 5" w:uiPriority="71"/>
-    <w:lsdException w:name="Colorful List Accent 5" w:uiPriority="72"/>
-    <w:lsdException w:name="Colorful Grid Accent 5" w:uiPriority="73"/>
-    <w:lsdException w:name="Light Shading Accent 6" w:uiPriority="60"/>
-    <w:lsdException w:name="Light List Accent 6" w:uiPriority="61"/>
-    <w:lsdException w:name="Light Grid Accent 6" w:uiPriority="62"/>
-    <w:lsdException w:name="Medium Shading 1 Accent 6" w:uiPriority="63"/>
-    <w:lsdException w:name="Medium Shading 2 Accent 6" w:uiPriority="64"/>
-    <w:lsdException w:name="Medium List 1 Accent 6" w:uiPriority="65"/>
-    <w:lsdException w:name="Medium List 2 Accent 6" w:uiPriority="66"/>
-    <w:lsdException w:name="Medium Grid 1 Accent 6" w:uiPriority="67"/>
-    <w:lsdException w:name="Medium Grid 2 Accent 6" w:uiPriority="68"/>
-    <w:lsdException w:name="Medium Grid 3 Accent 6" w:uiPriority="69"/>
-    <w:lsdException w:name="Dark List Accent 6" w:uiPriority="70"/>
-    <w:lsdException w:name="Colorful Shading Accent 6" w:uiPriority="71"/>
-    <w:lsdException w:name="Colorful List Accent 6" w:uiPriority="72"/>
-    <w:lsdException w:name="Colorful Grid Accent 6" w:uiPriority="73"/>
-    <w:lsdException w:name="Subtle Emphasis" w:uiPriority="19" w:qFormat="1"/>
-    <w:lsdException w:name="Intense Emphasis" w:uiPriority="21" w:qFormat="1"/>
-    <w:lsdException w:name="Subtle Reference" w:uiPriority="31" w:qFormat="1"/>
-    <w:lsdException w:name="Intense Reference" w:uiPriority="32" w:qFormat="1"/>
-    <w:lsdException w:name="Book Title" w:uiPriority="33" w:qFormat="1"/>
-    <w:lsdException w:name="Bibliography" w:semiHidden="1" w:uiPriority="37" w:unhideWhenUsed="1"/>
-    <w:lsdException w:name="TOC Heading" w:semiHidden="1" w:uiPriority="39" w:unhideWhenUsed="1" w:qFormat="1"/>
-    <w:lsdException w:name="Plain Table 1" w:uiPriority="41"/>
-    <w:lsdException w:name="Plain Table 2" w:uiPriority="42"/>
-    <w:lsdException w:name="Plain Table 3" w:uiPriority="43"/>
-    <w:lsdException w:name="Plain Table 4" w:uiPriority="44"/>
-    <w:lsdException w:name="Plain Table 5" w:uiPriority="45"/>
-    <w:lsdException w:name="Grid Table Light" w:uiPriority="40"/>
-    <w:lsdException w:name="Grid Table 1 Light" w:uiPriority="46"/>
-    <w:lsdException w:name="Grid Table 2" w:uiPriority="47"/>
-    <w:lsdException w:name="Grid Table 3" w:uiPriority="48"/>
-    <w:lsdException w:name="Grid Table 4" w:uiPriority="49"/>
-    <w:lsdException w:name="Grid Table 5 Dark" w:uiPriority="50"/>
-    <w:lsdException w:name="Grid Table 6 Colorful" w:uiPriority="51"/>
-    <w:lsdException w:name="Grid Table 7 Colorful" w:uiPriority="52"/>
-    <w:lsdException w:name="Grid Table 1 Light Accent 1" w:uiPriority="46"/>
-    <w:lsdException w:name="Grid Table 2 Accent 1" w:uiPriority="47"/>
-    <w:lsdException w:name="Grid Table 3 Accent 1" w:uiPriority="48"/>
-    <w:lsdException w:name="Grid Table 4 Accent 1" w:uiPriority="49"/>
-    <w:lsdException w:name="Grid Table 5 Dark Accent 1" w:uiPriority="50"/>
-    <w:lsdException w:name="Grid Table 6 Colorful Accent 1" w:uiPriority="51"/>
-    <w:lsdException w:name="Grid Table 7 Colorful Accent 1" w:uiPriority="52"/>
-    <w:lsdException w:name="Grid Table 1 Light Accent 2" w:uiPriority="46"/>
-    <w:lsdException w:name="Grid Table 2 Accent 2" w:uiPriority="47"/>
-    <w:lsdException w:name="Grid Table 3 Accent 2" w:uiPriority="48"/>
-    <w:lsdException w:name="Grid Table 4 Accent 2" w:uiPriority="49"/>
-    <w:lsdException w:name="Grid Table 5 Dark Accent 2" w:uiPriority="50"/>
-    <w:lsdException w:name="Grid Table 6 Colorful Accent 2" w:uiPriority="51"/>
-    <w:lsdException w:name="Grid Table 7 Colorful Accent 2" w:uiPriority="52"/>
-    <w:lsdException w:name="Grid Table 1 Light Accent 3" w:uiPriority="46"/>
-    <w:lsdException w:name="Grid Table 2 Accent 3" w:uiPriority="47"/>
-    <w:lsdException w:name="Grid Table 3 Accent 3" w:uiPriority="48"/>
-    <w:lsdException w:name="Grid Table 4 Accent 3" w:uiPriority="49"/>
-    <w:lsdException w:name="Grid Table 5 Dark Accent 3" w:uiPriority="50"/>
-    <w:lsdException w:name="Grid Table 6 Colorful Accent 3" w:uiPriority="51"/>
-    <w:lsdException w:name="Grid Table 7 Colorful Accent 3" w:uiPriority="52"/>
-    <w:lsdException w:name="Grid Table 1 Light Accent 4" w:uiPriority="46"/>
-    <w:lsdException w:name="Grid Table 2 Accent 4" w:uiPriority="47"/>
-    <w:lsdException w:name="Grid Table 3 Accent 4" w:uiPriority="48"/>
-    <w:lsdException w:name="Grid Table 4 Accent 4" w:uiPriority="49"/>
-    <w:lsdException w:name="Grid Table 5 Dark Accent 4" w:uiPriority="50"/>
-    <w:lsdException w:name="Grid Table 6 Colorful Accent 4" w:uiPriority="51"/>
-    <w:lsdException w:name="Grid Table 7 Colorful Accent 4" w:uiPriority="52"/>
-    <w:lsdException w:name="Grid Table 1 Light Accent 5" w:uiPriority="46"/>
-    <w:lsdException w:name="Grid Table 2 Accent 5" w:uiPriority="47"/>
-    <w:lsdException w:name="Grid Table 3 Accent 5" w:uiPriority="48"/>
-    <w:lsdException w:name="Grid Table 4 Accent 5" w:uiPriority="49"/>
-    <w:lsdException w:name="Grid Table 5 Dark Accent 5" w:uiPriority="50"/>
-    <w:lsdException w:name="Grid Table 6 Colorful Accent 5" w:uiPriority="51"/>
-    <w:lsdException w:name="Grid Table 7 Colorful Accent 5" w:uiPriority="52"/>
-    <w:lsdException w:name="Grid Table 1 Light Accent 6" w:uiPriority="46"/>
-    <w:lsdException w:name="Grid Table 2 Accent 6" w:uiPriority="47"/>
-    <w:lsdException w:name="Grid Table 3 Accent 6" w:uiPriority="48"/>
-    <w:lsdException w:name="Grid Table 4 Accent 6" w:uiPriority="49"/>
-    <w:lsdException w:name="Grid Table 5 Dark Accent 6" w:uiPriority="50"/>
-    <w:lsdException w:name="Grid Table 6 Colorful Accent 6" w:uiPriority="51"/>
-    <w:lsdException w:name="Grid Table 7 Colorful Accent 6" w:uiPriority="52"/>
-    <w:lsdException w:name="List Table 1 Light" w:uiPriority="46"/>
-    <w:lsdException w:name="List Table 2" w:uiPriority="47"/>
-    <w:lsdException w:name="List Table 3" w:uiPriority="48"/>
-    <w:lsdException w:name="List Table 4" w:uiPriority="49"/>
-    <w:lsdException w:name="List Table 5 Dark" w:uiPriority="50"/>
-    <w:lsdException w:name="List Table 6 Colorful" w:uiPriority="51"/>
-    <w:lsdException w:name="List Table 7 Colorful" w:uiPriority="52"/>
-    <w:lsdException w:name="List Table 1 Light Accent 1" w:uiPriority="46"/>
-    <w:lsdException w:name="List Table 2 Accent 1" w:uiPriority="47"/>
-    <w:lsdException w:name="List Table 3 Accent 1" w:uiPriority="48"/>
-    <w:lsdException w:name="List Table 4 Accent 1" w:uiPriority="49"/>
-    <w:lsdException w:name="List Table 5 Dark Accent 1" w:uiPriority="50"/>
-    <w:lsdException w:name="List Table 6 Colorful Accent 1" w:uiPriority="51"/>
-    <w:lsdException w:name="List Table 7 Colorful Accent 1" w:uiPriority="52"/>
-    <w:lsdException w:name="List Table 1 Light Accent 2" w:uiPriority="46"/>
-    <w:lsdException w:name="List Table 2 Accent 2" w:uiPriority="47"/>
-    <w:lsdException w:name="List Table 3 Accent 2" w:uiPriority="48"/>
-    <w:lsdException w:name="List Table 4 Accent 2" w:uiPriority="49"/>
-    <w:lsdException w:name="List Table 5 Dark Accent 2" w:uiPriority="50"/>
-    <w:lsdException w:name="List Table 6 Colorful Accent 2" w:uiPriority="51"/>
-    <w:lsdException w:name="List Table 7 Colorful Accent 2" w:uiPriority="52"/>
-    <w:lsdException w:name="List Table 1 Light Accent 3" w:uiPriority="46"/>
-    <w:lsdException w:name="List Table 2 Accent 3" w:uiPriority="47"/>
-    <w:lsdException w:name="List Table 3 Accent 3" w:uiPriority="48"/>
-    <w:lsdException w:name="List Table 4 Accent 3" w:uiPriority="49"/>
-    <w:lsdException w:name="List Table 5 Dark Accent 3" w:uiPriority="50"/>
-    <w:lsdException w:name="List Table 6 Colorful Accent 3" w:uiPriority="51"/>
-    <w:lsdException w:name="List Table 7 Colorful Accent 3" w:uiPriority="52"/>
-    <w:lsdException w:name="List Table 1 Light Accent 4" w:uiPriority="46"/>
-    <w:lsdException w:name="List Table 2 Accent 4" w:uiPriority="47"/>
-    <w:lsdException w:name="List Table 3 Accent 4" w:uiPriority="48"/>
-    <w:lsdException w:name="List Table 4 Accent 4" w:uiPriority="49"/>
-    <w:lsdException w:name="List Table 5 Dark Accent 4" w:uiPriority="50"/>
-    <w:lsdException w:name="List Table 6 Colorful Accent 4" w:uiPriority="51"/>
-    <w:lsdException w:name="List Table 7 Colorful Accent 4" w:uiPriority="52"/>
-    <w:lsdException w:name="List Table 1 Light Accent 5" w:uiPriority="46"/>
-    <w:lsdException w:name="List Table 2 Accent 5" w:uiPriority="47"/>
-    <w:lsdException w:name="List Table 3 Accent 5" w:uiPriority="48"/>
-    <w:lsdException w:name="List Table 4 Accent 5" w:uiPriority="49"/>
-    <w:lsdException w:name="List Table 5 Dark Accent 5" w:uiPriority="50"/>
-    <w:lsdException w:name="List Table 6 Colorful Accent 5" w:uiPriority="51"/>
-    <w:lsdException w:name="List Table 7 Colorful Accent 5" w:uiPriority="52"/>
-    <w:lsdException w:name="List Table 1 Light Accent 6" w:uiPriority="46"/>
-    <w:lsdException w:name="List Table 2 Accent 6" w:uiPriority="47"/>
-    <w:lsdException w:name="List Table 3 Accent 6" w:uiPriority="48"/>
-    <w:lsdException w:name="List Table 4 Accent 6" w:uiPriority="49"/>
-    <w:lsdException w:name="List Table 5 Dark Accent 6" w:uiPriority="50"/>
-    <w:lsdException w:name="List Table 6 Colorful Accent 6" w:uiPriority="51"/>
-    <w:lsdException w:name="List Table 7 Colorful Accent 6" w:uiPriority="52"/>
-    <w:lsdException w:name="Mention" w:semiHidden="1" w:unhideWhenUsed="1"/>
-    <w:lsdException w:name="Smart Hyperlink" w:semiHidden="1" w:unhideWhenUsed="1"/>
-    <w:lsdException w:name="Hashtag" w:semiHidden="1" w:unhideWhenUsed="1"/>
-    <w:lsdException w:name="Unresolved Mention" w:semiHidden="1" w:unhideWhenUsed="1"/>
-    <w:lsdException w:name="Smart Link" w:semiHidden="1" w:unhideWhenUsed="1"/>
+  <w:latentStyles w:defLockedState="0" w:defUIPriority="99" w:defSemiHidden="1" w:defUnhideWhenUsed="1" w:defQFormat="0" w:count="267">
+    <w:lsdException w:name="Normal" w:semiHidden="0" w:uiPriority="0" w:unhideWhenUsed="0" w:qFormat="1"/>
+    <w:lsdException w:name="heading 1" w:semiHidden="0" w:uiPriority="9" w:unhideWhenUsed="0" w:qFormat="1"/>
+    <w:lsdException w:name="heading 2" w:uiPriority="9" w:qFormat="1"/>
+    <w:lsdException w:name="heading 3" w:uiPriority="9" w:qFormat="1"/>
+    <w:lsdException w:name="heading 4" w:uiPriority="9" w:qFormat="1"/>
+    <w:lsdException w:name="heading 5" w:uiPriority="9" w:qFormat="1"/>
+    <w:lsdException w:name="heading 6" w:uiPriority="9" w:qFormat="1"/>
+    <w:lsdException w:name="heading 7" w:uiPriority="9" w:qFormat="1"/>
+    <w:lsdException w:name="heading 8" w:uiPriority="9" w:qFormat="1"/>
+    <w:lsdException w:name="heading 9" w:uiPriority="9" w:qFormat="1"/>
+    <w:lsdException w:name="toc 1" w:uiPriority="39"/>
+    <w:lsdException w:name="toc 2" w:uiPriority="39"/>
+    <w:lsdException w:name="toc 3" w:uiPriority="39"/>
+    <w:lsdException w:name="toc 4" w:uiPriority="39"/>
+    <w:lsdException w:name="toc 5" w:uiPriority="39"/>
+    <w:lsdException w:name="toc 6" w:uiPriority="39"/>
+    <w:lsdException w:name="toc 7" w:uiPriority="39"/>
+    <w:lsdException w:name="toc 8" w:uiPriority="39"/>
+    <w:lsdException w:name="toc 9" w:uiPriority="39"/>
+    <w:lsdException w:name="caption" w:uiPriority="35" w:qFormat="1"/>
+    <w:lsdException w:name="Title" w:semiHidden="0" w:uiPriority="10" w:unhideWhenUsed="0" w:qFormat="1"/>
+    <w:lsdException w:name="Default Paragraph Font" w:uiPriority="1"/>
+    <w:lsdException w:name="Subtitle" w:semiHidden="0" w:uiPriority="11" w:unhideWhenUsed="0" w:qFormat="1"/>
+    <w:lsdException w:name="Strong" w:semiHidden="0" w:uiPriority="22" w:unhideWhenUsed="0" w:qFormat="1"/>
+    <w:lsdException w:name="Emphasis" w:semiHidden="0" w:uiPriority="20" w:unhideWhenUsed="0" w:qFormat="1"/>
+    <w:lsdException w:name="Table Grid" w:semiHidden="0" w:uiPriority="39" w:unhideWhenUsed="0"/>
+    <w:lsdException w:name="Placeholder Text" w:unhideWhenUsed="0"/>
+    <w:lsdException w:name="No Spacing" w:semiHidden="0" w:uiPriority="1" w:unhideWhenUsed="0" w:qFormat="1"/>
+    <w:lsdException w:name="Light Shading" w:semiHidden="0" w:uiPriority="60" w:unhideWhenUsed="0"/>
+    <w:lsdException w:name="Light List" w:semiHidden="0" w:uiPriority="61" w:unhideWhenUsed="0"/>
+    <w:lsdException w:name="Light Grid" w:semiHidden="0" w:uiPriority="62" w:unhideWhenUsed="0"/>
+    <w:lsdException w:name="Medium Shading 1" w:semiHidden="0" w:uiPriority="63" w:unhideWhenUsed="0"/>
+    <w:lsdException w:name="Medium Shading 2" w:semiHidden="0" w:uiPriority="64" w:unhideWhenUsed="0"/>
+    <w:lsdException w:name="Medium List 1" w:semiHidden="0" w:uiPriority="65" w:unhideWhenUsed="0"/>
+    <w:lsdException w:name="Medium List 2" w:semiHidden="0" w:uiPriority="66" w:unhideWhenUsed="0"/>
+    <w:lsdException w:name="Medium Grid 1" w:semiHidden="0" w:uiPriority="67" w:unhideWhenUsed="0"/>
+    <w:lsdException w:name="Medium Grid 2" w:semiHidden="0" w:uiPriority="68" w:unhideWhenUsed="0"/>
+    <w:lsdException w:name="Medium Grid 3" w:semiHidden="0" w:uiPriority="69" w:unhideWhenUsed="0"/>
+    <w:lsdException w:name="Dark List" w:semiHidden="0" w:uiPriority="70" w:unhideWhenUsed="0"/>
+    <w:lsdException w:name="Colorful Shading" w:semiHidden="0" w:uiPriority="71" w:unhideWhenUsed="0"/>
+    <w:lsdException w:name="Colorful List" w:semiHidden="0" w:uiPriority="72" w:unhideWhenUsed="0"/>
+    <w:lsdException w:name="Colorful Grid" w:semiHidden="0" w:uiPriority="73" w:unhideWhenUsed="0"/>
+    <w:lsdException w:name="Light Shading Accent 1" w:semiHidden="0" w:uiPriority="60" w:unhideWhenUsed="0"/>
+    <w:lsdException w:name="Light List Accent 1" w:semiHidden="0" w:uiPriority="61" w:unhideWhenUsed="0"/>
+    <w:lsdException w:name="Light Grid Accent 1" w:semiHidden="0" w:uiPriority="62" w:unhideWhenUsed="0"/>
+    <w:lsdException w:name="Medium Shading 1 Accent 1" w:semiHidden="0" w:uiPriority="63" w:unhideWhenUsed="0"/>
+    <w:lsdException w:name="Medium Shading 2 Accent 1" w:semiHidden="0" w:uiPriority="64" w:unhideWhenUsed="0"/>
+    <w:lsdException w:name="Medium List 1 Accent 1" w:semiHidden="0" w:uiPriority="65" w:unhideWhenUsed="0"/>
+    <w:lsdException w:name="Revision" w:unhideWhenUsed="0"/>
+    <w:lsdException w:name="List Paragraph" w:semiHidden="0" w:uiPriority="34" w:unhideWhenUsed="0" w:qFormat="1"/>
+    <w:lsdException w:name="Quote" w:semiHidden="0" w:uiPriority="29" w:unhideWhenUsed="0" w:qFormat="1"/>
+    <w:lsdException w:name="Intense Quote" w:semiHidden="0" w:uiPriority="30" w:unhideWhenUsed="0" w:qFormat="1"/>
+    <w:lsdException w:name="Medium List 2 Accent 1" w:semiHidden="0" w:uiPriority="66" w:unhideWhenUsed="0"/>
+    <w:lsdException w:name="Medium Grid 1 Accent 1" w:semiHidden="0" w:uiPriority="67" w:unhideWhenUsed="0"/>
+    <w:lsdException w:name="Medium Grid 2 Accent 1" w:semiHidden="0" w:uiPriority="68" w:unhideWhenUsed="0"/>
+    <w:lsdException w:name="Medium Grid 3 Accent 1" w:semiHidden="0" w:uiPriority="69" w:unhideWhenUsed="0"/>
+    <w:lsdException w:name="Dark List Accent 1" w:semiHidden="0" w:uiPriority="70" w:unhideWhenUsed="0"/>
+    <w:lsdException w:name="Colorful Shading Accent 1" w:semiHidden="0" w:uiPriority="71" w:unhideWhenUsed="0"/>
+    <w:lsdException w:name="Colorful List Accent 1" w:semiHidden="0" w:uiPriority="72" w:unhideWhenUsed="0"/>
+    <w:lsdException w:name="Colorful Grid Accent 1" w:semiHidden="0" w:uiPriority="73" w:unhideWhenUsed="0"/>
+    <w:lsdException w:name="Light Shading Accent 2" w:semiHidden="0" w:uiPriority="60" w:unhideWhenUsed="0"/>
+    <w:lsdException w:name="Light List Accent 2" w:semiHidden="0" w:uiPriority="61" w:unhideWhenUsed="0"/>
+    <w:lsdException w:name="Light Grid Accent 2" w:semiHidden="0" w:uiPriority="62" w:unhideWhenUsed="0"/>
+    <w:lsdException w:name="Medium Shading 1 Accent 2" w:semiHidden="0" w:uiPriority="63" w:unhideWhenUsed="0"/>
+    <w:lsdException w:name="Medium Shading 2 Accent 2" w:semiHidden="0" w:uiPriority="64" w:unhideWhenUsed="0"/>
+    <w:lsdException w:name="Medium List 1 Accent 2" w:semiHidden="0" w:uiPriority="65" w:unhideWhenUsed="0"/>
+    <w:lsdException w:name="Medium List 2 Accent 2" w:semiHidden="0" w:uiPriority="66" w:unhideWhenUsed="0"/>
+    <w:lsdException w:name="Medium Grid 1 Accent 2" w:semiHidden="0" w:uiPriority="67" w:unhideWhenUsed="0"/>
+    <w:lsdException w:name="Medium Grid 2 Accent 2" w:semiHidden="0" w:uiPriority="68" w:unhideWhenUsed="0"/>
+    <w:lsdException w:name="Medium Grid 3 Accent 2" w:semiHidden="0" w:uiPriority="69" w:unhideWhenUsed="0"/>
+    <w:lsdException w:name="Dark List Accent 2" w:semiHidden="0" w:uiPriority="70" w:unhideWhenUsed="0"/>
+    <w:lsdException w:name="Colorful Shading Accent 2" w:semiHidden="0" w:uiPriority="71" w:unhideWhenUsed="0"/>
+    <w:lsdException w:name="Colorful List Accent 2" w:semiHidden="0" w:uiPriority="72" w:unhideWhenUsed="0"/>
+    <w:lsdException w:name="Colorful Grid Accent 2" w:semiHidden="0" w:uiPriority="73" w:unhideWhenUsed="0"/>
+    <w:lsdException w:name="Light Shading Accent 3" w:semiHidden="0" w:uiPriority="60" w:unhideWhenUsed="0"/>
+    <w:lsdException w:name="Light List Accent 3" w:semiHidden="0" w:uiPriority="61" w:unhideWhenUsed="0"/>
+    <w:lsdException w:name="Light Grid Accent 3" w:semiHidden="0" w:uiPriority="62" w:unhideWhenUsed="0"/>
+    <w:lsdException w:name="Medium Shading 1 Accent 3" w:semiHidden="0" w:uiPriority="63" w:unhideWhenUsed="0"/>
+    <w:lsdException w:name="Medium Shading 2 Accent 3" w:semiHidden="0" w:uiPriority="64" w:unhideWhenUsed="0"/>
+    <w:lsdException w:name="Medium List 1 Accent 3" w:semiHidden="0" w:uiPriority="65" w:unhideWhenUsed="0"/>
+    <w:lsdException w:name="Medium List 2 Accent 3" w:semiHidden="0" w:uiPriority="66" w:unhideWhenUsed="0"/>
+    <w:lsdException w:name="Medium Grid 1 Accent 3" w:semiHidden="0" w:uiPriority="67" w:unhideWhenUsed="0"/>
+    <w:lsdException w:name="Medium Grid 2 Accent 3" w:semiHidden="0" w:uiPriority="68" w:unhideWhenUsed="0"/>
+    <w:lsdException w:name="Medium Grid 3 Accent 3" w:semiHidden="0" w:uiPriority="69" w:unhideWhenUsed="0"/>
+    <w:lsdException w:name="Dark List Accent 3" w:semiHidden="0" w:uiPriority="70" w:unhideWhenUsed="0"/>
+    <w:lsdException w:name="Colorful Shading Accent 3" w:semiHidden="0" w:uiPriority="71" w:unhideWhenUsed="0"/>
+    <w:lsdException w:name="Colorful List Accent 3" w:semiHidden="0" w:uiPriority="72" w:unhideWhenUsed="0"/>
+    <w:lsdException w:name="Colorful Grid Accent 3" w:semiHidden="0" w:uiPriority="73" w:unhideWhenUsed="0"/>
+    <w:lsdException w:name="Light Shading Accent 4" w:semiHidden="0" w:uiPriority="60" w:unhideWhenUsed="0"/>
+    <w:lsdException w:name="Light List Accent 4" w:semiHidden="0" w:uiPriority="61" w:unhideWhenUsed="0"/>
+    <w:lsdException w:name="Light Grid Accent 4" w:semiHidden="0" w:uiPriority="62" w:unhideWhenUsed="0"/>
+    <w:lsdException w:name="Medium Shading 1 Accent 4" w:semiHidden="0" w:uiPriority="63" w:unhideWhenUsed="0"/>
+    <w:lsdException w:name="Medium Shading 2 Accent 4" w:semiHidden="0" w:uiPriority="64" w:unhideWhenUsed="0"/>
+    <w:lsdException w:name="Medium List 1 Accent 4" w:semiHidden="0" w:uiPriority="65" w:unhideWhenUsed="0"/>
+    <w:lsdException w:name="Medium List 2 Accent 4" w:semiHidden="0" w:uiPriority="66" w:unhideWhenUsed="0"/>
+    <w:lsdException w:name="Medium Grid 1 Accent 4" w:semiHidden="0" w:uiPriority="67" w:unhideWhenUsed="0"/>
+    <w:lsdException w:name="Medium Grid 2 Accent 4" w:semiHidden="0" w:uiPriority="68" w:unhideWhenUsed="0"/>
+    <w:lsdException w:name="Medium Grid 3 Accent 4" w:semiHidden="0" w:uiPriority="69" w:unhideWhenUsed="0"/>
+    <w:lsdException w:name="Dark List Accent 4" w:semiHidden="0" w:uiPriority="70" w:unhideWhenUsed="0"/>
+    <w:lsdException w:name="Colorful Shading Accent 4" w:semiHidden="0" w:uiPriority="71" w:unhideWhenUsed="0"/>
+    <w:lsdException w:name="Colorful List Accent 4" w:semiHidden="0" w:uiPriority="72" w:unhideWhenUsed="0"/>
+    <w:lsdException w:name="Colorful Grid Accent 4" w:semiHidden="0" w:uiPriority="73" w:unhideWhenUsed="0"/>
+    <w:lsdException w:name="Light Shading Accent 5" w:semiHidden="0" w:uiPriority="60" w:unhideWhenUsed="0"/>
+    <w:lsdException w:name="Light List Accent 5" w:semiHidden="0" w:uiPriority="61" w:unhideWhenUsed="0"/>
+    <w:lsdException w:name="Light Grid Accent 5" w:semiHidden="0" w:uiPriority="62" w:unhideWhenUsed="0"/>
+    <w:lsdException w:name="Medium Shading 1 Accent 5" w:semiHidden="0" w:uiPriority="63" w:unhideWhenUsed="0"/>
+    <w:lsdException w:name="Medium Shading 2 Accent 5" w:semiHidden="0" w:uiPriority="64" w:unhideWhenUsed="0"/>
+    <w:lsdException w:name="Medium List 1 Accent 5" w:semiHidden="0" w:uiPriority="65" w:unhideWhenUsed="0"/>
+    <w:lsdException w:name="Medium List 2 Accent 5" w:semiHidden="0" w:uiPriority="66" w:unhideWhenUsed="0"/>
+    <w:lsdException w:name="Medium Grid 1 Accent 5" w:semiHidden="0" w:uiPriority="67" w:unhideWhenUsed="0"/>
+    <w:lsdException w:name="Medium Grid 2 Accent 5" w:semiHidden="0" w:uiPriority="68" w:unhideWhenUsed="0"/>
+    <w:lsdException w:name="Medium Grid 3 Accent 5" w:semiHidden="0" w:uiPriority="69" w:unhideWhenUsed="0"/>
+    <w:lsdException w:name="Dark List Accent 5" w:semiHidden="0" w:uiPriority="70" w:unhideWhenUsed="0"/>
+    <w:lsdException w:name="Colorful Shading Accent 5" w:semiHidden="0" w:uiPriority="71" w:unhideWhenUsed="0"/>
+    <w:lsdException w:name="Colorful List Accent 5" w:semiHidden="0" w:uiPriority="72" w:unhideWhenUsed="0"/>
+    <w:lsdException w:name="Colorful Grid Accent 5" w:semiHidden="0" w:uiPriority="73" w:unhideWhenUsed="0"/>
+    <w:lsdException w:name="Light Shading Accent 6" w:semiHidden="0" w:uiPriority="60" w:unhideWhenUsed="0"/>
+    <w:lsdException w:name="Light List Accent 6" w:semiHidden="0" w:uiPriority="61" w:unhideWhenUsed="0"/>
+    <w:lsdException w:name="Light Grid Accent 6" w:semiHidden="0" w:uiPriority="62" w:unhideWhenUsed="0"/>
+    <w:lsdException w:name="Medium Shading 1 Accent 6" w:semiHidden="0" w:uiPriority="63" w:unhideWhenUsed="0"/>
+    <w:lsdException w:name="Medium Shading 2 Accent 6" w:semiHidden="0" w:uiPriority="64" w:unhideWhenUsed="0"/>
+    <w:lsdException w:name="Medium List 1 Accent 6" w:semiHidden="0" w:uiPriority="65" w:unhideWhenUsed="0"/>
+    <w:lsdException w:name="Medium List 2 Accent 6" w:semiHidden="0" w:uiPriority="66" w:unhideWhenUsed="0"/>
+    <w:lsdException w:name="Medium Grid 1 Accent 6" w:semiHidden="0" w:uiPriority="67" w:unhideWhenUsed="0"/>
+    <w:lsdException w:name="Medium Grid 2 Accent 6" w:semiHidden="0" w:uiPriority="68" w:unhideWhenUsed="0"/>
+    <w:lsdException w:name="Medium Grid 3 Accent 6" w:semiHidden="0" w:uiPriority="69" w:unhideWhenUsed="0"/>
+    <w:lsdException w:name="Dark List Accent 6" w:semiHidden="0" w:uiPriority="70" w:unhideWhenUsed="0"/>
+    <w:lsdException w:name="Colorful Shading Accent 6" w:semiHidden="0" w:uiPriority="71" w:unhideWhenUsed="0"/>
+    <w:lsdException w:name="Colorful List Accent 6" w:semiHidden="0" w:uiPriority="72" w:unhideWhenUsed="0"/>
+    <w:lsdException w:name="Colorful Grid Accent 6" w:semiHidden="0" w:uiPriority="73" w:unhideWhenUsed="0"/>
+    <w:lsdException w:name="Subtle Emphasis" w:semiHidden="0" w:uiPriority="19" w:unhideWhenUsed="0" w:qFormat="1"/>
+    <w:lsdException w:name="Intense Emphasis" w:semiHidden="0" w:uiPriority="21" w:unhideWhenUsed="0" w:qFormat="1"/>
+    <w:lsdException w:name="Subtle Reference" w:semiHidden="0" w:uiPriority="31" w:unhideWhenUsed="0" w:qFormat="1"/>
+    <w:lsdException w:name="Intense Reference" w:semiHidden="0" w:uiPriority="32" w:unhideWhenUsed="0" w:qFormat="1"/>
+    <w:lsdException w:name="Book Title" w:semiHidden="0" w:uiPriority="33" w:unhideWhenUsed="0" w:qFormat="1"/>
+    <w:lsdException w:name="Bibliography" w:uiPriority="37"/>
+    <w:lsdException w:name="TOC Heading" w:uiPriority="39" w:qFormat="1"/>
   </w:latentStyles>
-  <w:style w:type="paragraph" w:default="1" w:styleId="Normal">
+  <w:style w:type="paragraph" w:default="1" w:styleId="a">
     <w:name w:val="Normal"/>
     <w:qFormat/>
     <w:rsid w:val="00943EE1"/>
   </w:style>
-  <w:style w:type="paragraph" w:styleId="Heading1">
+  <w:style w:type="paragraph" w:styleId="1">
     <w:name w:val="heading 1"/>
-    <w:basedOn w:val="Normal"/>
-    <w:next w:val="Normal"/>
-    <w:link w:val="Heading1Char"/>
+    <w:basedOn w:val="a"/>
+    <w:next w:val="a"/>
+    <w:link w:val="10"/>
     <w:uiPriority w:val="9"/>
     <w:qFormat/>
     <w:rsid w:val="009F6AB6"/>
@@ -7871,11 +7577,11 @@
       <w:szCs w:val="32"/>
     </w:rPr>
   </w:style>
-  <w:style w:type="paragraph" w:styleId="Heading2">
+  <w:style w:type="paragraph" w:styleId="2">
     <w:name w:val="heading 2"/>
-    <w:basedOn w:val="Normal"/>
-    <w:next w:val="Normal"/>
-    <w:link w:val="Heading2Char"/>
+    <w:basedOn w:val="a"/>
+    <w:next w:val="a"/>
+    <w:link w:val="20"/>
     <w:uiPriority w:val="9"/>
     <w:unhideWhenUsed/>
     <w:qFormat/>
@@ -7893,11 +7599,11 @@
       <w:szCs w:val="26"/>
     </w:rPr>
   </w:style>
-  <w:style w:type="paragraph" w:styleId="Heading3">
+  <w:style w:type="paragraph" w:styleId="3">
     <w:name w:val="heading 3"/>
-    <w:basedOn w:val="Normal"/>
-    <w:next w:val="Normal"/>
-    <w:link w:val="Heading3Char"/>
+    <w:basedOn w:val="a"/>
+    <w:next w:val="a"/>
+    <w:link w:val="30"/>
     <w:uiPriority w:val="9"/>
     <w:unhideWhenUsed/>
     <w:qFormat/>
@@ -7915,12 +7621,13 @@
       <w:szCs w:val="24"/>
     </w:rPr>
   </w:style>
-  <w:style w:type="character" w:default="1" w:styleId="DefaultParagraphFont">
+  <w:style w:type="character" w:default="1" w:styleId="a0">
     <w:name w:val="Default Paragraph Font"/>
     <w:uiPriority w:val="1"/>
+    <w:semiHidden/>
     <w:unhideWhenUsed/>
   </w:style>
-  <w:style w:type="table" w:default="1" w:styleId="TableNormal">
+  <w:style w:type="table" w:default="1" w:styleId="a1">
     <w:name w:val="Normal Table"/>
     <w:uiPriority w:val="99"/>
     <w:semiHidden/>
@@ -7935,15 +7642,15 @@
       </w:tblCellMar>
     </w:tblPr>
   </w:style>
-  <w:style w:type="numbering" w:default="1" w:styleId="NoList">
+  <w:style w:type="numbering" w:default="1" w:styleId="a2">
     <w:name w:val="No List"/>
     <w:uiPriority w:val="99"/>
     <w:semiHidden/>
     <w:unhideWhenUsed/>
   </w:style>
-  <w:style w:type="paragraph" w:styleId="NoSpacing">
+  <w:style w:type="paragraph" w:styleId="a3">
     <w:name w:val="No Spacing"/>
-    <w:link w:val="NoSpacingChar"/>
+    <w:link w:val="a4"/>
     <w:uiPriority w:val="1"/>
     <w:qFormat/>
     <w:rsid w:val="00586B7F"/>
@@ -7955,10 +7662,10 @@
       <w:lang w:val="bg-BG" w:eastAsia="bg-BG"/>
     </w:rPr>
   </w:style>
-  <w:style w:type="character" w:customStyle="1" w:styleId="NoSpacingChar">
-    <w:name w:val="No Spacing Char"/>
-    <w:basedOn w:val="DefaultParagraphFont"/>
-    <w:link w:val="NoSpacing"/>
+  <w:style w:type="character" w:customStyle="1" w:styleId="a4">
+    <w:name w:val="Без разредка Знак"/>
+    <w:basedOn w:val="a0"/>
+    <w:link w:val="a3"/>
     <w:uiPriority w:val="1"/>
     <w:rsid w:val="00586B7F"/>
     <w:rPr>
@@ -7966,10 +7673,10 @@
       <w:lang w:val="bg-BG" w:eastAsia="bg-BG"/>
     </w:rPr>
   </w:style>
-  <w:style w:type="paragraph" w:styleId="Header">
+  <w:style w:type="paragraph" w:styleId="a5">
     <w:name w:val="header"/>
-    <w:basedOn w:val="Normal"/>
-    <w:link w:val="HeaderChar"/>
+    <w:basedOn w:val="a"/>
+    <w:link w:val="a6"/>
     <w:uiPriority w:val="99"/>
     <w:unhideWhenUsed/>
     <w:rsid w:val="005C5E2F"/>
@@ -7981,17 +7688,17 @@
       <w:spacing w:after="0" w:line="240" w:lineRule="auto"/>
     </w:pPr>
   </w:style>
-  <w:style w:type="character" w:customStyle="1" w:styleId="HeaderChar">
-    <w:name w:val="Header Char"/>
-    <w:basedOn w:val="DefaultParagraphFont"/>
-    <w:link w:val="Header"/>
+  <w:style w:type="character" w:customStyle="1" w:styleId="a6">
+    <w:name w:val="Горен колонтитул Знак"/>
+    <w:basedOn w:val="a0"/>
+    <w:link w:val="a5"/>
     <w:uiPriority w:val="99"/>
     <w:rsid w:val="005C5E2F"/>
   </w:style>
-  <w:style w:type="paragraph" w:styleId="Footer">
+  <w:style w:type="paragraph" w:styleId="a7">
     <w:name w:val="footer"/>
-    <w:basedOn w:val="Normal"/>
-    <w:link w:val="FooterChar"/>
+    <w:basedOn w:val="a"/>
+    <w:link w:val="a8"/>
     <w:uiPriority w:val="99"/>
     <w:unhideWhenUsed/>
     <w:rsid w:val="005C5E2F"/>
@@ -8003,17 +7710,17 @@
       <w:spacing w:after="0" w:line="240" w:lineRule="auto"/>
     </w:pPr>
   </w:style>
-  <w:style w:type="character" w:customStyle="1" w:styleId="FooterChar">
-    <w:name w:val="Footer Char"/>
-    <w:basedOn w:val="DefaultParagraphFont"/>
-    <w:link w:val="Footer"/>
+  <w:style w:type="character" w:customStyle="1" w:styleId="a8">
+    <w:name w:val="Долен колонтитул Знак"/>
+    <w:basedOn w:val="a0"/>
+    <w:link w:val="a7"/>
     <w:uiPriority w:val="99"/>
     <w:rsid w:val="005C5E2F"/>
   </w:style>
-  <w:style w:type="character" w:customStyle="1" w:styleId="Heading1Char">
-    <w:name w:val="Heading 1 Char"/>
-    <w:basedOn w:val="DefaultParagraphFont"/>
-    <w:link w:val="Heading1"/>
+  <w:style w:type="character" w:customStyle="1" w:styleId="10">
+    <w:name w:val="Заглавие 1 Знак"/>
+    <w:basedOn w:val="a0"/>
+    <w:link w:val="1"/>
     <w:uiPriority w:val="9"/>
     <w:rsid w:val="009F6AB6"/>
     <w:rPr>
@@ -8023,10 +7730,10 @@
       <w:szCs w:val="32"/>
     </w:rPr>
   </w:style>
-  <w:style w:type="paragraph" w:styleId="TOCHeading">
+  <w:style w:type="paragraph" w:styleId="a9">
     <w:name w:val="TOC Heading"/>
-    <w:basedOn w:val="Heading1"/>
-    <w:next w:val="Normal"/>
+    <w:basedOn w:val="1"/>
+    <w:next w:val="a"/>
     <w:uiPriority w:val="39"/>
     <w:unhideWhenUsed/>
     <w:qFormat/>
@@ -8035,9 +7742,9 @@
       <w:outlineLvl w:val="9"/>
     </w:pPr>
   </w:style>
-  <w:style w:type="paragraph" w:styleId="ListParagraph">
+  <w:style w:type="paragraph" w:styleId="aa">
     <w:name w:val="List Paragraph"/>
-    <w:basedOn w:val="Normal"/>
+    <w:basedOn w:val="a"/>
     <w:uiPriority w:val="34"/>
     <w:qFormat/>
     <w:rsid w:val="00053845"/>
@@ -8046,10 +7753,10 @@
       <w:contextualSpacing/>
     </w:pPr>
   </w:style>
-  <w:style w:type="paragraph" w:styleId="TOC2">
+  <w:style w:type="paragraph" w:styleId="21">
     <w:name w:val="toc 2"/>
-    <w:basedOn w:val="Normal"/>
-    <w:next w:val="Normal"/>
+    <w:basedOn w:val="a"/>
+    <w:next w:val="a"/>
     <w:autoRedefine/>
     <w:uiPriority w:val="39"/>
     <w:unhideWhenUsed/>
@@ -8059,9 +7766,9 @@
       <w:ind w:left="220"/>
     </w:pPr>
   </w:style>
-  <w:style w:type="character" w:styleId="Hyperlink">
+  <w:style w:type="character" w:styleId="ab">
     <w:name w:val="Hyperlink"/>
-    <w:basedOn w:val="DefaultParagraphFont"/>
+    <w:basedOn w:val="a0"/>
     <w:uiPriority w:val="99"/>
     <w:unhideWhenUsed/>
     <w:rsid w:val="00FA179B"/>
@@ -8070,10 +7777,10 @@
       <w:u w:val="single"/>
     </w:rPr>
   </w:style>
-  <w:style w:type="character" w:customStyle="1" w:styleId="Heading2Char">
-    <w:name w:val="Heading 2 Char"/>
-    <w:basedOn w:val="DefaultParagraphFont"/>
-    <w:link w:val="Heading2"/>
+  <w:style w:type="character" w:customStyle="1" w:styleId="20">
+    <w:name w:val="Заглавие 2 Знак"/>
+    <w:basedOn w:val="a0"/>
+    <w:link w:val="2"/>
     <w:uiPriority w:val="9"/>
     <w:rsid w:val="008165BF"/>
     <w:rPr>
@@ -8083,10 +7790,10 @@
       <w:szCs w:val="26"/>
     </w:rPr>
   </w:style>
-  <w:style w:type="paragraph" w:styleId="TOC1">
+  <w:style w:type="paragraph" w:styleId="11">
     <w:name w:val="toc 1"/>
-    <w:basedOn w:val="Normal"/>
-    <w:next w:val="Normal"/>
+    <w:basedOn w:val="a"/>
+    <w:next w:val="a"/>
     <w:autoRedefine/>
     <w:uiPriority w:val="39"/>
     <w:unhideWhenUsed/>
@@ -8095,15 +7802,16 @@
       <w:spacing w:after="100"/>
     </w:pPr>
   </w:style>
-  <w:style w:type="table" w:styleId="TableGrid">
+  <w:style w:type="table" w:styleId="ac">
     <w:name w:val="Table Grid"/>
-    <w:basedOn w:val="TableNormal"/>
+    <w:basedOn w:val="a1"/>
     <w:uiPriority w:val="39"/>
     <w:rsid w:val="00166470"/>
     <w:pPr>
       <w:spacing w:after="0" w:line="240" w:lineRule="auto"/>
     </w:pPr>
     <w:tblPr>
+      <w:tblInd w:w="0" w:type="dxa"/>
       <w:tblBorders>
         <w:top w:val="single" w:sz="4" w:space="0" w:color="auto"/>
         <w:left w:val="single" w:sz="4" w:space="0" w:color="auto"/>
@@ -8112,16 +7820,22 @@
         <w:insideH w:val="single" w:sz="4" w:space="0" w:color="auto"/>
         <w:insideV w:val="single" w:sz="4" w:space="0" w:color="auto"/>
       </w:tblBorders>
+      <w:tblCellMar>
+        <w:top w:w="0" w:type="dxa"/>
+        <w:left w:w="108" w:type="dxa"/>
+        <w:bottom w:w="0" w:type="dxa"/>
+        <w:right w:w="108" w:type="dxa"/>
+      </w:tblCellMar>
     </w:tblPr>
   </w:style>
   <w:style w:type="character" w:customStyle="1" w:styleId="jlqj4b">
     <w:name w:val="jlqj4b"/>
-    <w:basedOn w:val="DefaultParagraphFont"/>
+    <w:basedOn w:val="a0"/>
     <w:rsid w:val="004956EC"/>
   </w:style>
-  <w:style w:type="table" w:styleId="GridTable1Light-Accent1">
+  <w:style w:type="table" w:customStyle="1" w:styleId="GridTable1LightAccent1">
     <w:name w:val="Grid Table 1 Light Accent 1"/>
-    <w:basedOn w:val="TableNormal"/>
+    <w:basedOn w:val="a1"/>
     <w:uiPriority w:val="46"/>
     <w:rsid w:val="000E27F4"/>
     <w:pPr>
@@ -8130,6 +7844,7 @@
     <w:tblPr>
       <w:tblStyleRowBandSize w:val="1"/>
       <w:tblStyleColBandSize w:val="1"/>
+      <w:tblInd w:w="0" w:type="dxa"/>
       <w:tblBorders>
         <w:top w:val="single" w:sz="4" w:space="0" w:color="A4DDF4" w:themeColor="accent1" w:themeTint="66"/>
         <w:left w:val="single" w:sz="4" w:space="0" w:color="A4DDF4" w:themeColor="accent1" w:themeTint="66"/>
@@ -8138,6 +7853,12 @@
         <w:insideH w:val="single" w:sz="4" w:space="0" w:color="A4DDF4" w:themeColor="accent1" w:themeTint="66"/>
         <w:insideV w:val="single" w:sz="4" w:space="0" w:color="A4DDF4" w:themeColor="accent1" w:themeTint="66"/>
       </w:tblBorders>
+      <w:tblCellMar>
+        <w:top w:w="0" w:type="dxa"/>
+        <w:left w:w="108" w:type="dxa"/>
+        <w:bottom w:w="0" w:type="dxa"/>
+        <w:right w:w="108" w:type="dxa"/>
+      </w:tblCellMar>
     </w:tblPr>
     <w:tblStylePr w:type="firstRow">
       <w:rPr>
@@ -8176,10 +7897,10 @@
       </w:rPr>
     </w:tblStylePr>
   </w:style>
-  <w:style w:type="character" w:customStyle="1" w:styleId="Heading3Char">
-    <w:name w:val="Heading 3 Char"/>
-    <w:basedOn w:val="DefaultParagraphFont"/>
-    <w:link w:val="Heading3"/>
+  <w:style w:type="character" w:customStyle="1" w:styleId="30">
+    <w:name w:val="Заглавие 3 Знак"/>
+    <w:basedOn w:val="a0"/>
+    <w:link w:val="3"/>
     <w:uiPriority w:val="9"/>
     <w:rsid w:val="005A6CFE"/>
     <w:rPr>
@@ -8189,10 +7910,10 @@
       <w:szCs w:val="24"/>
     </w:rPr>
   </w:style>
-  <w:style w:type="paragraph" w:styleId="HTMLPreformatted">
+  <w:style w:type="paragraph" w:styleId="HTML">
     <w:name w:val="HTML Preformatted"/>
-    <w:basedOn w:val="Normal"/>
-    <w:link w:val="HTMLPreformattedChar"/>
+    <w:basedOn w:val="a"/>
+    <w:link w:val="HTML0"/>
     <w:uiPriority w:val="99"/>
     <w:semiHidden/>
     <w:unhideWhenUsed/>
@@ -8225,10 +7946,10 @@
       <w:lang w:val="bg-BG" w:eastAsia="bg-BG"/>
     </w:rPr>
   </w:style>
-  <w:style w:type="character" w:customStyle="1" w:styleId="HTMLPreformattedChar">
-    <w:name w:val="HTML Preformatted Char"/>
-    <w:basedOn w:val="DefaultParagraphFont"/>
-    <w:link w:val="HTMLPreformatted"/>
+  <w:style w:type="character" w:customStyle="1" w:styleId="HTML0">
+    <w:name w:val="HTML стандартен Знак"/>
+    <w:basedOn w:val="a0"/>
+    <w:link w:val="HTML"/>
     <w:uiPriority w:val="99"/>
     <w:semiHidden/>
     <w:rsid w:val="00BE1D76"/>
@@ -8241,12 +7962,12 @@
   </w:style>
   <w:style w:type="character" w:customStyle="1" w:styleId="y2iqfc">
     <w:name w:val="y2iqfc"/>
-    <w:basedOn w:val="DefaultParagraphFont"/>
+    <w:basedOn w:val="a0"/>
     <w:rsid w:val="00BE1D76"/>
   </w:style>
-  <w:style w:type="table" w:styleId="GridTable4-Accent2">
+  <w:style w:type="table" w:customStyle="1" w:styleId="GridTable4Accent2">
     <w:name w:val="Grid Table 4 Accent 2"/>
-    <w:basedOn w:val="TableNormal"/>
+    <w:basedOn w:val="a1"/>
     <w:uiPriority w:val="49"/>
     <w:rsid w:val="00332973"/>
     <w:pPr>
@@ -8255,6 +7976,7 @@
     <w:tblPr>
       <w:tblStyleRowBandSize w:val="1"/>
       <w:tblStyleColBandSize w:val="1"/>
+      <w:tblInd w:w="0" w:type="dxa"/>
       <w:tblBorders>
         <w:top w:val="single" w:sz="4" w:space="0" w:color="74B5E4" w:themeColor="accent2" w:themeTint="99"/>
         <w:left w:val="single" w:sz="4" w:space="0" w:color="74B5E4" w:themeColor="accent2" w:themeTint="99"/>
@@ -8263,6 +7985,12 @@
         <w:insideH w:val="single" w:sz="4" w:space="0" w:color="74B5E4" w:themeColor="accent2" w:themeTint="99"/>
         <w:insideV w:val="single" w:sz="4" w:space="0" w:color="74B5E4" w:themeColor="accent2" w:themeTint="99"/>
       </w:tblBorders>
+      <w:tblCellMar>
+        <w:top w:w="0" w:type="dxa"/>
+        <w:left w:w="108" w:type="dxa"/>
+        <w:bottom w:w="0" w:type="dxa"/>
+        <w:right w:w="108" w:type="dxa"/>
+      </w:tblCellMar>
     </w:tblPr>
     <w:tblStylePr w:type="firstRow">
       <w:rPr>
@@ -8320,9 +8048,9 @@
       </w:tcPr>
     </w:tblStylePr>
   </w:style>
-  <w:style w:type="character" w:styleId="Strong">
+  <w:style w:type="character" w:styleId="ad">
     <w:name w:val="Strong"/>
-    <w:basedOn w:val="DefaultParagraphFont"/>
+    <w:basedOn w:val="a0"/>
     <w:uiPriority w:val="22"/>
     <w:qFormat/>
     <w:rsid w:val="003759D5"/>
@@ -8331,10 +8059,10 @@
       <w:bCs/>
     </w:rPr>
   </w:style>
-  <w:style w:type="paragraph" w:styleId="TOC3">
+  <w:style w:type="paragraph" w:styleId="31">
     <w:name w:val="toc 3"/>
-    <w:basedOn w:val="Normal"/>
-    <w:next w:val="Normal"/>
+    <w:basedOn w:val="a"/>
+    <w:next w:val="a"/>
     <w:autoRedefine/>
     <w:uiPriority w:val="39"/>
     <w:unhideWhenUsed/>
@@ -8344,15 +8072,766 @@
       <w:ind w:left="440"/>
     </w:pPr>
   </w:style>
-  <w:style w:type="character" w:styleId="Emphasis">
+  <w:style w:type="character" w:styleId="ae">
     <w:name w:val="Emphasis"/>
-    <w:basedOn w:val="DefaultParagraphFont"/>
+    <w:basedOn w:val="a0"/>
     <w:uiPriority w:val="20"/>
     <w:qFormat/>
     <w:rsid w:val="008A44FB"/>
     <w:rPr>
       <w:i/>
       <w:iCs/>
+    </w:rPr>
+  </w:style>
+  <w:style w:type="paragraph" w:styleId="af">
+    <w:name w:val="Balloon Text"/>
+    <w:basedOn w:val="a"/>
+    <w:link w:val="af0"/>
+    <w:uiPriority w:val="99"/>
+    <w:semiHidden/>
+    <w:unhideWhenUsed/>
+    <w:rsid w:val="00C37885"/>
+    <w:pPr>
+      <w:spacing w:after="0" w:line="240" w:lineRule="auto"/>
+    </w:pPr>
+    <w:rPr>
+      <w:rFonts w:ascii="Tahoma" w:hAnsi="Tahoma" w:cs="Tahoma"/>
+      <w:sz w:val="16"/>
+      <w:szCs w:val="16"/>
+    </w:rPr>
+  </w:style>
+  <w:style w:type="character" w:customStyle="1" w:styleId="af0">
+    <w:name w:val="Изнесен текст Знак"/>
+    <w:basedOn w:val="a0"/>
+    <w:link w:val="af"/>
+    <w:uiPriority w:val="99"/>
+    <w:semiHidden/>
+    <w:rsid w:val="00C37885"/>
+    <w:rPr>
+      <w:rFonts w:ascii="Tahoma" w:hAnsi="Tahoma" w:cs="Tahoma"/>
+      <w:sz w:val="16"/>
+      <w:szCs w:val="16"/>
+    </w:rPr>
+  </w:style>
+</w:styles>
+</file>
+
+<file path=word/stylesWithEffects.xml><?xml version="1.0" encoding="utf-8"?>
+<w:styles xmlns:wpc="http://schemas.microsoft.com/office/word/2010/wordprocessingCanvas" xmlns:mc="http://schemas.openxmlformats.org/markup-compatibility/2006" xmlns:o="urn:schemas-microsoft-com:office:office" xmlns:r="http://schemas.openxmlformats.org/officeDocument/2006/relationships" xmlns:m="http://schemas.openxmlformats.org/officeDocument/2006/math" xmlns:v="urn:schemas-microsoft-com:vml" xmlns:wp14="http://schemas.microsoft.com/office/word/2010/wordprocessingDrawing" xmlns:wp="http://schemas.openxmlformats.org/drawingml/2006/wordprocessingDrawing" xmlns:w10="urn:schemas-microsoft-com:office:word" xmlns:w="http://schemas.openxmlformats.org/wordprocessingml/2006/main" xmlns:w14="http://schemas.microsoft.com/office/word/2010/wordml" xmlns:wpg="http://schemas.microsoft.com/office/word/2010/wordprocessingGroup" xmlns:wpi="http://schemas.microsoft.com/office/word/2010/wordprocessingInk" xmlns:wne="http://schemas.microsoft.com/office/word/2006/wordml" xmlns:wps="http://schemas.microsoft.com/office/word/2010/wordprocessingShape" mc:Ignorable="w14 wp14">
+  <w:docDefaults>
+    <w:rPrDefault>
+      <w:rPr>
+        <w:rFonts w:asciiTheme="minorHAnsi" w:eastAsiaTheme="minorHAnsi" w:hAnsiTheme="minorHAnsi" w:cstheme="minorBidi"/>
+        <w:sz w:val="22"/>
+        <w:szCs w:val="22"/>
+        <w:lang w:val="en-US" w:eastAsia="en-US" w:bidi="ar-SA"/>
+      </w:rPr>
+    </w:rPrDefault>
+    <w:pPrDefault>
+      <w:pPr>
+        <w:spacing w:after="160" w:line="259" w:lineRule="auto"/>
+      </w:pPr>
+    </w:pPrDefault>
+  </w:docDefaults>
+  <w:latentStyles w:defLockedState="0" w:defUIPriority="99" w:defSemiHidden="1" w:defUnhideWhenUsed="1" w:defQFormat="0" w:count="267">
+    <w:lsdException w:name="Normal" w:semiHidden="0" w:uiPriority="0" w:unhideWhenUsed="0" w:qFormat="1"/>
+    <w:lsdException w:name="heading 1" w:semiHidden="0" w:uiPriority="9" w:unhideWhenUsed="0" w:qFormat="1"/>
+    <w:lsdException w:name="heading 2" w:uiPriority="9" w:qFormat="1"/>
+    <w:lsdException w:name="heading 3" w:uiPriority="9" w:qFormat="1"/>
+    <w:lsdException w:name="heading 4" w:uiPriority="9" w:qFormat="1"/>
+    <w:lsdException w:name="heading 5" w:uiPriority="9" w:qFormat="1"/>
+    <w:lsdException w:name="heading 6" w:uiPriority="9" w:qFormat="1"/>
+    <w:lsdException w:name="heading 7" w:uiPriority="9" w:qFormat="1"/>
+    <w:lsdException w:name="heading 8" w:uiPriority="9" w:qFormat="1"/>
+    <w:lsdException w:name="heading 9" w:uiPriority="9" w:qFormat="1"/>
+    <w:lsdException w:name="toc 1" w:uiPriority="39"/>
+    <w:lsdException w:name="toc 2" w:uiPriority="39"/>
+    <w:lsdException w:name="toc 3" w:uiPriority="39"/>
+    <w:lsdException w:name="toc 4" w:uiPriority="39"/>
+    <w:lsdException w:name="toc 5" w:uiPriority="39"/>
+    <w:lsdException w:name="toc 6" w:uiPriority="39"/>
+    <w:lsdException w:name="toc 7" w:uiPriority="39"/>
+    <w:lsdException w:name="toc 8" w:uiPriority="39"/>
+    <w:lsdException w:name="toc 9" w:uiPriority="39"/>
+    <w:lsdException w:name="caption" w:uiPriority="35" w:qFormat="1"/>
+    <w:lsdException w:name="Title" w:semiHidden="0" w:uiPriority="10" w:unhideWhenUsed="0" w:qFormat="1"/>
+    <w:lsdException w:name="Default Paragraph Font" w:uiPriority="1"/>
+    <w:lsdException w:name="Subtitle" w:semiHidden="0" w:uiPriority="11" w:unhideWhenUsed="0" w:qFormat="1"/>
+    <w:lsdException w:name="Strong" w:semiHidden="0" w:uiPriority="22" w:unhideWhenUsed="0" w:qFormat="1"/>
+    <w:lsdException w:name="Emphasis" w:semiHidden="0" w:uiPriority="20" w:unhideWhenUsed="0" w:qFormat="1"/>
+    <w:lsdException w:name="Table Grid" w:semiHidden="0" w:uiPriority="39" w:unhideWhenUsed="0"/>
+    <w:lsdException w:name="Placeholder Text" w:unhideWhenUsed="0"/>
+    <w:lsdException w:name="No Spacing" w:semiHidden="0" w:uiPriority="1" w:unhideWhenUsed="0" w:qFormat="1"/>
+    <w:lsdException w:name="Light Shading" w:semiHidden="0" w:uiPriority="60" w:unhideWhenUsed="0"/>
+    <w:lsdException w:name="Light List" w:semiHidden="0" w:uiPriority="61" w:unhideWhenUsed="0"/>
+    <w:lsdException w:name="Light Grid" w:semiHidden="0" w:uiPriority="62" w:unhideWhenUsed="0"/>
+    <w:lsdException w:name="Medium Shading 1" w:semiHidden="0" w:uiPriority="63" w:unhideWhenUsed="0"/>
+    <w:lsdException w:name="Medium Shading 2" w:semiHidden="0" w:uiPriority="64" w:unhideWhenUsed="0"/>
+    <w:lsdException w:name="Medium List 1" w:semiHidden="0" w:uiPriority="65" w:unhideWhenUsed="0"/>
+    <w:lsdException w:name="Medium List 2" w:semiHidden="0" w:uiPriority="66" w:unhideWhenUsed="0"/>
+    <w:lsdException w:name="Medium Grid 1" w:semiHidden="0" w:uiPriority="67" w:unhideWhenUsed="0"/>
+    <w:lsdException w:name="Medium Grid 2" w:semiHidden="0" w:uiPriority="68" w:unhideWhenUsed="0"/>
+    <w:lsdException w:name="Medium Grid 3" w:semiHidden="0" w:uiPriority="69" w:unhideWhenUsed="0"/>
+    <w:lsdException w:name="Dark List" w:semiHidden="0" w:uiPriority="70" w:unhideWhenUsed="0"/>
+    <w:lsdException w:name="Colorful Shading" w:semiHidden="0" w:uiPriority="71" w:unhideWhenUsed="0"/>
+    <w:lsdException w:name="Colorful List" w:semiHidden="0" w:uiPriority="72" w:unhideWhenUsed="0"/>
+    <w:lsdException w:name="Colorful Grid" w:semiHidden="0" w:uiPriority="73" w:unhideWhenUsed="0"/>
+    <w:lsdException w:name="Light Shading Accent 1" w:semiHidden="0" w:uiPriority="60" w:unhideWhenUsed="0"/>
+    <w:lsdException w:name="Light List Accent 1" w:semiHidden="0" w:uiPriority="61" w:unhideWhenUsed="0"/>
+    <w:lsdException w:name="Light Grid Accent 1" w:semiHidden="0" w:uiPriority="62" w:unhideWhenUsed="0"/>
+    <w:lsdException w:name="Medium Shading 1 Accent 1" w:semiHidden="0" w:uiPriority="63" w:unhideWhenUsed="0"/>
+    <w:lsdException w:name="Medium Shading 2 Accent 1" w:semiHidden="0" w:uiPriority="64" w:unhideWhenUsed="0"/>
+    <w:lsdException w:name="Medium List 1 Accent 1" w:semiHidden="0" w:uiPriority="65" w:unhideWhenUsed="0"/>
+    <w:lsdException w:name="Revision" w:unhideWhenUsed="0"/>
+    <w:lsdException w:name="List Paragraph" w:semiHidden="0" w:uiPriority="34" w:unhideWhenUsed="0" w:qFormat="1"/>
+    <w:lsdException w:name="Quote" w:semiHidden="0" w:uiPriority="29" w:unhideWhenUsed="0" w:qFormat="1"/>
+    <w:lsdException w:name="Intense Quote" w:semiHidden="0" w:uiPriority="30" w:unhideWhenUsed="0" w:qFormat="1"/>
+    <w:lsdException w:name="Medium List 2 Accent 1" w:semiHidden="0" w:uiPriority="66" w:unhideWhenUsed="0"/>
+    <w:lsdException w:name="Medium Grid 1 Accent 1" w:semiHidden="0" w:uiPriority="67" w:unhideWhenUsed="0"/>
+    <w:lsdException w:name="Medium Grid 2 Accent 1" w:semiHidden="0" w:uiPriority="68" w:unhideWhenUsed="0"/>
+    <w:lsdException w:name="Medium Grid 3 Accent 1" w:semiHidden="0" w:uiPriority="69" w:unhideWhenUsed="0"/>
+    <w:lsdException w:name="Dark List Accent 1" w:semiHidden="0" w:uiPriority="70" w:unhideWhenUsed="0"/>
+    <w:lsdException w:name="Colorful Shading Accent 1" w:semiHidden="0" w:uiPriority="71" w:unhideWhenUsed="0"/>
+    <w:lsdException w:name="Colorful List Accent 1" w:semiHidden="0" w:uiPriority="72" w:unhideWhenUsed="0"/>
+    <w:lsdException w:name="Colorful Grid Accent 1" w:semiHidden="0" w:uiPriority="73" w:unhideWhenUsed="0"/>
+    <w:lsdException w:name="Light Shading Accent 2" w:semiHidden="0" w:uiPriority="60" w:unhideWhenUsed="0"/>
+    <w:lsdException w:name="Light List Accent 2" w:semiHidden="0" w:uiPriority="61" w:unhideWhenUsed="0"/>
+    <w:lsdException w:name="Light Grid Accent 2" w:semiHidden="0" w:uiPriority="62" w:unhideWhenUsed="0"/>
+    <w:lsdException w:name="Medium Shading 1 Accent 2" w:semiHidden="0" w:uiPriority="63" w:unhideWhenUsed="0"/>
+    <w:lsdException w:name="Medium Shading 2 Accent 2" w:semiHidden="0" w:uiPriority="64" w:unhideWhenUsed="0"/>
+    <w:lsdException w:name="Medium List 1 Accent 2" w:semiHidden="0" w:uiPriority="65" w:unhideWhenUsed="0"/>
+    <w:lsdException w:name="Medium List 2 Accent 2" w:semiHidden="0" w:uiPriority="66" w:unhideWhenUsed="0"/>
+    <w:lsdException w:name="Medium Grid 1 Accent 2" w:semiHidden="0" w:uiPriority="67" w:unhideWhenUsed="0"/>
+    <w:lsdException w:name="Medium Grid 2 Accent 2" w:semiHidden="0" w:uiPriority="68" w:unhideWhenUsed="0"/>
+    <w:lsdException w:name="Medium Grid 3 Accent 2" w:semiHidden="0" w:uiPriority="69" w:unhideWhenUsed="0"/>
+    <w:lsdException w:name="Dark List Accent 2" w:semiHidden="0" w:uiPriority="70" w:unhideWhenUsed="0"/>
+    <w:lsdException w:name="Colorful Shading Accent 2" w:semiHidden="0" w:uiPriority="71" w:unhideWhenUsed="0"/>
+    <w:lsdException w:name="Colorful List Accent 2" w:semiHidden="0" w:uiPriority="72" w:unhideWhenUsed="0"/>
+    <w:lsdException w:name="Colorful Grid Accent 2" w:semiHidden="0" w:uiPriority="73" w:unhideWhenUsed="0"/>
+    <w:lsdException w:name="Light Shading Accent 3" w:semiHidden="0" w:uiPriority="60" w:unhideWhenUsed="0"/>
+    <w:lsdException w:name="Light List Accent 3" w:semiHidden="0" w:uiPriority="61" w:unhideWhenUsed="0"/>
+    <w:lsdException w:name="Light Grid Accent 3" w:semiHidden="0" w:uiPriority="62" w:unhideWhenUsed="0"/>
+    <w:lsdException w:name="Medium Shading 1 Accent 3" w:semiHidden="0" w:uiPriority="63" w:unhideWhenUsed="0"/>
+    <w:lsdException w:name="Medium Shading 2 Accent 3" w:semiHidden="0" w:uiPriority="64" w:unhideWhenUsed="0"/>
+    <w:lsdException w:name="Medium List 1 Accent 3" w:semiHidden="0" w:uiPriority="65" w:unhideWhenUsed="0"/>
+    <w:lsdException w:name="Medium List 2 Accent 3" w:semiHidden="0" w:uiPriority="66" w:unhideWhenUsed="0"/>
+    <w:lsdException w:name="Medium Grid 1 Accent 3" w:semiHidden="0" w:uiPriority="67" w:unhideWhenUsed="0"/>
+    <w:lsdException w:name="Medium Grid 2 Accent 3" w:semiHidden="0" w:uiPriority="68" w:unhideWhenUsed="0"/>
+    <w:lsdException w:name="Medium Grid 3 Accent 3" w:semiHidden="0" w:uiPriority="69" w:unhideWhenUsed="0"/>
+    <w:lsdException w:name="Dark List Accent 3" w:semiHidden="0" w:uiPriority="70" w:unhideWhenUsed="0"/>
+    <w:lsdException w:name="Colorful Shading Accent 3" w:semiHidden="0" w:uiPriority="71" w:unhideWhenUsed="0"/>
+    <w:lsdException w:name="Colorful List Accent 3" w:semiHidden="0" w:uiPriority="72" w:unhideWhenUsed="0"/>
+    <w:lsdException w:name="Colorful Grid Accent 3" w:semiHidden="0" w:uiPriority="73" w:unhideWhenUsed="0"/>
+    <w:lsdException w:name="Light Shading Accent 4" w:semiHidden="0" w:uiPriority="60" w:unhideWhenUsed="0"/>
+    <w:lsdException w:name="Light List Accent 4" w:semiHidden="0" w:uiPriority="61" w:unhideWhenUsed="0"/>
+    <w:lsdException w:name="Light Grid Accent 4" w:semiHidden="0" w:uiPriority="62" w:unhideWhenUsed="0"/>
+    <w:lsdException w:name="Medium Shading 1 Accent 4" w:semiHidden="0" w:uiPriority="63" w:unhideWhenUsed="0"/>
+    <w:lsdException w:name="Medium Shading 2 Accent 4" w:semiHidden="0" w:uiPriority="64" w:unhideWhenUsed="0"/>
+    <w:lsdException w:name="Medium List 1 Accent 4" w:semiHidden="0" w:uiPriority="65" w:unhideWhenUsed="0"/>
+    <w:lsdException w:name="Medium List 2 Accent 4" w:semiHidden="0" w:uiPriority="66" w:unhideWhenUsed="0"/>
+    <w:lsdException w:name="Medium Grid 1 Accent 4" w:semiHidden="0" w:uiPriority="67" w:unhideWhenUsed="0"/>
+    <w:lsdException w:name="Medium Grid 2 Accent 4" w:semiHidden="0" w:uiPriority="68" w:unhideWhenUsed="0"/>
+    <w:lsdException w:name="Medium Grid 3 Accent 4" w:semiHidden="0" w:uiPriority="69" w:unhideWhenUsed="0"/>
+    <w:lsdException w:name="Dark List Accent 4" w:semiHidden="0" w:uiPriority="70" w:unhideWhenUsed="0"/>
+    <w:lsdException w:name="Colorful Shading Accent 4" w:semiHidden="0" w:uiPriority="71" w:unhideWhenUsed="0"/>
+    <w:lsdException w:name="Colorful List Accent 4" w:semiHidden="0" w:uiPriority="72" w:unhideWhenUsed="0"/>
+    <w:lsdException w:name="Colorful Grid Accent 4" w:semiHidden="0" w:uiPriority="73" w:unhideWhenUsed="0"/>
+    <w:lsdException w:name="Light Shading Accent 5" w:semiHidden="0" w:uiPriority="60" w:unhideWhenUsed="0"/>
+    <w:lsdException w:name="Light List Accent 5" w:semiHidden="0" w:uiPriority="61" w:unhideWhenUsed="0"/>
+    <w:lsdException w:name="Light Grid Accent 5" w:semiHidden="0" w:uiPriority="62" w:unhideWhenUsed="0"/>
+    <w:lsdException w:name="Medium Shading 1 Accent 5" w:semiHidden="0" w:uiPriority="63" w:unhideWhenUsed="0"/>
+    <w:lsdException w:name="Medium Shading 2 Accent 5" w:semiHidden="0" w:uiPriority="64" w:unhideWhenUsed="0"/>
+    <w:lsdException w:name="Medium List 1 Accent 5" w:semiHidden="0" w:uiPriority="65" w:unhideWhenUsed="0"/>
+    <w:lsdException w:name="Medium List 2 Accent 5" w:semiHidden="0" w:uiPriority="66" w:unhideWhenUsed="0"/>
+    <w:lsdException w:name="Medium Grid 1 Accent 5" w:semiHidden="0" w:uiPriority="67" w:unhideWhenUsed="0"/>
+    <w:lsdException w:name="Medium Grid 2 Accent 5" w:semiHidden="0" w:uiPriority="68" w:unhideWhenUsed="0"/>
+    <w:lsdException w:name="Medium Grid 3 Accent 5" w:semiHidden="0" w:uiPriority="69" w:unhideWhenUsed="0"/>
+    <w:lsdException w:name="Dark List Accent 5" w:semiHidden="0" w:uiPriority="70" w:unhideWhenUsed="0"/>
+    <w:lsdException w:name="Colorful Shading Accent 5" w:semiHidden="0" w:uiPriority="71" w:unhideWhenUsed="0"/>
+    <w:lsdException w:name="Colorful List Accent 5" w:semiHidden="0" w:uiPriority="72" w:unhideWhenUsed="0"/>
+    <w:lsdException w:name="Colorful Grid Accent 5" w:semiHidden="0" w:uiPriority="73" w:unhideWhenUsed="0"/>
+    <w:lsdException w:name="Light Shading Accent 6" w:semiHidden="0" w:uiPriority="60" w:unhideWhenUsed="0"/>
+    <w:lsdException w:name="Light List Accent 6" w:semiHidden="0" w:uiPriority="61" w:unhideWhenUsed="0"/>
+    <w:lsdException w:name="Light Grid Accent 6" w:semiHidden="0" w:uiPriority="62" w:unhideWhenUsed="0"/>
+    <w:lsdException w:name="Medium Shading 1 Accent 6" w:semiHidden="0" w:uiPriority="63" w:unhideWhenUsed="0"/>
+    <w:lsdException w:name="Medium Shading 2 Accent 6" w:semiHidden="0" w:uiPriority="64" w:unhideWhenUsed="0"/>
+    <w:lsdException w:name="Medium List 1 Accent 6" w:semiHidden="0" w:uiPriority="65" w:unhideWhenUsed="0"/>
+    <w:lsdException w:name="Medium List 2 Accent 6" w:semiHidden="0" w:uiPriority="66" w:unhideWhenUsed="0"/>
+    <w:lsdException w:name="Medium Grid 1 Accent 6" w:semiHidden="0" w:uiPriority="67" w:unhideWhenUsed="0"/>
+    <w:lsdException w:name="Medium Grid 2 Accent 6" w:semiHidden="0" w:uiPriority="68" w:unhideWhenUsed="0"/>
+    <w:lsdException w:name="Medium Grid 3 Accent 6" w:semiHidden="0" w:uiPriority="69" w:unhideWhenUsed="0"/>
+    <w:lsdException w:name="Dark List Accent 6" w:semiHidden="0" w:uiPriority="70" w:unhideWhenUsed="0"/>
+    <w:lsdException w:name="Colorful Shading Accent 6" w:semiHidden="0" w:uiPriority="71" w:unhideWhenUsed="0"/>
+    <w:lsdException w:name="Colorful List Accent 6" w:semiHidden="0" w:uiPriority="72" w:unhideWhenUsed="0"/>
+    <w:lsdException w:name="Colorful Grid Accent 6" w:semiHidden="0" w:uiPriority="73" w:unhideWhenUsed="0"/>
+    <w:lsdException w:name="Subtle Emphasis" w:semiHidden="0" w:uiPriority="19" w:unhideWhenUsed="0" w:qFormat="1"/>
+    <w:lsdException w:name="Intense Emphasis" w:semiHidden="0" w:uiPriority="21" w:unhideWhenUsed="0" w:qFormat="1"/>
+    <w:lsdException w:name="Subtle Reference" w:semiHidden="0" w:uiPriority="31" w:unhideWhenUsed="0" w:qFormat="1"/>
+    <w:lsdException w:name="Intense Reference" w:semiHidden="0" w:uiPriority="32" w:unhideWhenUsed="0" w:qFormat="1"/>
+    <w:lsdException w:name="Book Title" w:semiHidden="0" w:uiPriority="33" w:unhideWhenUsed="0" w:qFormat="1"/>
+    <w:lsdException w:name="Bibliography" w:uiPriority="37"/>
+    <w:lsdException w:name="TOC Heading" w:uiPriority="39" w:qFormat="1"/>
+  </w:latentStyles>
+  <w:style w:type="paragraph" w:default="1" w:styleId="a">
+    <w:name w:val="Normal"/>
+    <w:qFormat/>
+    <w:rsid w:val="00943EE1"/>
+  </w:style>
+  <w:style w:type="paragraph" w:styleId="1">
+    <w:name w:val="heading 1"/>
+    <w:basedOn w:val="a"/>
+    <w:next w:val="a"/>
+    <w:link w:val="10"/>
+    <w:uiPriority w:val="9"/>
+    <w:qFormat/>
+    <w:rsid w:val="009F6AB6"/>
+    <w:pPr>
+      <w:keepNext/>
+      <w:keepLines/>
+      <w:spacing w:before="240" w:after="0"/>
+      <w:outlineLvl w:val="0"/>
+    </w:pPr>
+    <w:rPr>
+      <w:rFonts w:asciiTheme="majorHAnsi" w:eastAsiaTheme="majorEastAsia" w:hAnsiTheme="majorHAnsi" w:cstheme="majorBidi"/>
+      <w:color w:val="1481AB" w:themeColor="accent1" w:themeShade="BF"/>
+      <w:sz w:val="32"/>
+      <w:szCs w:val="32"/>
+    </w:rPr>
+  </w:style>
+  <w:style w:type="paragraph" w:styleId="2">
+    <w:name w:val="heading 2"/>
+    <w:basedOn w:val="a"/>
+    <w:next w:val="a"/>
+    <w:link w:val="20"/>
+    <w:uiPriority w:val="9"/>
+    <w:unhideWhenUsed/>
+    <w:qFormat/>
+    <w:rsid w:val="008165BF"/>
+    <w:pPr>
+      <w:keepNext/>
+      <w:keepLines/>
+      <w:spacing w:before="40" w:after="0"/>
+      <w:outlineLvl w:val="1"/>
+    </w:pPr>
+    <w:rPr>
+      <w:rFonts w:asciiTheme="majorHAnsi" w:eastAsiaTheme="majorEastAsia" w:hAnsiTheme="majorHAnsi" w:cstheme="majorBidi"/>
+      <w:color w:val="1481AB" w:themeColor="accent1" w:themeShade="BF"/>
+      <w:sz w:val="26"/>
+      <w:szCs w:val="26"/>
+    </w:rPr>
+  </w:style>
+  <w:style w:type="paragraph" w:styleId="3">
+    <w:name w:val="heading 3"/>
+    <w:basedOn w:val="a"/>
+    <w:next w:val="a"/>
+    <w:link w:val="30"/>
+    <w:uiPriority w:val="9"/>
+    <w:unhideWhenUsed/>
+    <w:qFormat/>
+    <w:rsid w:val="005A6CFE"/>
+    <w:pPr>
+      <w:keepNext/>
+      <w:keepLines/>
+      <w:spacing w:before="40" w:after="0"/>
+      <w:outlineLvl w:val="2"/>
+    </w:pPr>
+    <w:rPr>
+      <w:rFonts w:asciiTheme="majorHAnsi" w:eastAsiaTheme="majorEastAsia" w:hAnsiTheme="majorHAnsi" w:cstheme="majorBidi"/>
+      <w:color w:val="0D5571" w:themeColor="accent1" w:themeShade="7F"/>
+      <w:sz w:val="24"/>
+      <w:szCs w:val="24"/>
+    </w:rPr>
+  </w:style>
+  <w:style w:type="character" w:default="1" w:styleId="a0">
+    <w:name w:val="Default Paragraph Font"/>
+    <w:uiPriority w:val="1"/>
+    <w:semiHidden/>
+    <w:unhideWhenUsed/>
+  </w:style>
+  <w:style w:type="table" w:default="1" w:styleId="a1">
+    <w:name w:val="Normal Table"/>
+    <w:uiPriority w:val="99"/>
+    <w:semiHidden/>
+    <w:unhideWhenUsed/>
+    <w:tblPr>
+      <w:tblInd w:w="0" w:type="dxa"/>
+      <w:tblCellMar>
+        <w:top w:w="0" w:type="dxa"/>
+        <w:left w:w="108" w:type="dxa"/>
+        <w:bottom w:w="0" w:type="dxa"/>
+        <w:right w:w="108" w:type="dxa"/>
+      </w:tblCellMar>
+    </w:tblPr>
+  </w:style>
+  <w:style w:type="numbering" w:default="1" w:styleId="a2">
+    <w:name w:val="No List"/>
+    <w:uiPriority w:val="99"/>
+    <w:semiHidden/>
+    <w:unhideWhenUsed/>
+  </w:style>
+  <w:style w:type="paragraph" w:styleId="a3">
+    <w:name w:val="No Spacing"/>
+    <w:link w:val="a4"/>
+    <w:uiPriority w:val="1"/>
+    <w:qFormat/>
+    <w:rsid w:val="00586B7F"/>
+    <w:pPr>
+      <w:spacing w:after="0" w:line="240" w:lineRule="auto"/>
+    </w:pPr>
+    <w:rPr>
+      <w:rFonts w:eastAsiaTheme="minorEastAsia"/>
+      <w:lang w:val="bg-BG" w:eastAsia="bg-BG"/>
+    </w:rPr>
+  </w:style>
+  <w:style w:type="character" w:customStyle="1" w:styleId="a4">
+    <w:name w:val="Без разредка Знак"/>
+    <w:basedOn w:val="a0"/>
+    <w:link w:val="a3"/>
+    <w:uiPriority w:val="1"/>
+    <w:rsid w:val="00586B7F"/>
+    <w:rPr>
+      <w:rFonts w:eastAsiaTheme="minorEastAsia"/>
+      <w:lang w:val="bg-BG" w:eastAsia="bg-BG"/>
+    </w:rPr>
+  </w:style>
+  <w:style w:type="paragraph" w:styleId="a5">
+    <w:name w:val="header"/>
+    <w:basedOn w:val="a"/>
+    <w:link w:val="a6"/>
+    <w:uiPriority w:val="99"/>
+    <w:unhideWhenUsed/>
+    <w:rsid w:val="005C5E2F"/>
+    <w:pPr>
+      <w:tabs>
+        <w:tab w:val="center" w:pos="4513"/>
+        <w:tab w:val="right" w:pos="9026"/>
+      </w:tabs>
+      <w:spacing w:after="0" w:line="240" w:lineRule="auto"/>
+    </w:pPr>
+  </w:style>
+  <w:style w:type="character" w:customStyle="1" w:styleId="a6">
+    <w:name w:val="Горен колонтитул Знак"/>
+    <w:basedOn w:val="a0"/>
+    <w:link w:val="a5"/>
+    <w:uiPriority w:val="99"/>
+    <w:rsid w:val="005C5E2F"/>
+  </w:style>
+  <w:style w:type="paragraph" w:styleId="a7">
+    <w:name w:val="footer"/>
+    <w:basedOn w:val="a"/>
+    <w:link w:val="a8"/>
+    <w:uiPriority w:val="99"/>
+    <w:unhideWhenUsed/>
+    <w:rsid w:val="005C5E2F"/>
+    <w:pPr>
+      <w:tabs>
+        <w:tab w:val="center" w:pos="4513"/>
+        <w:tab w:val="right" w:pos="9026"/>
+      </w:tabs>
+      <w:spacing w:after="0" w:line="240" w:lineRule="auto"/>
+    </w:pPr>
+  </w:style>
+  <w:style w:type="character" w:customStyle="1" w:styleId="a8">
+    <w:name w:val="Долен колонтитул Знак"/>
+    <w:basedOn w:val="a0"/>
+    <w:link w:val="a7"/>
+    <w:uiPriority w:val="99"/>
+    <w:rsid w:val="005C5E2F"/>
+  </w:style>
+  <w:style w:type="character" w:customStyle="1" w:styleId="10">
+    <w:name w:val="Заглавие 1 Знак"/>
+    <w:basedOn w:val="a0"/>
+    <w:link w:val="1"/>
+    <w:uiPriority w:val="9"/>
+    <w:rsid w:val="009F6AB6"/>
+    <w:rPr>
+      <w:rFonts w:asciiTheme="majorHAnsi" w:eastAsiaTheme="majorEastAsia" w:hAnsiTheme="majorHAnsi" w:cstheme="majorBidi"/>
+      <w:color w:val="1481AB" w:themeColor="accent1" w:themeShade="BF"/>
+      <w:sz w:val="32"/>
+      <w:szCs w:val="32"/>
+    </w:rPr>
+  </w:style>
+  <w:style w:type="paragraph" w:styleId="a9">
+    <w:name w:val="TOC Heading"/>
+    <w:basedOn w:val="1"/>
+    <w:next w:val="a"/>
+    <w:uiPriority w:val="39"/>
+    <w:unhideWhenUsed/>
+    <w:qFormat/>
+    <w:rsid w:val="009F6AB6"/>
+    <w:pPr>
+      <w:outlineLvl w:val="9"/>
+    </w:pPr>
+  </w:style>
+  <w:style w:type="paragraph" w:styleId="aa">
+    <w:name w:val="List Paragraph"/>
+    <w:basedOn w:val="a"/>
+    <w:uiPriority w:val="34"/>
+    <w:qFormat/>
+    <w:rsid w:val="00053845"/>
+    <w:pPr>
+      <w:ind w:left="720"/>
+      <w:contextualSpacing/>
+    </w:pPr>
+  </w:style>
+  <w:style w:type="paragraph" w:styleId="21">
+    <w:name w:val="toc 2"/>
+    <w:basedOn w:val="a"/>
+    <w:next w:val="a"/>
+    <w:autoRedefine/>
+    <w:uiPriority w:val="39"/>
+    <w:unhideWhenUsed/>
+    <w:rsid w:val="00FA179B"/>
+    <w:pPr>
+      <w:spacing w:after="100"/>
+      <w:ind w:left="220"/>
+    </w:pPr>
+  </w:style>
+  <w:style w:type="character" w:styleId="ab">
+    <w:name w:val="Hyperlink"/>
+    <w:basedOn w:val="a0"/>
+    <w:uiPriority w:val="99"/>
+    <w:unhideWhenUsed/>
+    <w:rsid w:val="00FA179B"/>
+    <w:rPr>
+      <w:color w:val="6EAC1C" w:themeColor="hyperlink"/>
+      <w:u w:val="single"/>
+    </w:rPr>
+  </w:style>
+  <w:style w:type="character" w:customStyle="1" w:styleId="20">
+    <w:name w:val="Заглавие 2 Знак"/>
+    <w:basedOn w:val="a0"/>
+    <w:link w:val="2"/>
+    <w:uiPriority w:val="9"/>
+    <w:rsid w:val="008165BF"/>
+    <w:rPr>
+      <w:rFonts w:asciiTheme="majorHAnsi" w:eastAsiaTheme="majorEastAsia" w:hAnsiTheme="majorHAnsi" w:cstheme="majorBidi"/>
+      <w:color w:val="1481AB" w:themeColor="accent1" w:themeShade="BF"/>
+      <w:sz w:val="26"/>
+      <w:szCs w:val="26"/>
+    </w:rPr>
+  </w:style>
+  <w:style w:type="paragraph" w:styleId="11">
+    <w:name w:val="toc 1"/>
+    <w:basedOn w:val="a"/>
+    <w:next w:val="a"/>
+    <w:autoRedefine/>
+    <w:uiPriority w:val="39"/>
+    <w:unhideWhenUsed/>
+    <w:rsid w:val="008165BF"/>
+    <w:pPr>
+      <w:spacing w:after="100"/>
+    </w:pPr>
+  </w:style>
+  <w:style w:type="table" w:styleId="ac">
+    <w:name w:val="Table Grid"/>
+    <w:basedOn w:val="a1"/>
+    <w:uiPriority w:val="39"/>
+    <w:rsid w:val="00166470"/>
+    <w:pPr>
+      <w:spacing w:after="0" w:line="240" w:lineRule="auto"/>
+    </w:pPr>
+    <w:tblPr>
+      <w:tblInd w:w="0" w:type="dxa"/>
+      <w:tblBorders>
+        <w:top w:val="single" w:sz="4" w:space="0" w:color="auto"/>
+        <w:left w:val="single" w:sz="4" w:space="0" w:color="auto"/>
+        <w:bottom w:val="single" w:sz="4" w:space="0" w:color="auto"/>
+        <w:right w:val="single" w:sz="4" w:space="0" w:color="auto"/>
+        <w:insideH w:val="single" w:sz="4" w:space="0" w:color="auto"/>
+        <w:insideV w:val="single" w:sz="4" w:space="0" w:color="auto"/>
+      </w:tblBorders>
+      <w:tblCellMar>
+        <w:top w:w="0" w:type="dxa"/>
+        <w:left w:w="108" w:type="dxa"/>
+        <w:bottom w:w="0" w:type="dxa"/>
+        <w:right w:w="108" w:type="dxa"/>
+      </w:tblCellMar>
+    </w:tblPr>
+  </w:style>
+  <w:style w:type="character" w:customStyle="1" w:styleId="jlqj4b">
+    <w:name w:val="jlqj4b"/>
+    <w:basedOn w:val="a0"/>
+    <w:rsid w:val="004956EC"/>
+  </w:style>
+  <w:style w:type="table" w:customStyle="1" w:styleId="GridTable1LightAccent1">
+    <w:name w:val="Grid Table 1 Light Accent 1"/>
+    <w:basedOn w:val="a1"/>
+    <w:uiPriority w:val="46"/>
+    <w:rsid w:val="000E27F4"/>
+    <w:pPr>
+      <w:spacing w:after="0" w:line="240" w:lineRule="auto"/>
+    </w:pPr>
+    <w:tblPr>
+      <w:tblStyleRowBandSize w:val="1"/>
+      <w:tblStyleColBandSize w:val="1"/>
+      <w:tblInd w:w="0" w:type="dxa"/>
+      <w:tblBorders>
+        <w:top w:val="single" w:sz="4" w:space="0" w:color="A4DDF4" w:themeColor="accent1" w:themeTint="66"/>
+        <w:left w:val="single" w:sz="4" w:space="0" w:color="A4DDF4" w:themeColor="accent1" w:themeTint="66"/>
+        <w:bottom w:val="single" w:sz="4" w:space="0" w:color="A4DDF4" w:themeColor="accent1" w:themeTint="66"/>
+        <w:right w:val="single" w:sz="4" w:space="0" w:color="A4DDF4" w:themeColor="accent1" w:themeTint="66"/>
+        <w:insideH w:val="single" w:sz="4" w:space="0" w:color="A4DDF4" w:themeColor="accent1" w:themeTint="66"/>
+        <w:insideV w:val="single" w:sz="4" w:space="0" w:color="A4DDF4" w:themeColor="accent1" w:themeTint="66"/>
+      </w:tblBorders>
+      <w:tblCellMar>
+        <w:top w:w="0" w:type="dxa"/>
+        <w:left w:w="108" w:type="dxa"/>
+        <w:bottom w:w="0" w:type="dxa"/>
+        <w:right w:w="108" w:type="dxa"/>
+      </w:tblCellMar>
+    </w:tblPr>
+    <w:tblStylePr w:type="firstRow">
+      <w:rPr>
+        <w:b/>
+        <w:bCs/>
+      </w:rPr>
+      <w:tblPr/>
+      <w:tcPr>
+        <w:tcBorders>
+          <w:bottom w:val="single" w:sz="12" w:space="0" w:color="76CDEE" w:themeColor="accent1" w:themeTint="99"/>
+        </w:tcBorders>
+      </w:tcPr>
+    </w:tblStylePr>
+    <w:tblStylePr w:type="lastRow">
+      <w:rPr>
+        <w:b/>
+        <w:bCs/>
+      </w:rPr>
+      <w:tblPr/>
+      <w:tcPr>
+        <w:tcBorders>
+          <w:top w:val="double" w:sz="2" w:space="0" w:color="76CDEE" w:themeColor="accent1" w:themeTint="99"/>
+        </w:tcBorders>
+      </w:tcPr>
+    </w:tblStylePr>
+    <w:tblStylePr w:type="firstCol">
+      <w:rPr>
+        <w:b/>
+        <w:bCs/>
+      </w:rPr>
+    </w:tblStylePr>
+    <w:tblStylePr w:type="lastCol">
+      <w:rPr>
+        <w:b/>
+        <w:bCs/>
+      </w:rPr>
+    </w:tblStylePr>
+  </w:style>
+  <w:style w:type="character" w:customStyle="1" w:styleId="30">
+    <w:name w:val="Заглавие 3 Знак"/>
+    <w:basedOn w:val="a0"/>
+    <w:link w:val="3"/>
+    <w:uiPriority w:val="9"/>
+    <w:rsid w:val="005A6CFE"/>
+    <w:rPr>
+      <w:rFonts w:asciiTheme="majorHAnsi" w:eastAsiaTheme="majorEastAsia" w:hAnsiTheme="majorHAnsi" w:cstheme="majorBidi"/>
+      <w:color w:val="0D5571" w:themeColor="accent1" w:themeShade="7F"/>
+      <w:sz w:val="24"/>
+      <w:szCs w:val="24"/>
+    </w:rPr>
+  </w:style>
+  <w:style w:type="paragraph" w:styleId="HTML">
+    <w:name w:val="HTML Preformatted"/>
+    <w:basedOn w:val="a"/>
+    <w:link w:val="HTML0"/>
+    <w:uiPriority w:val="99"/>
+    <w:semiHidden/>
+    <w:unhideWhenUsed/>
+    <w:rsid w:val="00BE1D76"/>
+    <w:pPr>
+      <w:tabs>
+        <w:tab w:val="left" w:pos="916"/>
+        <w:tab w:val="left" w:pos="1832"/>
+        <w:tab w:val="left" w:pos="2748"/>
+        <w:tab w:val="left" w:pos="3664"/>
+        <w:tab w:val="left" w:pos="4580"/>
+        <w:tab w:val="left" w:pos="5496"/>
+        <w:tab w:val="left" w:pos="6412"/>
+        <w:tab w:val="left" w:pos="7328"/>
+        <w:tab w:val="left" w:pos="8244"/>
+        <w:tab w:val="left" w:pos="9160"/>
+        <w:tab w:val="left" w:pos="10076"/>
+        <w:tab w:val="left" w:pos="10992"/>
+        <w:tab w:val="left" w:pos="11908"/>
+        <w:tab w:val="left" w:pos="12824"/>
+        <w:tab w:val="left" w:pos="13740"/>
+        <w:tab w:val="left" w:pos="14656"/>
+      </w:tabs>
+      <w:spacing w:after="0" w:line="240" w:lineRule="auto"/>
+    </w:pPr>
+    <w:rPr>
+      <w:rFonts w:ascii="Courier New" w:eastAsia="Times New Roman" w:hAnsi="Courier New" w:cs="Courier New"/>
+      <w:sz w:val="20"/>
+      <w:szCs w:val="20"/>
+      <w:lang w:val="bg-BG" w:eastAsia="bg-BG"/>
+    </w:rPr>
+  </w:style>
+  <w:style w:type="character" w:customStyle="1" w:styleId="HTML0">
+    <w:name w:val="HTML стандартен Знак"/>
+    <w:basedOn w:val="a0"/>
+    <w:link w:val="HTML"/>
+    <w:uiPriority w:val="99"/>
+    <w:semiHidden/>
+    <w:rsid w:val="00BE1D76"/>
+    <w:rPr>
+      <w:rFonts w:ascii="Courier New" w:eastAsia="Times New Roman" w:hAnsi="Courier New" w:cs="Courier New"/>
+      <w:sz w:val="20"/>
+      <w:szCs w:val="20"/>
+      <w:lang w:val="bg-BG" w:eastAsia="bg-BG"/>
+    </w:rPr>
+  </w:style>
+  <w:style w:type="character" w:customStyle="1" w:styleId="y2iqfc">
+    <w:name w:val="y2iqfc"/>
+    <w:basedOn w:val="a0"/>
+    <w:rsid w:val="00BE1D76"/>
+  </w:style>
+  <w:style w:type="table" w:customStyle="1" w:styleId="GridTable4Accent2">
+    <w:name w:val="Grid Table 4 Accent 2"/>
+    <w:basedOn w:val="a1"/>
+    <w:uiPriority w:val="49"/>
+    <w:rsid w:val="00332973"/>
+    <w:pPr>
+      <w:spacing w:after="0" w:line="240" w:lineRule="auto"/>
+    </w:pPr>
+    <w:tblPr>
+      <w:tblStyleRowBandSize w:val="1"/>
+      <w:tblStyleColBandSize w:val="1"/>
+      <w:tblInd w:w="0" w:type="dxa"/>
+      <w:tblBorders>
+        <w:top w:val="single" w:sz="4" w:space="0" w:color="74B5E4" w:themeColor="accent2" w:themeTint="99"/>
+        <w:left w:val="single" w:sz="4" w:space="0" w:color="74B5E4" w:themeColor="accent2" w:themeTint="99"/>
+        <w:bottom w:val="single" w:sz="4" w:space="0" w:color="74B5E4" w:themeColor="accent2" w:themeTint="99"/>
+        <w:right w:val="single" w:sz="4" w:space="0" w:color="74B5E4" w:themeColor="accent2" w:themeTint="99"/>
+        <w:insideH w:val="single" w:sz="4" w:space="0" w:color="74B5E4" w:themeColor="accent2" w:themeTint="99"/>
+        <w:insideV w:val="single" w:sz="4" w:space="0" w:color="74B5E4" w:themeColor="accent2" w:themeTint="99"/>
+      </w:tblBorders>
+      <w:tblCellMar>
+        <w:top w:w="0" w:type="dxa"/>
+        <w:left w:w="108" w:type="dxa"/>
+        <w:bottom w:w="0" w:type="dxa"/>
+        <w:right w:w="108" w:type="dxa"/>
+      </w:tblCellMar>
+    </w:tblPr>
+    <w:tblStylePr w:type="firstRow">
+      <w:rPr>
+        <w:b/>
+        <w:bCs/>
+        <w:color w:val="FFFFFF" w:themeColor="background1"/>
+      </w:rPr>
+      <w:tblPr/>
+      <w:tcPr>
+        <w:tcBorders>
+          <w:top w:val="single" w:sz="4" w:space="0" w:color="2683C6" w:themeColor="accent2"/>
+          <w:left w:val="single" w:sz="4" w:space="0" w:color="2683C6" w:themeColor="accent2"/>
+          <w:bottom w:val="single" w:sz="4" w:space="0" w:color="2683C6" w:themeColor="accent2"/>
+          <w:right w:val="single" w:sz="4" w:space="0" w:color="2683C6" w:themeColor="accent2"/>
+          <w:insideH w:val="nil"/>
+          <w:insideV w:val="nil"/>
+        </w:tcBorders>
+        <w:shd w:val="clear" w:color="auto" w:fill="2683C6" w:themeFill="accent2"/>
+      </w:tcPr>
+    </w:tblStylePr>
+    <w:tblStylePr w:type="lastRow">
+      <w:rPr>
+        <w:b/>
+        <w:bCs/>
+      </w:rPr>
+      <w:tblPr/>
+      <w:tcPr>
+        <w:tcBorders>
+          <w:top w:val="double" w:sz="4" w:space="0" w:color="2683C6" w:themeColor="accent2"/>
+        </w:tcBorders>
+      </w:tcPr>
+    </w:tblStylePr>
+    <w:tblStylePr w:type="firstCol">
+      <w:rPr>
+        <w:b/>
+        <w:bCs/>
+      </w:rPr>
+    </w:tblStylePr>
+    <w:tblStylePr w:type="lastCol">
+      <w:rPr>
+        <w:b/>
+        <w:bCs/>
+      </w:rPr>
+    </w:tblStylePr>
+    <w:tblStylePr w:type="band1Vert">
+      <w:tblPr/>
+      <w:tcPr>
+        <w:shd w:val="clear" w:color="auto" w:fill="D0E6F6" w:themeFill="accent2" w:themeFillTint="33"/>
+      </w:tcPr>
+    </w:tblStylePr>
+    <w:tblStylePr w:type="band1Horz">
+      <w:tblPr/>
+      <w:tcPr>
+        <w:shd w:val="clear" w:color="auto" w:fill="D0E6F6" w:themeFill="accent2" w:themeFillTint="33"/>
+      </w:tcPr>
+    </w:tblStylePr>
+  </w:style>
+  <w:style w:type="character" w:styleId="ad">
+    <w:name w:val="Strong"/>
+    <w:basedOn w:val="a0"/>
+    <w:uiPriority w:val="22"/>
+    <w:qFormat/>
+    <w:rsid w:val="003759D5"/>
+    <w:rPr>
+      <w:b/>
+      <w:bCs/>
+    </w:rPr>
+  </w:style>
+  <w:style w:type="paragraph" w:styleId="31">
+    <w:name w:val="toc 3"/>
+    <w:basedOn w:val="a"/>
+    <w:next w:val="a"/>
+    <w:autoRedefine/>
+    <w:uiPriority w:val="39"/>
+    <w:unhideWhenUsed/>
+    <w:rsid w:val="00352AB7"/>
+    <w:pPr>
+      <w:spacing w:after="100"/>
+      <w:ind w:left="440"/>
+    </w:pPr>
+  </w:style>
+  <w:style w:type="character" w:styleId="ae">
+    <w:name w:val="Emphasis"/>
+    <w:basedOn w:val="a0"/>
+    <w:uiPriority w:val="20"/>
+    <w:qFormat/>
+    <w:rsid w:val="008A44FB"/>
+    <w:rPr>
+      <w:i/>
+      <w:iCs/>
+    </w:rPr>
+  </w:style>
+  <w:style w:type="paragraph" w:styleId="af">
+    <w:name w:val="Balloon Text"/>
+    <w:basedOn w:val="a"/>
+    <w:link w:val="af0"/>
+    <w:uiPriority w:val="99"/>
+    <w:semiHidden/>
+    <w:unhideWhenUsed/>
+    <w:rsid w:val="00C37885"/>
+    <w:pPr>
+      <w:spacing w:after="0" w:line="240" w:lineRule="auto"/>
+    </w:pPr>
+    <w:rPr>
+      <w:rFonts w:ascii="Tahoma" w:hAnsi="Tahoma" w:cs="Tahoma"/>
+      <w:sz w:val="16"/>
+      <w:szCs w:val="16"/>
+    </w:rPr>
+  </w:style>
+  <w:style w:type="character" w:customStyle="1" w:styleId="af0">
+    <w:name w:val="Изнесен текст Знак"/>
+    <w:basedOn w:val="a0"/>
+    <w:link w:val="af"/>
+    <w:uiPriority w:val="99"/>
+    <w:semiHidden/>
+    <w:rsid w:val="00C37885"/>
+    <w:rPr>
+      <w:rFonts w:ascii="Tahoma" w:hAnsi="Tahoma" w:cs="Tahoma"/>
+      <w:sz w:val="16"/>
+      <w:szCs w:val="16"/>
     </w:rPr>
   </w:style>
 </w:styles>
@@ -8401,7 +8880,7 @@
     </a:clrScheme>
     <a:fontScheme name="Office">
       <a:majorFont>
-        <a:latin typeface="Calibri Light" panose="020F0302020204030204"/>
+        <a:latin typeface="Calibri Light"/>
         <a:ea typeface=""/>
         <a:cs typeface=""/>
         <a:font script="Jpan" typeface="ＭＳ ゴシック"/>
@@ -8436,7 +8915,7 @@
         <a:font script="Geor" typeface="Sylfaen"/>
       </a:majorFont>
       <a:minorFont>
-        <a:latin typeface="Calibri" panose="020F0502020204030204"/>
+        <a:latin typeface="Calibri"/>
         <a:ea typeface=""/>
         <a:cs typeface=""/>
         <a:font script="Jpan" typeface="ＭＳ 明朝"/>
@@ -8613,22 +9092,13 @@
   <a:extraClrSchemeLst/>
   <a:extLst>
     <a:ext uri="{05A4C25C-085E-4340-85A3-A5531E510DB2}">
-      <thm15:themeFamily xmlns:thm15="http://schemas.microsoft.com/office/thememl/2012/main" name="Office Theme" id="{62F939B6-93AF-4DB8-9C6B-D6C7DFDC589F}" vid="{4A3C46E8-61CC-4603-A589-7422A47A8E4A}"/>
+      <thm15:themeFamily xmlns:thm15="http://schemas.microsoft.com/office/thememl/2012/main" xmlns="" name="Office Theme" id="{62F939B6-93AF-4DB8-9C6B-D6C7DFDC589F}" vid="{4A3C46E8-61CC-4603-A589-7422A47A8E4A}"/>
     </a:ext>
   </a:extLst>
 </a:theme>
 </file>
 
 <file path=customXml/item1.xml><?xml version="1.0" encoding="utf-8"?>
-<?mso-contentType ?>
-<FormTemplates xmlns="http://schemas.microsoft.com/sharepoint/v3/contenttype/forms">
-  <Display>DocumentLibraryForm</Display>
-  <Edit>DocumentLibraryForm</Edit>
-  <New>DocumentLibraryForm</New>
-</FormTemplates>
-</file>
-
-<file path=customXml/item2.xml><?xml version="1.0" encoding="utf-8"?>
 <ct:contentTypeSchema xmlns:ct="http://schemas.microsoft.com/office/2006/metadata/contentType" xmlns:ma="http://schemas.microsoft.com/office/2006/metadata/properties/metaAttributes" ct:_="" ma:_="" ma:contentTypeName="Документ" ma:contentTypeID="0x010100488A9A9EA7749A4D899B843B60C34D15" ma:contentTypeVersion="11" ma:contentTypeDescription="Създаване на нов документ" ma:contentTypeScope="" ma:versionID="e6e7b726bdf15702ad73ae2c2bd213d9">
   <xsd:schema xmlns:xsd="http://www.w3.org/2001/XMLSchema" xmlns:xs="http://www.w3.org/2001/XMLSchema" xmlns:p="http://schemas.microsoft.com/office/2006/metadata/properties" xmlns:ns3="c2eb7742-cf85-4f13-b326-99e6b2b66dd9" xmlns:ns4="846cb94f-94e2-47b5-b89f-9eb9d690e4d4" targetNamespace="http://schemas.microsoft.com/office/2006/metadata/properties" ma:root="true" ma:fieldsID="c8a0dbca3d9ac80e7e401bb93e6096b9" ns3:_="" ns4:_="">
     <xsd:import namespace="c2eb7742-cf85-4f13-b326-99e6b2b66dd9"/>
@@ -8839,25 +9309,26 @@
 </ct:contentTypeSchema>
 </file>
 
-<file path=customXml/item3.xml><?xml version="1.0" encoding="utf-8"?>
-<b:Sources xmlns:b="http://schemas.openxmlformats.org/officeDocument/2006/bibliography" xmlns="http://schemas.openxmlformats.org/officeDocument/2006/bibliography" SelectedStyle="\APASixthEditionOfficeOnline.xsl" StyleName="APA" Version="6"/>
+<file path=customXml/item2.xml><?xml version="1.0" encoding="utf-8"?>
+<?mso-contentType ?>
+<FormTemplates xmlns="http://schemas.microsoft.com/sharepoint/v3/contenttype/forms">
+  <Display>DocumentLibraryForm</Display>
+  <Edit>DocumentLibraryForm</Edit>
+  <New>DocumentLibraryForm</New>
+</FormTemplates>
 </file>
 
-<file path=customXml/item4.xml><?xml version="1.0" encoding="utf-8"?>
+<file path=customXml/item3.xml><?xml version="1.0" encoding="utf-8"?>
 <p:properties xmlns:p="http://schemas.microsoft.com/office/2006/metadata/properties" xmlns:xsi="http://www.w3.org/2001/XMLSchema-instance" xmlns:pc="http://schemas.microsoft.com/office/infopath/2007/PartnerControls">
   <documentManagement/>
 </p:properties>
 </file>
 
-<file path=customXml/itemProps1.xml><?xml version="1.0" encoding="utf-8"?>
-<ds:datastoreItem xmlns:ds="http://schemas.openxmlformats.org/officeDocument/2006/customXml" ds:itemID="{754E0756-0BC5-40B3-BF66-CAB1C545CF83}">
-  <ds:schemaRefs>
-    <ds:schemaRef ds:uri="http://schemas.microsoft.com/sharepoint/v3/contenttype/forms"/>
-  </ds:schemaRefs>
-</ds:datastoreItem>
+<file path=customXml/item4.xml><?xml version="1.0" encoding="utf-8"?>
+<b:Sources xmlns:b="http://schemas.openxmlformats.org/officeDocument/2006/bibliography" xmlns="http://schemas.openxmlformats.org/officeDocument/2006/bibliography" SelectedStyle="\APASixthEditionOfficeOnline.xsl" StyleName="APA" Version="6"/>
 </file>
 
-<file path=customXml/itemProps2.xml><?xml version="1.0" encoding="utf-8"?>
+<file path=customXml/itemProps1.xml><?xml version="1.0" encoding="utf-8"?>
 <ds:datastoreItem xmlns:ds="http://schemas.openxmlformats.org/officeDocument/2006/customXml" ds:itemID="{25376A71-33F4-4D39-8BF6-7B234E610D20}">
   <ds:schemaRefs>
     <ds:schemaRef ds:uri="http://schemas.microsoft.com/office/2006/metadata/contentType"/>
@@ -8876,19 +9347,27 @@
 </ds:datastoreItem>
 </file>
 
-<file path=customXml/itemProps3.xml><?xml version="1.0" encoding="utf-8"?>
-<ds:datastoreItem xmlns:ds="http://schemas.openxmlformats.org/officeDocument/2006/customXml" ds:itemID="{DA745D5D-A927-45CD-8EA6-AA13A27B580A}">
+<file path=customXml/itemProps2.xml><?xml version="1.0" encoding="utf-8"?>
+<ds:datastoreItem xmlns:ds="http://schemas.openxmlformats.org/officeDocument/2006/customXml" ds:itemID="{754E0756-0BC5-40B3-BF66-CAB1C545CF83}">
   <ds:schemaRefs>
-    <ds:schemaRef ds:uri="http://schemas.openxmlformats.org/officeDocument/2006/bibliography"/>
+    <ds:schemaRef ds:uri="http://schemas.microsoft.com/sharepoint/v3/contenttype/forms"/>
   </ds:schemaRefs>
 </ds:datastoreItem>
 </file>
 
-<file path=customXml/itemProps4.xml><?xml version="1.0" encoding="utf-8"?>
+<file path=customXml/itemProps3.xml><?xml version="1.0" encoding="utf-8"?>
 <ds:datastoreItem xmlns:ds="http://schemas.openxmlformats.org/officeDocument/2006/customXml" ds:itemID="{60507CF9-DF93-46B6-B77E-D40C4A89629D}">
   <ds:schemaRefs>
     <ds:schemaRef ds:uri="http://schemas.microsoft.com/office/2006/metadata/properties"/>
     <ds:schemaRef ds:uri="http://schemas.microsoft.com/office/infopath/2007/PartnerControls"/>
   </ds:schemaRefs>
 </ds:datastoreItem>
+</file>
+
+<file path=customXml/itemProps4.xml><?xml version="1.0" encoding="utf-8"?>
+<ds:datastoreItem xmlns:ds="http://schemas.openxmlformats.org/officeDocument/2006/customXml" ds:itemID="{E91FF498-3186-4026-A48C-745200160443}">
+  <ds:schemaRefs>
+    <ds:schemaRef ds:uri="http://schemas.openxmlformats.org/officeDocument/2006/bibliography"/>
+  </ds:schemaRefs>
+</ds:datastoreItem>
 </file>
</xml_diff>

<commit_message>
Add logo to Documentation
</commit_message>
<xml_diff>
--- a/Presentation and Documentation/Documentation.docx
+++ b/Presentation and Documentation/Documentation.docx
@@ -44,15 +44,70 @@
               <w:color w:val="1CADE4" w:themeColor="accent1"/>
               <w:sz w:val="28"/>
               <w:szCs w:val="28"/>
-              <w:lang w:val="en-US"/>
             </w:rPr>
           </w:pPr>
+          <w:bookmarkStart w:id="0" w:name="_GoBack"/>
+          <w:bookmarkEnd w:id="0"/>
           <w:r>
             <w:rPr>
               <w:noProof/>
-              <w:lang w:val="en-US"/>
+              <w:color w:val="1CADE4" w:themeColor="accent1"/>
             </w:rPr>
-            <w:t>logo</w:t>
+            <w:drawing>
+              <wp:anchor distT="0" distB="0" distL="114300" distR="114300" simplePos="0" relativeHeight="251659264" behindDoc="0" locked="0" layoutInCell="1" allowOverlap="1" wp14:anchorId="679CA0DA" wp14:editId="274BED34">
+                <wp:simplePos x="0" y="0"/>
+                <wp:positionH relativeFrom="column">
+                  <wp:posOffset>203835</wp:posOffset>
+                </wp:positionH>
+                <wp:positionV relativeFrom="paragraph">
+                  <wp:posOffset>756285</wp:posOffset>
+                </wp:positionV>
+                <wp:extent cx="5581650" cy="5581650"/>
+                <wp:effectExtent l="0" t="0" r="0" b="0"/>
+                <wp:wrapSquare wrapText="bothSides"/>
+                <wp:docPr id="4" name="Картина 4"/>
+                <wp:cNvGraphicFramePr>
+                  <a:graphicFrameLocks xmlns:a="http://schemas.openxmlformats.org/drawingml/2006/main" noChangeAspect="1"/>
+                </wp:cNvGraphicFramePr>
+                <a:graphic xmlns:a="http://schemas.openxmlformats.org/drawingml/2006/main">
+                  <a:graphicData uri="http://schemas.openxmlformats.org/drawingml/2006/picture">
+                    <pic:pic xmlns:pic="http://schemas.openxmlformats.org/drawingml/2006/picture">
+                      <pic:nvPicPr>
+                        <pic:cNvPr id="0" name="logo-for-Documentation2.png"/>
+                        <pic:cNvPicPr/>
+                      </pic:nvPicPr>
+                      <pic:blipFill>
+                        <a:blip r:embed="rId12">
+                          <a:extLst>
+                            <a:ext uri="{28A0092B-C50C-407E-A947-70E740481C1C}">
+                              <a14:useLocalDpi xmlns:a14="http://schemas.microsoft.com/office/drawing/2010/main" val="0"/>
+                            </a:ext>
+                          </a:extLst>
+                        </a:blip>
+                        <a:stretch>
+                          <a:fillRect/>
+                        </a:stretch>
+                      </pic:blipFill>
+                      <pic:spPr>
+                        <a:xfrm>
+                          <a:off x="0" y="0"/>
+                          <a:ext cx="5581650" cy="5581650"/>
+                        </a:xfrm>
+                        <a:prstGeom prst="rect">
+                          <a:avLst/>
+                        </a:prstGeom>
+                      </pic:spPr>
+                    </pic:pic>
+                  </a:graphicData>
+                </a:graphic>
+                <wp14:sizeRelH relativeFrom="page">
+                  <wp14:pctWidth>0</wp14:pctWidth>
+                </wp14:sizeRelH>
+                <wp14:sizeRelV relativeFrom="page">
+                  <wp14:pctHeight>0</wp14:pctHeight>
+                </wp14:sizeRelV>
+              </wp:anchor>
+            </w:drawing>
           </w:r>
         </w:p>
         <w:p>
@@ -75,7 +130,7 @@
             <mc:AlternateContent>
               <mc:Choice Requires="wps">
                 <w:drawing>
-                  <wp:anchor distT="0" distB="0" distL="114300" distR="114300" simplePos="0" relativeHeight="251658240" behindDoc="0" locked="0" layoutInCell="1" allowOverlap="1" wp14:anchorId="699DA7C1" wp14:editId="3E2BEE42">
+                  <wp:anchor distT="0" distB="0" distL="114300" distR="114300" simplePos="0" relativeHeight="251658240" behindDoc="0" locked="0" layoutInCell="1" allowOverlap="1" wp14:anchorId="699DA7C1" wp14:editId="7160CA2D">
                     <wp:simplePos x="0" y="0"/>
                     <wp:positionH relativeFrom="margin">
                       <wp:posOffset>-28575</wp:posOffset>
@@ -170,9 +225,9 @@
                   </wp:anchor>
                 </w:drawing>
               </mc:Choice>
-              <mc:Fallback xmlns:w16se="http://schemas.microsoft.com/office/word/2015/wordml/symex" xmlns:w16sdtdh="http://schemas.microsoft.com/office/word/2020/wordml/sdtdatahash" xmlns:w16="http://schemas.microsoft.com/office/word/2018/wordml" xmlns:w16cid="http://schemas.microsoft.com/office/word/2016/wordml/cid" xmlns:w16cex="http://schemas.microsoft.com/office/word/2018/wordml/cex" xmlns:w15="http://schemas.microsoft.com/office/word/2012/wordml" xmlns:am3d="http://schemas.microsoft.com/office/drawing/2017/model3d" xmlns:aink="http://schemas.microsoft.com/office/drawing/2016/ink" xmlns:cx8="http://schemas.microsoft.com/office/drawing/2016/5/14/chartex" xmlns:cx7="http://schemas.microsoft.com/office/drawing/2016/5/13/chartex" xmlns:cx6="http://schemas.microsoft.com/office/drawing/2016/5/12/chartex" xmlns:cx5="http://schemas.microsoft.com/office/drawing/2016/5/11/chartex" xmlns:cx4="http://schemas.microsoft.com/office/drawing/2016/5/10/chartex" xmlns:cx3="http://schemas.microsoft.com/office/drawing/2016/5/9/chartex" xmlns:cx2="http://schemas.microsoft.com/office/drawing/2015/10/21/chartex" xmlns:cx1="http://schemas.microsoft.com/office/drawing/2015/9/8/chartex" xmlns:cx="http://schemas.microsoft.com/office/drawing/2014/chartex">
+              <mc:Fallback>
                 <w:pict>
-                  <v:shapetype w14:anchorId="699DA7C1" id="_x0000_t202" coordsize="21600,21600" o:spt="202" path="m,l,21600r21600,l21600,xe">
+                  <v:shapetype id="_x0000_t202" coordsize="21600,21600" o:spt="202" path="m,l,21600r21600,l21600,xe">
                     <v:stroke joinstyle="miter"/>
                     <v:path gradientshapeok="t" o:connecttype="rect"/>
                   </v:shapetype>
@@ -181,7 +236,7 @@
                       <w:txbxContent>
                         <w:p>
                           <w:pPr>
-                            <w:pStyle w:val="NoSpacing"/>
+                            <w:pStyle w:val="a3"/>
                             <w:jc w:val="center"/>
                             <w:rPr>
                               <w:color w:val="1CADE4" w:themeColor="accent1"/>
@@ -1317,7 +1372,7 @@
           <w:lang w:val="bg-BG"/>
         </w:rPr>
       </w:pPr>
-      <w:bookmarkStart w:id="0" w:name="_Toc86524459"/>
+      <w:bookmarkStart w:id="1" w:name="_Toc86524459"/>
       <w:r>
         <w:rPr>
           <w:lang w:val="bg-BG"/>
@@ -1325,7 +1380,7 @@
         <w:lastRenderedPageBreak/>
         <w:t>Information about our team</w:t>
       </w:r>
-      <w:bookmarkEnd w:id="0"/>
+      <w:bookmarkEnd w:id="1"/>
     </w:p>
     <w:p>
       <w:pPr>
@@ -1702,11 +1757,11 @@
           <w:numId w:val="26"/>
         </w:numPr>
       </w:pPr>
-      <w:bookmarkStart w:id="1" w:name="_Toc86524460"/>
+      <w:bookmarkStart w:id="2" w:name="_Toc86524460"/>
       <w:r>
         <w:t>Recap</w:t>
       </w:r>
-      <w:bookmarkEnd w:id="1"/>
+      <w:bookmarkEnd w:id="2"/>
     </w:p>
     <w:p/>
     <w:p>
@@ -1722,7 +1777,7 @@
           <w:lang w:val="bg-BG"/>
         </w:rPr>
       </w:pPr>
-      <w:bookmarkStart w:id="2" w:name="_Toc86524461"/>
+      <w:bookmarkStart w:id="3" w:name="_Toc86524461"/>
       <w:r>
         <w:rPr>
           <w:sz w:val="28"/>
@@ -1730,7 +1785,7 @@
         </w:rPr>
         <w:t>Main goal</w:t>
       </w:r>
-      <w:bookmarkEnd w:id="2"/>
+      <w:bookmarkEnd w:id="3"/>
     </w:p>
     <w:p>
       <w:pPr>
@@ -1776,7 +1831,7 @@
           <w:szCs w:val="28"/>
         </w:rPr>
       </w:pPr>
-      <w:bookmarkStart w:id="3" w:name="_Toc86524462"/>
+      <w:bookmarkStart w:id="4" w:name="_Toc86524462"/>
       <w:r>
         <w:rPr>
           <w:sz w:val="28"/>
@@ -1798,7 +1853,7 @@
         </w:rPr>
         <w:t>Tasks</w:t>
       </w:r>
-      <w:bookmarkEnd w:id="3"/>
+      <w:bookmarkEnd w:id="4"/>
     </w:p>
     <w:p>
       <w:pPr>
@@ -2007,7 +2062,7 @@
           <w:lang w:val="bg-BG"/>
         </w:rPr>
       </w:pPr>
-      <w:bookmarkStart w:id="4" w:name="_Toc86524463"/>
+      <w:bookmarkStart w:id="5" w:name="_Toc86524463"/>
       <w:r>
         <w:rPr>
           <w:sz w:val="28"/>
@@ -2023,7 +2078,7 @@
         </w:rPr>
         <w:t>Realisation (apps and language that we used)</w:t>
       </w:r>
-      <w:bookmarkEnd w:id="4"/>
+      <w:bookmarkEnd w:id="5"/>
     </w:p>
     <w:p>
       <w:pPr>
@@ -2414,12 +2469,12 @@
           <w:numId w:val="26"/>
         </w:numPr>
       </w:pPr>
-      <w:bookmarkStart w:id="5" w:name="_Toc86524464"/>
+      <w:bookmarkStart w:id="6" w:name="_Toc86524464"/>
       <w:r>
         <w:lastRenderedPageBreak/>
         <w:t>Structure</w:t>
       </w:r>
-      <w:bookmarkEnd w:id="5"/>
+      <w:bookmarkEnd w:id="6"/>
     </w:p>
     <w:p>
       <w:pPr>
@@ -2434,7 +2489,7 @@
           <w:szCs w:val="28"/>
         </w:rPr>
       </w:pPr>
-      <w:bookmarkStart w:id="6" w:name="_Toc86524465"/>
+      <w:bookmarkStart w:id="7" w:name="_Toc86524465"/>
       <w:r>
         <w:t>3.1</w:t>
       </w:r>
@@ -2455,7 +2510,7 @@
         </w:rPr>
         <w:t>files</w:t>
       </w:r>
-      <w:bookmarkEnd w:id="6"/>
+      <w:bookmarkEnd w:id="7"/>
     </w:p>
     <w:p>
       <w:pPr>
@@ -2492,14 +2547,14 @@
                 <w:lang w:val="bg-BG"/>
               </w:rPr>
             </w:pPr>
-            <w:bookmarkStart w:id="7" w:name="_Toc75647544"/>
+            <w:bookmarkStart w:id="8" w:name="_Toc75647544"/>
             <w:r>
               <w:rPr>
                 <w:lang w:val="bg-BG"/>
               </w:rPr>
               <w:t>№</w:t>
             </w:r>
-            <w:bookmarkEnd w:id="7"/>
+            <w:bookmarkEnd w:id="8"/>
           </w:p>
         </w:tc>
         <w:tc>
@@ -3216,7 +3271,7 @@
           <w:szCs w:val="28"/>
         </w:rPr>
       </w:pPr>
-      <w:bookmarkStart w:id="8" w:name="_Toc86524466"/>
+      <w:bookmarkStart w:id="9" w:name="_Toc86524466"/>
       <w:r>
         <w:lastRenderedPageBreak/>
         <w:t xml:space="preserve">3.2 </w:t>
@@ -3235,7 +3290,7 @@
         </w:rPr>
         <w:t>functions</w:t>
       </w:r>
-      <w:bookmarkEnd w:id="8"/>
+      <w:bookmarkEnd w:id="9"/>
     </w:p>
     <w:p>
       <w:pPr>
@@ -4416,7 +4471,7 @@
           <w:lang w:val="bg-BG"/>
         </w:rPr>
       </w:pPr>
-      <w:bookmarkStart w:id="9" w:name="_Toc86524467"/>
+      <w:bookmarkStart w:id="10" w:name="_Toc86524467"/>
       <w:r>
         <w:rPr>
           <w:sz w:val="28"/>
@@ -4432,7 +4487,7 @@
         </w:rPr>
         <w:t xml:space="preserve"> </w:t>
       </w:r>
-      <w:bookmarkEnd w:id="9"/>
+      <w:bookmarkEnd w:id="10"/>
       <w:r>
         <w:rPr>
           <w:sz w:val="28"/>
@@ -4476,7 +4531,7 @@
                     <pic:cNvPicPr/>
                   </pic:nvPicPr>
                   <pic:blipFill>
-                    <a:blip r:embed="rId12">
+                    <a:blip r:embed="rId13">
                       <a:extLst>
                         <a:ext uri="{28A0092B-C50C-407E-A947-70E740481C1C}">
                           <a14:useLocalDpi xmlns:a14="http://schemas.microsoft.com/office/drawing/2010/main" val="0"/>
@@ -4533,7 +4588,7 @@
         </w:rPr>
         <w:t xml:space="preserve"> </w:t>
       </w:r>
-      <w:bookmarkStart w:id="10" w:name="_Toc86524468"/>
+      <w:bookmarkStart w:id="11" w:name="_Toc86524468"/>
       <w:r>
         <w:rPr>
           <w:rStyle w:val="jlqj4b"/>
@@ -4541,7 +4596,7 @@
         </w:rPr>
         <w:t>Summary</w:t>
       </w:r>
-      <w:bookmarkEnd w:id="10"/>
+      <w:bookmarkEnd w:id="11"/>
     </w:p>
     <w:p>
       <w:pPr>
@@ -4582,8 +4637,6 @@
         </w:rPr>
         <w:t xml:space="preserve"> header files.</w:t>
       </w:r>
-      <w:bookmarkStart w:id="11" w:name="_GoBack"/>
-      <w:bookmarkEnd w:id="11"/>
     </w:p>
     <w:p>
       <w:pPr>
@@ -9214,13 +9267,28 @@
   <a:extraClrSchemeLst/>
   <a:extLst>
     <a:ext uri="{05A4C25C-085E-4340-85A3-A5531E510DB2}">
-      <thm15:themeFamily xmlns:thm15="http://schemas.microsoft.com/office/thememl/2012/main" xmlns="" name="Office Theme" id="{62F939B6-93AF-4DB8-9C6B-D6C7DFDC589F}" vid="{4A3C46E8-61CC-4603-A589-7422A47A8E4A}"/>
+      <thm15:themeFamily xmlns="" xmlns:thm15="http://schemas.microsoft.com/office/thememl/2012/main" name="Office Theme" id="{62F939B6-93AF-4DB8-9C6B-D6C7DFDC589F}" vid="{4A3C46E8-61CC-4603-A589-7422A47A8E4A}"/>
     </a:ext>
   </a:extLst>
 </a:theme>
 </file>
 
 <file path=customXml/item1.xml><?xml version="1.0" encoding="utf-8"?>
+<p:properties xmlns:p="http://schemas.microsoft.com/office/2006/metadata/properties" xmlns:xsi="http://www.w3.org/2001/XMLSchema-instance" xmlns:pc="http://schemas.microsoft.com/office/infopath/2007/PartnerControls">
+  <documentManagement/>
+</p:properties>
+</file>
+
+<file path=customXml/item2.xml><?xml version="1.0" encoding="utf-8"?>
+<?mso-contentType ?>
+<FormTemplates xmlns="http://schemas.microsoft.com/sharepoint/v3/contenttype/forms">
+  <Display>DocumentLibraryForm</Display>
+  <Edit>DocumentLibraryForm</Edit>
+  <New>DocumentLibraryForm</New>
+</FormTemplates>
+</file>
+
+<file path=customXml/item3.xml><?xml version="1.0" encoding="utf-8"?>
 <ct:contentTypeSchema xmlns:ct="http://schemas.microsoft.com/office/2006/metadata/contentType" xmlns:ma="http://schemas.microsoft.com/office/2006/metadata/properties/metaAttributes" ct:_="" ma:_="" ma:contentTypeName="Документ" ma:contentTypeID="0x010100488A9A9EA7749A4D899B843B60C34D15" ma:contentTypeVersion="11" ma:contentTypeDescription="Създаване на нов документ" ma:contentTypeScope="" ma:versionID="e6e7b726bdf15702ad73ae2c2bd213d9">
   <xsd:schema xmlns:xsd="http://www.w3.org/2001/XMLSchema" xmlns:xs="http://www.w3.org/2001/XMLSchema" xmlns:p="http://schemas.microsoft.com/office/2006/metadata/properties" xmlns:ns3="c2eb7742-cf85-4f13-b326-99e6b2b66dd9" xmlns:ns4="846cb94f-94e2-47b5-b89f-9eb9d690e4d4" targetNamespace="http://schemas.microsoft.com/office/2006/metadata/properties" ma:root="true" ma:fieldsID="c8a0dbca3d9ac80e7e401bb93e6096b9" ns3:_="" ns4:_="">
     <xsd:import namespace="c2eb7742-cf85-4f13-b326-99e6b2b66dd9"/>
@@ -9431,26 +9499,28 @@
 </ct:contentTypeSchema>
 </file>
 
-<file path=customXml/item2.xml><?xml version="1.0" encoding="utf-8"?>
-<?mso-contentType ?>
-<FormTemplates xmlns="http://schemas.microsoft.com/sharepoint/v3/contenttype/forms">
-  <Display>DocumentLibraryForm</Display>
-  <Edit>DocumentLibraryForm</Edit>
-  <New>DocumentLibraryForm</New>
-</FormTemplates>
-</file>
-
-<file path=customXml/item3.xml><?xml version="1.0" encoding="utf-8"?>
-<p:properties xmlns:p="http://schemas.microsoft.com/office/2006/metadata/properties" xmlns:xsi="http://www.w3.org/2001/XMLSchema-instance" xmlns:pc="http://schemas.microsoft.com/office/infopath/2007/PartnerControls">
-  <documentManagement/>
-</p:properties>
-</file>
-
 <file path=customXml/item4.xml><?xml version="1.0" encoding="utf-8"?>
 <b:Sources xmlns:b="http://schemas.openxmlformats.org/officeDocument/2006/bibliography" xmlns="http://schemas.openxmlformats.org/officeDocument/2006/bibliography" SelectedStyle="\APASixthEditionOfficeOnline.xsl" StyleName="APA" Version="6"/>
 </file>
 
 <file path=customXml/itemProps1.xml><?xml version="1.0" encoding="utf-8"?>
+<ds:datastoreItem xmlns:ds="http://schemas.openxmlformats.org/officeDocument/2006/customXml" ds:itemID="{60507CF9-DF93-46B6-B77E-D40C4A89629D}">
+  <ds:schemaRefs>
+    <ds:schemaRef ds:uri="http://schemas.microsoft.com/office/2006/metadata/properties"/>
+    <ds:schemaRef ds:uri="http://schemas.microsoft.com/office/infopath/2007/PartnerControls"/>
+  </ds:schemaRefs>
+</ds:datastoreItem>
+</file>
+
+<file path=customXml/itemProps2.xml><?xml version="1.0" encoding="utf-8"?>
+<ds:datastoreItem xmlns:ds="http://schemas.openxmlformats.org/officeDocument/2006/customXml" ds:itemID="{754E0756-0BC5-40B3-BF66-CAB1C545CF83}">
+  <ds:schemaRefs>
+    <ds:schemaRef ds:uri="http://schemas.microsoft.com/sharepoint/v3/contenttype/forms"/>
+  </ds:schemaRefs>
+</ds:datastoreItem>
+</file>
+
+<file path=customXml/itemProps3.xml><?xml version="1.0" encoding="utf-8"?>
 <ds:datastoreItem xmlns:ds="http://schemas.openxmlformats.org/officeDocument/2006/customXml" ds:itemID="{25376A71-33F4-4D39-8BF6-7B234E610D20}">
   <ds:schemaRefs>
     <ds:schemaRef ds:uri="http://schemas.microsoft.com/office/2006/metadata/contentType"/>
@@ -9469,25 +9539,8 @@
 </ds:datastoreItem>
 </file>
 
-<file path=customXml/itemProps2.xml><?xml version="1.0" encoding="utf-8"?>
-<ds:datastoreItem xmlns:ds="http://schemas.openxmlformats.org/officeDocument/2006/customXml" ds:itemID="{754E0756-0BC5-40B3-BF66-CAB1C545CF83}">
-  <ds:schemaRefs>
-    <ds:schemaRef ds:uri="http://schemas.microsoft.com/sharepoint/v3/contenttype/forms"/>
-  </ds:schemaRefs>
-</ds:datastoreItem>
-</file>
-
-<file path=customXml/itemProps3.xml><?xml version="1.0" encoding="utf-8"?>
-<ds:datastoreItem xmlns:ds="http://schemas.openxmlformats.org/officeDocument/2006/customXml" ds:itemID="{60507CF9-DF93-46B6-B77E-D40C4A89629D}">
-  <ds:schemaRefs>
-    <ds:schemaRef ds:uri="http://schemas.microsoft.com/office/2006/metadata/properties"/>
-    <ds:schemaRef ds:uri="http://schemas.microsoft.com/office/infopath/2007/PartnerControls"/>
-  </ds:schemaRefs>
-</ds:datastoreItem>
-</file>
-
 <file path=customXml/itemProps4.xml><?xml version="1.0" encoding="utf-8"?>
-<ds:datastoreItem xmlns:ds="http://schemas.openxmlformats.org/officeDocument/2006/customXml" ds:itemID="{313F5C0A-150B-4FFA-890B-1A69825EB759}">
+<ds:datastoreItem xmlns:ds="http://schemas.openxmlformats.org/officeDocument/2006/customXml" ds:itemID="{13B7E8D2-FA0A-42C7-A92C-3ABAD0FA0080}">
   <ds:schemaRefs>
     <ds:schemaRef ds:uri="http://schemas.openxmlformats.org/officeDocument/2006/bibliography"/>
   </ds:schemaRefs>

</xml_diff>

<commit_message>
Edit table of contents for Documentation
</commit_message>
<xml_diff>
--- a/Presentation and Documentation/Documentation.docx
+++ b/Presentation and Documentation/Documentation.docx
@@ -25,7 +25,6 @@
           <w:pPr>
             <w:pStyle w:val="a3"/>
             <w:spacing w:before="1540" w:after="240"/>
-            <w:jc w:val="center"/>
             <w:rPr>
               <w:color w:val="1CADE4" w:themeColor="accent1"/>
             </w:rPr>
@@ -46,24 +45,22 @@
               <w:szCs w:val="28"/>
             </w:rPr>
           </w:pPr>
-          <w:bookmarkStart w:id="0" w:name="_GoBack"/>
-          <w:bookmarkEnd w:id="0"/>
           <w:r>
             <w:rPr>
               <w:noProof/>
               <w:color w:val="1CADE4" w:themeColor="accent1"/>
             </w:rPr>
             <w:drawing>
-              <wp:anchor distT="0" distB="0" distL="114300" distR="114300" simplePos="0" relativeHeight="251659264" behindDoc="0" locked="0" layoutInCell="1" allowOverlap="1" wp14:anchorId="679CA0DA" wp14:editId="274BED34">
+              <wp:anchor distT="0" distB="0" distL="114300" distR="114300" simplePos="0" relativeHeight="251659264" behindDoc="0" locked="0" layoutInCell="1" allowOverlap="1" wp14:anchorId="679CA0DA" wp14:editId="690343D5">
                 <wp:simplePos x="0" y="0"/>
                 <wp:positionH relativeFrom="column">
-                  <wp:posOffset>203835</wp:posOffset>
+                  <wp:posOffset>203200</wp:posOffset>
                 </wp:positionH>
                 <wp:positionV relativeFrom="paragraph">
                   <wp:posOffset>756285</wp:posOffset>
                 </wp:positionV>
-                <wp:extent cx="5581650" cy="5581650"/>
-                <wp:effectExtent l="0" t="0" r="0" b="0"/>
+                <wp:extent cx="5715000" cy="5579110"/>
+                <wp:effectExtent l="0" t="0" r="0" b="2540"/>
                 <wp:wrapSquare wrapText="bothSides"/>
                 <wp:docPr id="4" name="Картина 4"/>
                 <wp:cNvGraphicFramePr>
@@ -91,7 +88,7 @@
                       <pic:spPr>
                         <a:xfrm>
                           <a:off x="0" y="0"/>
-                          <a:ext cx="5581650" cy="5581650"/>
+                          <a:ext cx="5715000" cy="5579110"/>
                         </a:xfrm>
                         <a:prstGeom prst="rect">
                           <a:avLst/>
@@ -1372,7 +1369,7 @@
           <w:lang w:val="bg-BG"/>
         </w:rPr>
       </w:pPr>
-      <w:bookmarkStart w:id="1" w:name="_Toc86524459"/>
+      <w:bookmarkStart w:id="0" w:name="_Toc86524459"/>
       <w:r>
         <w:rPr>
           <w:lang w:val="bg-BG"/>
@@ -1380,7 +1377,7 @@
         <w:lastRenderedPageBreak/>
         <w:t>Information about our team</w:t>
       </w:r>
-      <w:bookmarkEnd w:id="1"/>
+      <w:bookmarkEnd w:id="0"/>
     </w:p>
     <w:p>
       <w:pPr>
@@ -1757,11 +1754,11 @@
           <w:numId w:val="26"/>
         </w:numPr>
       </w:pPr>
-      <w:bookmarkStart w:id="2" w:name="_Toc86524460"/>
+      <w:bookmarkStart w:id="1" w:name="_Toc86524460"/>
       <w:r>
         <w:t>Recap</w:t>
       </w:r>
-      <w:bookmarkEnd w:id="2"/>
+      <w:bookmarkEnd w:id="1"/>
     </w:p>
     <w:p/>
     <w:p>
@@ -1777,7 +1774,7 @@
           <w:lang w:val="bg-BG"/>
         </w:rPr>
       </w:pPr>
-      <w:bookmarkStart w:id="3" w:name="_Toc86524461"/>
+      <w:bookmarkStart w:id="2" w:name="_Toc86524461"/>
       <w:r>
         <w:rPr>
           <w:sz w:val="28"/>
@@ -1785,7 +1782,7 @@
         </w:rPr>
         <w:t>Main goal</w:t>
       </w:r>
-      <w:bookmarkEnd w:id="3"/>
+      <w:bookmarkEnd w:id="2"/>
     </w:p>
     <w:p>
       <w:pPr>
@@ -1831,7 +1828,7 @@
           <w:szCs w:val="28"/>
         </w:rPr>
       </w:pPr>
-      <w:bookmarkStart w:id="4" w:name="_Toc86524462"/>
+      <w:bookmarkStart w:id="3" w:name="_Toc86524462"/>
       <w:r>
         <w:rPr>
           <w:sz w:val="28"/>
@@ -1853,7 +1850,7 @@
         </w:rPr>
         <w:t>Tasks</w:t>
       </w:r>
-      <w:bookmarkEnd w:id="4"/>
+      <w:bookmarkEnd w:id="3"/>
     </w:p>
     <w:p>
       <w:pPr>
@@ -2062,7 +2059,7 @@
           <w:lang w:val="bg-BG"/>
         </w:rPr>
       </w:pPr>
-      <w:bookmarkStart w:id="5" w:name="_Toc86524463"/>
+      <w:bookmarkStart w:id="4" w:name="_Toc86524463"/>
       <w:r>
         <w:rPr>
           <w:sz w:val="28"/>
@@ -2078,7 +2075,7 @@
         </w:rPr>
         <w:t>Realisation (apps and language that we used)</w:t>
       </w:r>
-      <w:bookmarkEnd w:id="5"/>
+      <w:bookmarkEnd w:id="4"/>
     </w:p>
     <w:p>
       <w:pPr>
@@ -2469,12 +2466,12 @@
           <w:numId w:val="26"/>
         </w:numPr>
       </w:pPr>
-      <w:bookmarkStart w:id="6" w:name="_Toc86524464"/>
+      <w:bookmarkStart w:id="5" w:name="_Toc86524464"/>
       <w:r>
         <w:lastRenderedPageBreak/>
         <w:t>Structure</w:t>
       </w:r>
-      <w:bookmarkEnd w:id="6"/>
+      <w:bookmarkEnd w:id="5"/>
     </w:p>
     <w:p>
       <w:pPr>
@@ -2489,7 +2486,7 @@
           <w:szCs w:val="28"/>
         </w:rPr>
       </w:pPr>
-      <w:bookmarkStart w:id="7" w:name="_Toc86524465"/>
+      <w:bookmarkStart w:id="6" w:name="_Toc86524465"/>
       <w:r>
         <w:t>3.1</w:t>
       </w:r>
@@ -2510,7 +2507,7 @@
         </w:rPr>
         <w:t>files</w:t>
       </w:r>
-      <w:bookmarkEnd w:id="7"/>
+      <w:bookmarkEnd w:id="6"/>
     </w:p>
     <w:p>
       <w:pPr>
@@ -2522,7 +2519,7 @@
     </w:p>
     <w:tbl>
       <w:tblPr>
-        <w:tblStyle w:val="GridTable4Accent2"/>
+        <w:tblStyle w:val="1-6"/>
         <w:tblW w:w="10165" w:type="dxa"/>
         <w:tblLook w:val="04A0" w:firstRow="1" w:lastRow="0" w:firstColumn="1" w:lastColumn="0" w:noHBand="0" w:noVBand="1"/>
       </w:tblPr>
@@ -2544,17 +2541,21 @@
           <w:p>
             <w:pPr>
               <w:rPr>
+                <w:sz w:val="32"/>
+                <w:szCs w:val="32"/>
                 <w:lang w:val="bg-BG"/>
               </w:rPr>
             </w:pPr>
-            <w:bookmarkStart w:id="8" w:name="_Toc75647544"/>
-            <w:r>
-              <w:rPr>
+            <w:bookmarkStart w:id="7" w:name="_Toc75647544"/>
+            <w:r>
+              <w:rPr>
+                <w:sz w:val="32"/>
+                <w:szCs w:val="32"/>
                 <w:lang w:val="bg-BG"/>
               </w:rPr>
               <w:t>№</w:t>
             </w:r>
-            <w:bookmarkEnd w:id="8"/>
+            <w:bookmarkEnd w:id="7"/>
           </w:p>
         </w:tc>
         <w:tc>
@@ -2563,9 +2564,18 @@
           </w:tcPr>
           <w:p>
             <w:pPr>
+              <w:jc w:val="center"/>
               <w:cnfStyle w:val="100000000000" w:firstRow="1" w:lastRow="0" w:firstColumn="0" w:lastColumn="0" w:oddVBand="0" w:evenVBand="0" w:oddHBand="0" w:evenHBand="0" w:firstRowFirstColumn="0" w:firstRowLastColumn="0" w:lastRowFirstColumn="0" w:lastRowLastColumn="0"/>
+              <w:rPr>
+                <w:sz w:val="32"/>
+                <w:szCs w:val="32"/>
+              </w:rPr>
             </w:pPr>
             <w:r>
+              <w:rPr>
+                <w:sz w:val="32"/>
+                <w:szCs w:val="32"/>
+              </w:rPr>
               <w:t>Name of the file</w:t>
             </w:r>
           </w:p>
@@ -2576,9 +2586,18 @@
           </w:tcPr>
           <w:p>
             <w:pPr>
+              <w:jc w:val="center"/>
               <w:cnfStyle w:val="100000000000" w:firstRow="1" w:lastRow="0" w:firstColumn="0" w:lastColumn="0" w:oddVBand="0" w:evenVBand="0" w:oddHBand="0" w:evenHBand="0" w:firstRowFirstColumn="0" w:firstRowLastColumn="0" w:lastRowFirstColumn="0" w:lastRowLastColumn="0"/>
+              <w:rPr>
+                <w:sz w:val="32"/>
+                <w:szCs w:val="32"/>
+              </w:rPr>
             </w:pPr>
             <w:r>
+              <w:rPr>
+                <w:sz w:val="32"/>
+                <w:szCs w:val="32"/>
+              </w:rPr>
               <w:t>What is this file for?</w:t>
             </w:r>
           </w:p>
@@ -2674,6 +2693,7 @@
       </w:tr>
       <w:tr>
         <w:trPr>
+          <w:cnfStyle w:val="000000010000" w:firstRow="0" w:lastRow="0" w:firstColumn="0" w:lastColumn="0" w:oddVBand="0" w:evenVBand="0" w:oddHBand="0" w:evenHBand="1" w:firstRowFirstColumn="0" w:firstRowLastColumn="0" w:lastRowFirstColumn="0" w:lastRowLastColumn="0"/>
           <w:trHeight w:val="548"/>
         </w:trPr>
         <w:tc>
@@ -2702,7 +2722,7 @@
           <w:p>
             <w:pPr>
               <w:ind w:left="360"/>
-              <w:cnfStyle w:val="000000000000" w:firstRow="0" w:lastRow="0" w:firstColumn="0" w:lastColumn="0" w:oddVBand="0" w:evenVBand="0" w:oddHBand="0" w:evenHBand="0" w:firstRowFirstColumn="0" w:firstRowLastColumn="0" w:lastRowFirstColumn="0" w:lastRowLastColumn="0"/>
+              <w:cnfStyle w:val="000000010000" w:firstRow="0" w:lastRow="0" w:firstColumn="0" w:lastColumn="0" w:oddVBand="0" w:evenVBand="0" w:oddHBand="0" w:evenHBand="1" w:firstRowFirstColumn="0" w:firstRowLastColumn="0" w:lastRowFirstColumn="0" w:lastRowLastColumn="0"/>
               <w:rPr>
                 <w:rFonts w:eastAsiaTheme="minorEastAsia"/>
                 <w:sz w:val="24"/>
@@ -2724,7 +2744,7 @@
           </w:tcPr>
           <w:p>
             <w:pPr>
-              <w:cnfStyle w:val="000000000000" w:firstRow="0" w:lastRow="0" w:firstColumn="0" w:lastColumn="0" w:oddVBand="0" w:evenVBand="0" w:oddHBand="0" w:evenHBand="0" w:firstRowFirstColumn="0" w:firstRowLastColumn="0" w:lastRowFirstColumn="0" w:lastRowLastColumn="0"/>
+              <w:cnfStyle w:val="000000010000" w:firstRow="0" w:lastRow="0" w:firstColumn="0" w:lastColumn="0" w:oddVBand="0" w:evenVBand="0" w:oddHBand="0" w:evenHBand="1" w:firstRowFirstColumn="0" w:firstRowLastColumn="0" w:lastRowFirstColumn="0" w:lastRowLastColumn="0"/>
               <w:rPr>
                 <w:sz w:val="24"/>
                 <w:szCs w:val="24"/>
@@ -2783,7 +2803,16 @@
                 <w:sz w:val="24"/>
                 <w:szCs w:val="24"/>
               </w:rPr>
-              <w:t>levelOne.cpp</w:t>
+              <w:t>le</w:t>
+            </w:r>
+            <w:bookmarkStart w:id="8" w:name="_GoBack"/>
+            <w:bookmarkEnd w:id="8"/>
+            <w:r>
+              <w:rPr>
+                <w:sz w:val="24"/>
+                <w:szCs w:val="24"/>
+              </w:rPr>
+              <w:t>velOne.cpp</w:t>
             </w:r>
           </w:p>
         </w:tc>
@@ -2812,6 +2841,9 @@
         </w:tc>
       </w:tr>
       <w:tr>
+        <w:trPr>
+          <w:cnfStyle w:val="000000010000" w:firstRow="0" w:lastRow="0" w:firstColumn="0" w:lastColumn="0" w:oddVBand="0" w:evenVBand="0" w:oddHBand="0" w:evenHBand="1" w:firstRowFirstColumn="0" w:firstRowLastColumn="0" w:lastRowFirstColumn="0" w:lastRowLastColumn="0"/>
+        </w:trPr>
         <w:tc>
           <w:tcPr>
             <w:cnfStyle w:val="001000000000" w:firstRow="0" w:lastRow="0" w:firstColumn="1" w:lastColumn="0" w:oddVBand="0" w:evenVBand="0" w:oddHBand="0" w:evenHBand="0" w:firstRowFirstColumn="0" w:firstRowLastColumn="0" w:lastRowFirstColumn="0" w:lastRowLastColumn="0"/>
@@ -2838,7 +2870,7 @@
           <w:p>
             <w:pPr>
               <w:ind w:left="360"/>
-              <w:cnfStyle w:val="000000000000" w:firstRow="0" w:lastRow="0" w:firstColumn="0" w:lastColumn="0" w:oddVBand="0" w:evenVBand="0" w:oddHBand="0" w:evenHBand="0" w:firstRowFirstColumn="0" w:firstRowLastColumn="0" w:lastRowFirstColumn="0" w:lastRowLastColumn="0"/>
+              <w:cnfStyle w:val="000000010000" w:firstRow="0" w:lastRow="0" w:firstColumn="0" w:lastColumn="0" w:oddVBand="0" w:evenVBand="0" w:oddHBand="0" w:evenHBand="1" w:firstRowFirstColumn="0" w:firstRowLastColumn="0" w:lastRowFirstColumn="0" w:lastRowLastColumn="0"/>
               <w:rPr>
                 <w:rFonts w:eastAsiaTheme="minorEastAsia"/>
                 <w:sz w:val="24"/>
@@ -2861,7 +2893,7 @@
           <w:p>
             <w:pPr>
               <w:spacing w:line="259" w:lineRule="auto"/>
-              <w:cnfStyle w:val="000000000000" w:firstRow="0" w:lastRow="0" w:firstColumn="0" w:lastColumn="0" w:oddVBand="0" w:evenVBand="0" w:oddHBand="0" w:evenHBand="0" w:firstRowFirstColumn="0" w:firstRowLastColumn="0" w:lastRowFirstColumn="0" w:lastRowLastColumn="0"/>
+              <w:cnfStyle w:val="000000010000" w:firstRow="0" w:lastRow="0" w:firstColumn="0" w:lastColumn="0" w:oddVBand="0" w:evenVBand="0" w:oddHBand="0" w:evenHBand="1" w:firstRowFirstColumn="0" w:firstRowLastColumn="0" w:lastRowFirstColumn="0" w:lastRowLastColumn="0"/>
               <w:rPr>
                 <w:sz w:val="24"/>
                 <w:szCs w:val="24"/>
@@ -2940,6 +2972,7 @@
       </w:tr>
       <w:tr>
         <w:trPr>
+          <w:cnfStyle w:val="000000010000" w:firstRow="0" w:lastRow="0" w:firstColumn="0" w:lastColumn="0" w:oddVBand="0" w:evenVBand="0" w:oddHBand="0" w:evenHBand="1" w:firstRowFirstColumn="0" w:firstRowLastColumn="0" w:lastRowFirstColumn="0" w:lastRowLastColumn="0"/>
           <w:trHeight w:val="503"/>
         </w:trPr>
         <w:tc>
@@ -2971,7 +3004,7 @@
           <w:p>
             <w:pPr>
               <w:ind w:left="360"/>
-              <w:cnfStyle w:val="000000000000" w:firstRow="0" w:lastRow="0" w:firstColumn="0" w:lastColumn="0" w:oddVBand="0" w:evenVBand="0" w:oddHBand="0" w:evenHBand="0" w:firstRowFirstColumn="0" w:firstRowLastColumn="0" w:lastRowFirstColumn="0" w:lastRowLastColumn="0"/>
+              <w:cnfStyle w:val="000000010000" w:firstRow="0" w:lastRow="0" w:firstColumn="0" w:lastColumn="0" w:oddVBand="0" w:evenVBand="0" w:oddHBand="0" w:evenHBand="1" w:firstRowFirstColumn="0" w:firstRowLastColumn="0" w:lastRowFirstColumn="0" w:lastRowLastColumn="0"/>
               <w:rPr>
                 <w:rFonts w:eastAsiaTheme="minorEastAsia"/>
                 <w:sz w:val="24"/>
@@ -3002,7 +3035,7 @@
           </w:tcPr>
           <w:p>
             <w:pPr>
-              <w:cnfStyle w:val="000000000000" w:firstRow="0" w:lastRow="0" w:firstColumn="0" w:lastColumn="0" w:oddVBand="0" w:evenVBand="0" w:oddHBand="0" w:evenHBand="0" w:firstRowFirstColumn="0" w:firstRowLastColumn="0" w:lastRowFirstColumn="0" w:lastRowLastColumn="0"/>
+              <w:cnfStyle w:val="000000010000" w:firstRow="0" w:lastRow="0" w:firstColumn="0" w:lastColumn="0" w:oddVBand="0" w:evenVBand="0" w:oddHBand="0" w:evenHBand="1" w:firstRowFirstColumn="0" w:firstRowLastColumn="0" w:lastRowFirstColumn="0" w:lastRowLastColumn="0"/>
               <w:rPr>
                 <w:sz w:val="24"/>
                 <w:szCs w:val="24"/>
@@ -3094,6 +3127,7 @@
       </w:tr>
       <w:tr>
         <w:trPr>
+          <w:cnfStyle w:val="000000010000" w:firstRow="0" w:lastRow="0" w:firstColumn="0" w:lastColumn="0" w:oddVBand="0" w:evenVBand="0" w:oddHBand="0" w:evenHBand="1" w:firstRowFirstColumn="0" w:firstRowLastColumn="0" w:lastRowFirstColumn="0" w:lastRowLastColumn="0"/>
           <w:trHeight w:val="530"/>
         </w:trPr>
         <w:tc>
@@ -3125,7 +3159,7 @@
           <w:p>
             <w:pPr>
               <w:ind w:left="360"/>
-              <w:cnfStyle w:val="000000000000" w:firstRow="0" w:lastRow="0" w:firstColumn="0" w:lastColumn="0" w:oddVBand="0" w:evenVBand="0" w:oddHBand="0" w:evenHBand="0" w:firstRowFirstColumn="0" w:firstRowLastColumn="0" w:lastRowFirstColumn="0" w:lastRowLastColumn="0"/>
+              <w:cnfStyle w:val="000000010000" w:firstRow="0" w:lastRow="0" w:firstColumn="0" w:lastColumn="0" w:oddVBand="0" w:evenVBand="0" w:oddHBand="0" w:evenHBand="1" w:firstRowFirstColumn="0" w:firstRowLastColumn="0" w:lastRowFirstColumn="0" w:lastRowLastColumn="0"/>
               <w:rPr>
                 <w:rFonts w:eastAsiaTheme="minorEastAsia"/>
                 <w:sz w:val="24"/>
@@ -3149,7 +3183,7 @@
           </w:tcPr>
           <w:p>
             <w:pPr>
-              <w:cnfStyle w:val="000000000000" w:firstRow="0" w:lastRow="0" w:firstColumn="0" w:lastColumn="0" w:oddVBand="0" w:evenVBand="0" w:oddHBand="0" w:evenHBand="0" w:firstRowFirstColumn="0" w:firstRowLastColumn="0" w:lastRowFirstColumn="0" w:lastRowLastColumn="0"/>
+              <w:cnfStyle w:val="000000010000" w:firstRow="0" w:lastRow="0" w:firstColumn="0" w:lastColumn="0" w:oddVBand="0" w:evenVBand="0" w:oddHBand="0" w:evenHBand="1" w:firstRowFirstColumn="0" w:firstRowLastColumn="0" w:lastRowFirstColumn="0" w:lastRowLastColumn="0"/>
               <w:rPr>
                 <w:sz w:val="24"/>
                 <w:szCs w:val="24"/>
@@ -3302,7 +3336,7 @@
     </w:p>
     <w:tbl>
       <w:tblPr>
-        <w:tblStyle w:val="GridTable4Accent2"/>
+        <w:tblStyle w:val="1-6"/>
         <w:tblW w:w="10165" w:type="dxa"/>
         <w:tblLook w:val="04A0" w:firstRow="1" w:lastRow="0" w:firstColumn="1" w:lastColumn="0" w:noHBand="0" w:noVBand="1"/>
       </w:tblPr>
@@ -3324,11 +3358,15 @@
           <w:p>
             <w:pPr>
               <w:rPr>
+                <w:sz w:val="32"/>
+                <w:szCs w:val="32"/>
                 <w:lang w:val="bg-BG"/>
               </w:rPr>
             </w:pPr>
             <w:r>
               <w:rPr>
+                <w:sz w:val="32"/>
+                <w:szCs w:val="32"/>
                 <w:lang w:val="bg-BG"/>
               </w:rPr>
               <w:t>№</w:t>
@@ -3341,9 +3379,18 @@
           </w:tcPr>
           <w:p>
             <w:pPr>
+              <w:jc w:val="center"/>
               <w:cnfStyle w:val="100000000000" w:firstRow="1" w:lastRow="0" w:firstColumn="0" w:lastColumn="0" w:oddVBand="0" w:evenVBand="0" w:oddHBand="0" w:evenHBand="0" w:firstRowFirstColumn="0" w:firstRowLastColumn="0" w:lastRowFirstColumn="0" w:lastRowLastColumn="0"/>
+              <w:rPr>
+                <w:sz w:val="32"/>
+                <w:szCs w:val="32"/>
+              </w:rPr>
             </w:pPr>
             <w:r>
+              <w:rPr>
+                <w:sz w:val="32"/>
+                <w:szCs w:val="32"/>
+              </w:rPr>
               <w:t>Name of the file</w:t>
             </w:r>
           </w:p>
@@ -3354,9 +3401,18 @@
           </w:tcPr>
           <w:p>
             <w:pPr>
+              <w:jc w:val="center"/>
               <w:cnfStyle w:val="100000000000" w:firstRow="1" w:lastRow="0" w:firstColumn="0" w:lastColumn="0" w:oddVBand="0" w:evenVBand="0" w:oddHBand="0" w:evenHBand="0" w:firstRowFirstColumn="0" w:firstRowLastColumn="0" w:lastRowFirstColumn="0" w:lastRowLastColumn="0"/>
+              <w:rPr>
+                <w:sz w:val="32"/>
+                <w:szCs w:val="32"/>
+              </w:rPr>
             </w:pPr>
             <w:r>
+              <w:rPr>
+                <w:sz w:val="32"/>
+                <w:szCs w:val="32"/>
+              </w:rPr>
               <w:t>What is this file for?</w:t>
             </w:r>
           </w:p>
@@ -3464,6 +3520,7 @@
       </w:tr>
       <w:tr>
         <w:trPr>
+          <w:cnfStyle w:val="000000010000" w:firstRow="0" w:lastRow="0" w:firstColumn="0" w:lastColumn="0" w:oddVBand="0" w:evenVBand="0" w:oddHBand="0" w:evenHBand="1" w:firstRowFirstColumn="0" w:firstRowLastColumn="0" w:lastRowFirstColumn="0" w:lastRowLastColumn="0"/>
           <w:trHeight w:val="602"/>
         </w:trPr>
         <w:tc>
@@ -3492,7 +3549,7 @@
           <w:p>
             <w:pPr>
               <w:spacing w:line="259" w:lineRule="auto"/>
-              <w:cnfStyle w:val="000000000000" w:firstRow="0" w:lastRow="0" w:firstColumn="0" w:lastColumn="0" w:oddVBand="0" w:evenVBand="0" w:oddHBand="0" w:evenHBand="0" w:firstRowFirstColumn="0" w:firstRowLastColumn="0" w:lastRowFirstColumn="0" w:lastRowLastColumn="0"/>
+              <w:cnfStyle w:val="000000010000" w:firstRow="0" w:lastRow="0" w:firstColumn="0" w:lastColumn="0" w:oddVBand="0" w:evenVBand="0" w:oddHBand="0" w:evenHBand="1" w:firstRowFirstColumn="0" w:firstRowLastColumn="0" w:lastRowFirstColumn="0" w:lastRowLastColumn="0"/>
               <w:rPr>
                 <w:sz w:val="24"/>
                 <w:szCs w:val="24"/>
@@ -3515,7 +3572,7 @@
           </w:tcPr>
           <w:p>
             <w:pPr>
-              <w:cnfStyle w:val="000000000000" w:firstRow="0" w:lastRow="0" w:firstColumn="0" w:lastColumn="0" w:oddVBand="0" w:evenVBand="0" w:oddHBand="0" w:evenHBand="0" w:firstRowFirstColumn="0" w:firstRowLastColumn="0" w:lastRowFirstColumn="0" w:lastRowLastColumn="0"/>
+              <w:cnfStyle w:val="000000010000" w:firstRow="0" w:lastRow="0" w:firstColumn="0" w:lastColumn="0" w:oddVBand="0" w:evenVBand="0" w:oddHBand="0" w:evenHBand="1" w:firstRowFirstColumn="0" w:firstRowLastColumn="0" w:lastRowFirstColumn="0" w:lastRowLastColumn="0"/>
               <w:rPr>
                 <w:sz w:val="24"/>
                 <w:szCs w:val="24"/>
@@ -3589,22 +3646,33 @@
               <w:rPr>
                 <w:sz w:val="24"/>
                 <w:szCs w:val="24"/>
+                <w:lang w:val="bg-BG"/>
+              </w:rPr>
+            </w:pPr>
+            <w:r>
+              <w:rPr>
+                <w:sz w:val="24"/>
+                <w:szCs w:val="24"/>
                 <w:lang w:val="en-GB"/>
               </w:rPr>
+              <w:t>Calls the menu</w:t>
+            </w:r>
+          </w:p>
+          <w:p>
+            <w:pPr>
+              <w:cnfStyle w:val="000000100000" w:firstRow="0" w:lastRow="0" w:firstColumn="0" w:lastColumn="0" w:oddVBand="0" w:evenVBand="0" w:oddHBand="1" w:evenHBand="0" w:firstRowFirstColumn="0" w:firstRowLastColumn="0" w:lastRowFirstColumn="0" w:lastRowLastColumn="0"/>
+              <w:rPr>
+                <w:sz w:val="24"/>
+                <w:szCs w:val="24"/>
+                <w:lang w:val="bg-BG"/>
+              </w:rPr>
             </w:pPr>
-            <w:r>
-              <w:rPr>
-                <w:sz w:val="24"/>
-                <w:szCs w:val="24"/>
-                <w:lang w:val="en-GB"/>
-              </w:rPr>
-              <w:t>Calls the menu</w:t>
-            </w:r>
           </w:p>
         </w:tc>
       </w:tr>
       <w:tr>
         <w:trPr>
+          <w:cnfStyle w:val="000000010000" w:firstRow="0" w:lastRow="0" w:firstColumn="0" w:lastColumn="0" w:oddVBand="0" w:evenVBand="0" w:oddHBand="0" w:evenHBand="1" w:firstRowFirstColumn="0" w:firstRowLastColumn="0" w:lastRowFirstColumn="0" w:lastRowLastColumn="0"/>
           <w:trHeight w:val="665"/>
         </w:trPr>
         <w:tc>
@@ -3618,12 +3686,6 @@
                 <w:lang w:val="bg-BG"/>
               </w:rPr>
             </w:pPr>
-            <w:r>
-              <w:rPr>
-                <w:lang w:val="bg-BG"/>
-              </w:rPr>
-              <w:t>4.</w:t>
-            </w:r>
           </w:p>
         </w:tc>
         <w:tc>
@@ -3632,85 +3694,20 @@
           </w:tcPr>
           <w:p>
             <w:pPr>
-              <w:spacing w:line="259" w:lineRule="auto"/>
-              <w:cnfStyle w:val="000000000000" w:firstRow="0" w:lastRow="0" w:firstColumn="0" w:lastColumn="0" w:oddVBand="0" w:evenVBand="0" w:oddHBand="0" w:evenHBand="0" w:firstRowFirstColumn="0" w:firstRowLastColumn="0" w:lastRowFirstColumn="0" w:lastRowLastColumn="0"/>
+              <w:cnfStyle w:val="000000010000" w:firstRow="0" w:lastRow="0" w:firstColumn="0" w:lastColumn="0" w:oddVBand="0" w:evenVBand="0" w:oddHBand="0" w:evenHBand="1" w:firstRowFirstColumn="0" w:firstRowLastColumn="0" w:lastRowFirstColumn="0" w:lastRowLastColumn="0"/>
               <w:rPr>
                 <w:sz w:val="24"/>
                 <w:szCs w:val="24"/>
                 <w:lang w:val="en-GB"/>
               </w:rPr>
             </w:pPr>
-            <w:proofErr w:type="spellStart"/>
-            <w:r>
-              <w:rPr>
-                <w:sz w:val="24"/>
-                <w:szCs w:val="24"/>
-                <w:lang w:val="en-GB"/>
-              </w:rPr>
-              <w:t>int</w:t>
-            </w:r>
-            <w:proofErr w:type="spellEnd"/>
-            <w:r>
-              <w:rPr>
-                <w:sz w:val="24"/>
-                <w:szCs w:val="24"/>
-                <w:lang w:val="en-GB"/>
-              </w:rPr>
-              <w:t xml:space="preserve"> </w:t>
-            </w:r>
-            <w:proofErr w:type="spellStart"/>
-            <w:r>
-              <w:rPr>
-                <w:sz w:val="24"/>
-                <w:szCs w:val="24"/>
-                <w:lang w:val="en-GB"/>
-              </w:rPr>
-              <w:t>gotoxy</w:t>
-            </w:r>
-            <w:proofErr w:type="spellEnd"/>
-            <w:r>
-              <w:rPr>
-                <w:sz w:val="24"/>
-                <w:szCs w:val="24"/>
-                <w:lang w:val="en-GB"/>
-              </w:rPr>
-              <w:t>(</w:t>
-            </w:r>
-            <w:proofErr w:type="spellStart"/>
-            <w:r>
-              <w:rPr>
-                <w:sz w:val="24"/>
-                <w:szCs w:val="24"/>
-                <w:lang w:val="en-GB"/>
-              </w:rPr>
-              <w:t>int</w:t>
-            </w:r>
-            <w:proofErr w:type="spellEnd"/>
-            <w:r>
-              <w:rPr>
-                <w:sz w:val="24"/>
-                <w:szCs w:val="24"/>
-                <w:lang w:val="en-GB"/>
-              </w:rPr>
-              <w:t xml:space="preserve"> x, </w:t>
-            </w:r>
-            <w:proofErr w:type="spellStart"/>
-            <w:r>
-              <w:rPr>
-                <w:sz w:val="24"/>
-                <w:szCs w:val="24"/>
-                <w:lang w:val="en-GB"/>
-              </w:rPr>
-              <w:t>int</w:t>
-            </w:r>
-            <w:proofErr w:type="spellEnd"/>
-            <w:r>
-              <w:rPr>
-                <w:sz w:val="24"/>
-                <w:szCs w:val="24"/>
-                <w:lang w:val="en-GB"/>
-              </w:rPr>
-              <w:t xml:space="preserve"> y)</w:t>
+            <w:r>
+              <w:rPr>
+                <w:rFonts w:ascii="Segoe UI" w:hAnsi="Segoe UI" w:cs="Segoe UI"/>
+                <w:color w:val="242424"/>
+                <w:shd w:val="clear" w:color="auto" w:fill="FFFFFF"/>
+              </w:rPr>
+              <w:t>void instructions()</w:t>
             </w:r>
           </w:p>
         </w:tc>
@@ -3720,8 +3717,7 @@
           </w:tcPr>
           <w:p>
             <w:pPr>
-              <w:spacing w:line="259" w:lineRule="auto"/>
-              <w:cnfStyle w:val="000000000000" w:firstRow="0" w:lastRow="0" w:firstColumn="0" w:lastColumn="0" w:oddVBand="0" w:evenVBand="0" w:oddHBand="0" w:evenHBand="0" w:firstRowFirstColumn="0" w:firstRowLastColumn="0" w:lastRowFirstColumn="0" w:lastRowLastColumn="0"/>
+              <w:cnfStyle w:val="000000010000" w:firstRow="0" w:lastRow="0" w:firstColumn="0" w:lastColumn="0" w:oddVBand="0" w:evenVBand="0" w:oddHBand="0" w:evenHBand="1" w:firstRowFirstColumn="0" w:firstRowLastColumn="0" w:lastRowFirstColumn="0" w:lastRowLastColumn="0"/>
               <w:rPr>
                 <w:sz w:val="24"/>
                 <w:szCs w:val="24"/>
@@ -3730,19 +3726,11 @@
             </w:pPr>
             <w:r>
               <w:rPr>
-                <w:sz w:val="24"/>
-                <w:szCs w:val="24"/>
-                <w:lang w:val="en-GB"/>
-              </w:rPr>
-              <w:t>P</w:t>
-            </w:r>
-            <w:r>
-              <w:rPr>
-                <w:sz w:val="24"/>
-                <w:szCs w:val="24"/>
-                <w:lang w:val="en-GB"/>
-              </w:rPr>
-              <w:t>laces cursor at a desired location on screen</w:t>
+                <w:rFonts w:ascii="Segoe UI" w:hAnsi="Segoe UI" w:cs="Segoe UI"/>
+                <w:color w:val="242424"/>
+                <w:shd w:val="clear" w:color="auto" w:fill="FFFFFF"/>
+              </w:rPr>
+              <w:t>Prints the instructions for the game</w:t>
             </w:r>
           </w:p>
         </w:tc>
@@ -3750,7 +3738,7 @@
       <w:tr>
         <w:trPr>
           <w:cnfStyle w:val="000000100000" w:firstRow="0" w:lastRow="0" w:firstColumn="0" w:lastColumn="0" w:oddVBand="0" w:evenVBand="0" w:oddHBand="1" w:evenHBand="0" w:firstRowFirstColumn="0" w:firstRowLastColumn="0" w:lastRowFirstColumn="0" w:lastRowLastColumn="0"/>
-          <w:trHeight w:val="620"/>
+          <w:trHeight w:val="665"/>
         </w:trPr>
         <w:tc>
           <w:tcPr>
@@ -3758,8 +3746,16 @@
             <w:tcW w:w="715" w:type="dxa"/>
           </w:tcPr>
           <w:p>
-            <w:r>
-              <w:t>5.</w:t>
+            <w:pPr>
+              <w:rPr>
+                <w:lang w:val="bg-BG"/>
+              </w:rPr>
+            </w:pPr>
+            <w:r>
+              <w:rPr>
+                <w:lang w:val="bg-BG"/>
+              </w:rPr>
+              <w:t>4.</w:t>
             </w:r>
           </w:p>
         </w:tc>
@@ -3777,30 +3773,253 @@
                 <w:lang w:val="en-GB"/>
               </w:rPr>
             </w:pPr>
+            <w:proofErr w:type="spellStart"/>
             <w:r>
               <w:rPr>
                 <w:sz w:val="24"/>
                 <w:szCs w:val="24"/>
                 <w:lang w:val="en-GB"/>
               </w:rPr>
+              <w:t>int</w:t>
+            </w:r>
+            <w:proofErr w:type="spellEnd"/>
+            <w:r>
+              <w:rPr>
+                <w:sz w:val="24"/>
+                <w:szCs w:val="24"/>
+                <w:lang w:val="en-GB"/>
+              </w:rPr>
+              <w:t xml:space="preserve"> </w:t>
+            </w:r>
+            <w:proofErr w:type="spellStart"/>
+            <w:r>
+              <w:rPr>
+                <w:sz w:val="24"/>
+                <w:szCs w:val="24"/>
+                <w:lang w:val="en-GB"/>
+              </w:rPr>
+              <w:t>gotoxy</w:t>
+            </w:r>
+            <w:proofErr w:type="spellEnd"/>
+            <w:r>
+              <w:rPr>
+                <w:sz w:val="24"/>
+                <w:szCs w:val="24"/>
+                <w:lang w:val="en-GB"/>
+              </w:rPr>
+              <w:t>(</w:t>
+            </w:r>
+            <w:proofErr w:type="spellStart"/>
+            <w:r>
+              <w:rPr>
+                <w:sz w:val="24"/>
+                <w:szCs w:val="24"/>
+                <w:lang w:val="en-GB"/>
+              </w:rPr>
+              <w:t>int</w:t>
+            </w:r>
+            <w:proofErr w:type="spellEnd"/>
+            <w:r>
+              <w:rPr>
+                <w:sz w:val="24"/>
+                <w:szCs w:val="24"/>
+                <w:lang w:val="en-GB"/>
+              </w:rPr>
+              <w:t xml:space="preserve"> x, </w:t>
+            </w:r>
+            <w:proofErr w:type="spellStart"/>
+            <w:r>
+              <w:rPr>
+                <w:sz w:val="24"/>
+                <w:szCs w:val="24"/>
+                <w:lang w:val="en-GB"/>
+              </w:rPr>
+              <w:t>int</w:t>
+            </w:r>
+            <w:proofErr w:type="spellEnd"/>
+            <w:r>
+              <w:rPr>
+                <w:sz w:val="24"/>
+                <w:szCs w:val="24"/>
+                <w:lang w:val="en-GB"/>
+              </w:rPr>
+              <w:t xml:space="preserve"> y)</w:t>
+            </w:r>
+          </w:p>
+        </w:tc>
+        <w:tc>
+          <w:tcPr>
+            <w:tcW w:w="4845" w:type="dxa"/>
+          </w:tcPr>
+          <w:p>
+            <w:pPr>
+              <w:spacing w:line="259" w:lineRule="auto"/>
+              <w:cnfStyle w:val="000000100000" w:firstRow="0" w:lastRow="0" w:firstColumn="0" w:lastColumn="0" w:oddVBand="0" w:evenVBand="0" w:oddHBand="1" w:evenHBand="0" w:firstRowFirstColumn="0" w:firstRowLastColumn="0" w:lastRowFirstColumn="0" w:lastRowLastColumn="0"/>
+              <w:rPr>
+                <w:sz w:val="24"/>
+                <w:szCs w:val="24"/>
+                <w:lang w:val="en-GB"/>
+              </w:rPr>
+            </w:pPr>
+            <w:r>
+              <w:rPr>
+                <w:sz w:val="24"/>
+                <w:szCs w:val="24"/>
+                <w:lang w:val="en-GB"/>
+              </w:rPr>
+              <w:t>P</w:t>
+            </w:r>
+            <w:r>
+              <w:rPr>
+                <w:sz w:val="24"/>
+                <w:szCs w:val="24"/>
+                <w:lang w:val="en-GB"/>
+              </w:rPr>
+              <w:t>laces cursor at a desired location on screen</w:t>
+            </w:r>
+          </w:p>
+        </w:tc>
+      </w:tr>
+      <w:tr>
+        <w:trPr>
+          <w:cnfStyle w:val="000000010000" w:firstRow="0" w:lastRow="0" w:firstColumn="0" w:lastColumn="0" w:oddVBand="0" w:evenVBand="0" w:oddHBand="0" w:evenHBand="1" w:firstRowFirstColumn="0" w:firstRowLastColumn="0" w:lastRowFirstColumn="0" w:lastRowLastColumn="0"/>
+          <w:trHeight w:val="665"/>
+        </w:trPr>
+        <w:tc>
+          <w:tcPr>
+            <w:cnfStyle w:val="001000000000" w:firstRow="0" w:lastRow="0" w:firstColumn="1" w:lastColumn="0" w:oddVBand="0" w:evenVBand="0" w:oddHBand="0" w:evenHBand="0" w:firstRowFirstColumn="0" w:firstRowLastColumn="0" w:lastRowFirstColumn="0" w:lastRowLastColumn="0"/>
+            <w:tcW w:w="715" w:type="dxa"/>
+          </w:tcPr>
+          <w:p>
+            <w:pPr>
+              <w:rPr>
+                <w:lang w:val="bg-BG"/>
+              </w:rPr>
+            </w:pPr>
+          </w:p>
+        </w:tc>
+        <w:tc>
+          <w:tcPr>
+            <w:tcW w:w="4605" w:type="dxa"/>
+          </w:tcPr>
+          <w:p>
+            <w:pPr>
+              <w:cnfStyle w:val="000000010000" w:firstRow="0" w:lastRow="0" w:firstColumn="0" w:lastColumn="0" w:oddVBand="0" w:evenVBand="0" w:oddHBand="0" w:evenHBand="1" w:firstRowFirstColumn="0" w:firstRowLastColumn="0" w:lastRowFirstColumn="0" w:lastRowLastColumn="0"/>
+              <w:rPr>
+                <w:sz w:val="24"/>
+                <w:szCs w:val="24"/>
+                <w:lang w:val="bg-BG"/>
+              </w:rPr>
+            </w:pPr>
+            <w:r>
+              <w:rPr>
+                <w:rFonts w:ascii="Segoe UI" w:hAnsi="Segoe UI" w:cs="Segoe UI"/>
+                <w:color w:val="242424"/>
+                <w:shd w:val="clear" w:color="auto" w:fill="FFFFFF"/>
+              </w:rPr>
               <w:t xml:space="preserve">void </w:t>
             </w:r>
             <w:proofErr w:type="spellStart"/>
             <w:r>
               <w:rPr>
+                <w:rFonts w:ascii="Segoe UI" w:hAnsi="Segoe UI" w:cs="Segoe UI"/>
+                <w:color w:val="242424"/>
+                <w:shd w:val="clear" w:color="auto" w:fill="FFFFFF"/>
+              </w:rPr>
+              <w:t>endOfGame</w:t>
+            </w:r>
+            <w:proofErr w:type="spellEnd"/>
+            <w:r>
+              <w:rPr>
+                <w:rFonts w:ascii="Segoe UI" w:hAnsi="Segoe UI" w:cs="Segoe UI"/>
+                <w:color w:val="242424"/>
+                <w:shd w:val="clear" w:color="auto" w:fill="FFFFFF"/>
+              </w:rPr>
+              <w:t xml:space="preserve">(string </w:t>
+            </w:r>
+            <w:proofErr w:type="spellStart"/>
+            <w:r>
+              <w:rPr>
+                <w:rFonts w:ascii="Segoe UI" w:hAnsi="Segoe UI" w:cs="Segoe UI"/>
+                <w:color w:val="242424"/>
+                <w:shd w:val="clear" w:color="auto" w:fill="FFFFFF"/>
+              </w:rPr>
+              <w:t>answe</w:t>
+            </w:r>
+            <w:proofErr w:type="spellEnd"/>
+            <w:r>
+              <w:rPr>
+                <w:rFonts w:ascii="Segoe UI" w:hAnsi="Segoe UI" w:cs="Segoe UI"/>
+                <w:color w:val="242424"/>
+                <w:shd w:val="clear" w:color="auto" w:fill="FFFFFF"/>
+                <w:lang w:val="bg-BG"/>
+              </w:rPr>
+              <w:t>)</w:t>
+            </w:r>
+          </w:p>
+        </w:tc>
+        <w:tc>
+          <w:tcPr>
+            <w:tcW w:w="4845" w:type="dxa"/>
+          </w:tcPr>
+          <w:p>
+            <w:pPr>
+              <w:cnfStyle w:val="000000010000" w:firstRow="0" w:lastRow="0" w:firstColumn="0" w:lastColumn="0" w:oddVBand="0" w:evenVBand="0" w:oddHBand="0" w:evenHBand="1" w:firstRowFirstColumn="0" w:firstRowLastColumn="0" w:lastRowFirstColumn="0" w:lastRowLastColumn="0"/>
+              <w:rPr>
                 <w:sz w:val="24"/>
                 <w:szCs w:val="24"/>
                 <w:lang w:val="en-GB"/>
               </w:rPr>
-              <w:t>print</w:t>
-            </w:r>
+            </w:pPr>
+            <w:r>
+              <w:rPr>
+                <w:rFonts w:ascii="Segoe UI" w:hAnsi="Segoe UI" w:cs="Segoe UI"/>
+                <w:color w:val="242424"/>
+                <w:shd w:val="clear" w:color="auto" w:fill="FFFFFF"/>
+              </w:rPr>
+              <w:t>Ask if you want to start the game again or to exit.</w:t>
+            </w:r>
+          </w:p>
+        </w:tc>
+      </w:tr>
+      <w:tr>
+        <w:trPr>
+          <w:cnfStyle w:val="000000100000" w:firstRow="0" w:lastRow="0" w:firstColumn="0" w:lastColumn="0" w:oddVBand="0" w:evenVBand="0" w:oddHBand="1" w:evenHBand="0" w:firstRowFirstColumn="0" w:firstRowLastColumn="0" w:lastRowFirstColumn="0" w:lastRowLastColumn="0"/>
+          <w:trHeight w:val="665"/>
+        </w:trPr>
+        <w:tc>
+          <w:tcPr>
+            <w:cnfStyle w:val="001000000000" w:firstRow="0" w:lastRow="0" w:firstColumn="1" w:lastColumn="0" w:oddVBand="0" w:evenVBand="0" w:oddHBand="0" w:evenHBand="0" w:firstRowFirstColumn="0" w:firstRowLastColumn="0" w:lastRowFirstColumn="0" w:lastRowLastColumn="0"/>
+            <w:tcW w:w="715" w:type="dxa"/>
+          </w:tcPr>
+          <w:p>
+            <w:pPr>
+              <w:rPr>
+                <w:lang w:val="bg-BG"/>
+              </w:rPr>
+            </w:pPr>
+          </w:p>
+        </w:tc>
+        <w:tc>
+          <w:tcPr>
+            <w:tcW w:w="4605" w:type="dxa"/>
+          </w:tcPr>
+          <w:p>
+            <w:pPr>
+              <w:cnfStyle w:val="000000100000" w:firstRow="0" w:lastRow="0" w:firstColumn="0" w:lastColumn="0" w:oddVBand="0" w:evenVBand="0" w:oddHBand="1" w:evenHBand="0" w:firstRowFirstColumn="0" w:firstRowLastColumn="0" w:lastRowFirstColumn="0" w:lastRowLastColumn="0"/>
+              <w:rPr>
+                <w:rFonts w:ascii="Segoe UI" w:hAnsi="Segoe UI" w:cs="Segoe UI"/>
+                <w:color w:val="242424"/>
+                <w:shd w:val="clear" w:color="auto" w:fill="FFFFFF"/>
+              </w:rPr>
+            </w:pPr>
             <w:r>
               <w:rPr>
                 <w:sz w:val="24"/>
                 <w:szCs w:val="24"/>
                 <w:lang w:val="en-GB"/>
               </w:rPr>
-              <w:t>Maze</w:t>
+              <w:t>v</w:t>
             </w:r>
             <w:r>
               <w:rPr>
@@ -3808,7 +4027,24 @@
                 <w:szCs w:val="24"/>
                 <w:lang w:val="en-GB"/>
               </w:rPr>
-              <w:t>One</w:t>
+              <w:t>oid</w:t>
+            </w:r>
+            <w:r>
+              <w:rPr>
+                <w:sz w:val="24"/>
+                <w:szCs w:val="24"/>
+                <w:lang w:val="en-GB"/>
+              </w:rPr>
+              <w:t xml:space="preserve"> </w:t>
+            </w:r>
+            <w:proofErr w:type="spellStart"/>
+            <w:r>
+              <w:rPr>
+                <w:sz w:val="24"/>
+                <w:szCs w:val="24"/>
+                <w:lang w:val="en-GB"/>
+              </w:rPr>
+              <w:t>changeLevelOne</w:t>
             </w:r>
             <w:proofErr w:type="spellEnd"/>
             <w:r>
@@ -3817,7 +4053,23 @@
                 <w:szCs w:val="24"/>
                 <w:lang w:val="en-GB"/>
               </w:rPr>
-              <w:t>()</w:t>
+              <w:t>(string ans</w:t>
+            </w:r>
+            <w:r>
+              <w:rPr>
+                <w:sz w:val="24"/>
+                <w:szCs w:val="24"/>
+                <w:lang w:val="en-GB"/>
+              </w:rPr>
+              <w:t>wer</w:t>
+            </w:r>
+            <w:r>
+              <w:rPr>
+                <w:sz w:val="24"/>
+                <w:szCs w:val="24"/>
+                <w:lang w:val="en-GB"/>
+              </w:rPr>
+              <w:t xml:space="preserve">) </w:t>
             </w:r>
           </w:p>
         </w:tc>
@@ -3829,24 +4081,25 @@
             <w:pPr>
               <w:cnfStyle w:val="000000100000" w:firstRow="0" w:lastRow="0" w:firstColumn="0" w:lastColumn="0" w:oddVBand="0" w:evenVBand="0" w:oddHBand="1" w:evenHBand="0" w:firstRowFirstColumn="0" w:firstRowLastColumn="0" w:lastRowFirstColumn="0" w:lastRowLastColumn="0"/>
               <w:rPr>
-                <w:sz w:val="24"/>
-                <w:szCs w:val="24"/>
+                <w:rFonts w:ascii="Segoe UI" w:hAnsi="Segoe UI" w:cs="Segoe UI"/>
+                <w:color w:val="242424"/>
+                <w:shd w:val="clear" w:color="auto" w:fill="FFFFFF"/>
               </w:rPr>
             </w:pPr>
             <w:r>
               <w:rPr>
                 <w:sz w:val="24"/>
                 <w:szCs w:val="24"/>
-                <w:lang w:val="en-GB"/>
-              </w:rPr>
-              <w:t>Prints the maze for level one</w:t>
+              </w:rPr>
+              <w:t>Asks you if you want to go to the next level when you finish with the previous</w:t>
             </w:r>
           </w:p>
         </w:tc>
       </w:tr>
       <w:tr>
         <w:trPr>
-          <w:trHeight w:val="710"/>
+          <w:cnfStyle w:val="000000010000" w:firstRow="0" w:lastRow="0" w:firstColumn="0" w:lastColumn="0" w:oddVBand="0" w:evenVBand="0" w:oddHBand="0" w:evenHBand="1" w:firstRowFirstColumn="0" w:firstRowLastColumn="0" w:lastRowFirstColumn="0" w:lastRowLastColumn="0"/>
+          <w:trHeight w:val="620"/>
         </w:trPr>
         <w:tc>
           <w:tcPr>
@@ -3854,19 +4107,8 @@
             <w:tcW w:w="715" w:type="dxa"/>
           </w:tcPr>
           <w:p>
-            <w:pPr>
-              <w:rPr>
-                <w:lang w:val="bg-BG"/>
-              </w:rPr>
-            </w:pPr>
-            <w:r>
-              <w:t>6</w:t>
-            </w:r>
-            <w:r>
-              <w:rPr>
-                <w:lang w:val="bg-BG"/>
-              </w:rPr>
-              <w:t>.</w:t>
+            <w:r>
+              <w:t>5.</w:t>
             </w:r>
           </w:p>
         </w:tc>
@@ -3877,7 +4119,7 @@
           <w:p>
             <w:pPr>
               <w:spacing w:line="259" w:lineRule="auto"/>
-              <w:cnfStyle w:val="000000000000" w:firstRow="0" w:lastRow="0" w:firstColumn="0" w:lastColumn="0" w:oddVBand="0" w:evenVBand="0" w:oddHBand="0" w:evenHBand="0" w:firstRowFirstColumn="0" w:firstRowLastColumn="0" w:lastRowFirstColumn="0" w:lastRowLastColumn="0"/>
+              <w:cnfStyle w:val="000000010000" w:firstRow="0" w:lastRow="0" w:firstColumn="0" w:lastColumn="0" w:oddVBand="0" w:evenVBand="0" w:oddHBand="0" w:evenHBand="1" w:firstRowFirstColumn="0" w:firstRowLastColumn="0" w:lastRowFirstColumn="0" w:lastRowLastColumn="0"/>
               <w:rPr>
                 <w:sz w:val="24"/>
                 <w:szCs w:val="24"/>
@@ -3899,7 +4141,23 @@
                 <w:szCs w:val="24"/>
                 <w:lang w:val="en-GB"/>
               </w:rPr>
-              <w:t>changeLevels</w:t>
+              <w:t>print</w:t>
+            </w:r>
+            <w:r>
+              <w:rPr>
+                <w:sz w:val="24"/>
+                <w:szCs w:val="24"/>
+                <w:lang w:val="en-GB"/>
+              </w:rPr>
+              <w:t>Maze</w:t>
+            </w:r>
+            <w:r>
+              <w:rPr>
+                <w:sz w:val="24"/>
+                <w:szCs w:val="24"/>
+                <w:lang w:val="en-GB"/>
+              </w:rPr>
+              <w:t>One</w:t>
             </w:r>
             <w:proofErr w:type="spellEnd"/>
             <w:r>
@@ -3908,7 +4166,7 @@
                 <w:szCs w:val="24"/>
                 <w:lang w:val="en-GB"/>
               </w:rPr>
-              <w:t>(string answer)</w:t>
+              <w:t>()</w:t>
             </w:r>
           </w:p>
         </w:tc>
@@ -3918,7 +4176,7 @@
           </w:tcPr>
           <w:p>
             <w:pPr>
-              <w:cnfStyle w:val="000000000000" w:firstRow="0" w:lastRow="0" w:firstColumn="0" w:lastColumn="0" w:oddVBand="0" w:evenVBand="0" w:oddHBand="0" w:evenHBand="0" w:firstRowFirstColumn="0" w:firstRowLastColumn="0" w:lastRowFirstColumn="0" w:lastRowLastColumn="0"/>
+              <w:cnfStyle w:val="000000010000" w:firstRow="0" w:lastRow="0" w:firstColumn="0" w:lastColumn="0" w:oddVBand="0" w:evenVBand="0" w:oddHBand="0" w:evenHBand="1" w:firstRowFirstColumn="0" w:firstRowLastColumn="0" w:lastRowFirstColumn="0" w:lastRowLastColumn="0"/>
               <w:rPr>
                 <w:sz w:val="24"/>
                 <w:szCs w:val="24"/>
@@ -3928,8 +4186,9 @@
               <w:rPr>
                 <w:sz w:val="24"/>
                 <w:szCs w:val="24"/>
-              </w:rPr>
-              <w:t>Asks you if you want to go to the next level when you finish with the previous</w:t>
+                <w:lang w:val="en-GB"/>
+              </w:rPr>
+              <w:t>Prints the maze for level one</w:t>
             </w:r>
           </w:p>
         </w:tc>
@@ -3951,7 +4210,7 @@
               </w:rPr>
             </w:pPr>
             <w:r>
-              <w:t>7</w:t>
+              <w:t>6</w:t>
             </w:r>
             <w:r>
               <w:rPr>
@@ -3990,7 +4249,15 @@
                 <w:szCs w:val="24"/>
                 <w:lang w:val="en-GB"/>
               </w:rPr>
-              <w:t>levelOne</w:t>
+              <w:t>change</w:t>
+            </w:r>
+            <w:r>
+              <w:rPr>
+                <w:sz w:val="24"/>
+                <w:szCs w:val="24"/>
+                <w:lang w:val="en-GB"/>
+              </w:rPr>
+              <w:t>LevelTwo</w:t>
             </w:r>
             <w:proofErr w:type="spellEnd"/>
             <w:r>
@@ -3999,7 +4266,7 @@
                 <w:szCs w:val="24"/>
                 <w:lang w:val="en-GB"/>
               </w:rPr>
-              <w:t>()</w:t>
+              <w:t>(string answer)</w:t>
             </w:r>
           </w:p>
         </w:tc>
@@ -4020,13 +4287,14 @@
                 <w:sz w:val="24"/>
                 <w:szCs w:val="24"/>
               </w:rPr>
-              <w:t xml:space="preserve">Makes the object move in the maze for the first level </w:t>
+              <w:t>Asks you if you want to go to the next level when you finish with the previous</w:t>
             </w:r>
           </w:p>
         </w:tc>
       </w:tr>
       <w:tr>
         <w:trPr>
+          <w:cnfStyle w:val="000000010000" w:firstRow="0" w:lastRow="0" w:firstColumn="0" w:lastColumn="0" w:oddVBand="0" w:evenVBand="0" w:oddHBand="0" w:evenHBand="1" w:firstRowFirstColumn="0" w:firstRowLastColumn="0" w:lastRowFirstColumn="0" w:lastRowLastColumn="0"/>
           <w:trHeight w:val="710"/>
         </w:trPr>
         <w:tc>
@@ -4041,7 +4309,7 @@
               </w:rPr>
             </w:pPr>
             <w:r>
-              <w:t>8</w:t>
+              <w:t>7</w:t>
             </w:r>
             <w:r>
               <w:rPr>
@@ -4058,7 +4326,7 @@
           <w:p>
             <w:pPr>
               <w:spacing w:line="259" w:lineRule="auto"/>
-              <w:cnfStyle w:val="000000000000" w:firstRow="0" w:lastRow="0" w:firstColumn="0" w:lastColumn="0" w:oddVBand="0" w:evenVBand="0" w:oddHBand="0" w:evenHBand="0" w:firstRowFirstColumn="0" w:firstRowLastColumn="0" w:lastRowFirstColumn="0" w:lastRowLastColumn="0"/>
+              <w:cnfStyle w:val="000000010000" w:firstRow="0" w:lastRow="0" w:firstColumn="0" w:lastColumn="0" w:oddVBand="0" w:evenVBand="0" w:oddHBand="0" w:evenHBand="1" w:firstRowFirstColumn="0" w:firstRowLastColumn="0" w:lastRowFirstColumn="0" w:lastRowLastColumn="0"/>
               <w:rPr>
                 <w:sz w:val="24"/>
                 <w:szCs w:val="24"/>
@@ -4080,7 +4348,7 @@
                 <w:szCs w:val="24"/>
                 <w:lang w:val="en-GB"/>
               </w:rPr>
-              <w:t>printMazeTwo</w:t>
+              <w:t>levelOne</w:t>
             </w:r>
             <w:proofErr w:type="spellEnd"/>
             <w:r>
@@ -4099,7 +4367,7 @@
           </w:tcPr>
           <w:p>
             <w:pPr>
-              <w:cnfStyle w:val="000000000000" w:firstRow="0" w:lastRow="0" w:firstColumn="0" w:lastColumn="0" w:oddVBand="0" w:evenVBand="0" w:oddHBand="0" w:evenHBand="0" w:firstRowFirstColumn="0" w:firstRowLastColumn="0" w:lastRowFirstColumn="0" w:lastRowLastColumn="0"/>
+              <w:cnfStyle w:val="000000010000" w:firstRow="0" w:lastRow="0" w:firstColumn="0" w:lastColumn="0" w:oddVBand="0" w:evenVBand="0" w:oddHBand="0" w:evenHBand="1" w:firstRowFirstColumn="0" w:firstRowLastColumn="0" w:lastRowFirstColumn="0" w:lastRowLastColumn="0"/>
               <w:rPr>
                 <w:sz w:val="24"/>
                 <w:szCs w:val="24"/>
@@ -4109,9 +4377,197 @@
               <w:rPr>
                 <w:sz w:val="24"/>
                 <w:szCs w:val="24"/>
+              </w:rPr>
+              <w:t xml:space="preserve">Makes the object move in the maze for the first level </w:t>
+            </w:r>
+          </w:p>
+        </w:tc>
+      </w:tr>
+      <w:tr>
+        <w:trPr>
+          <w:cnfStyle w:val="000000100000" w:firstRow="0" w:lastRow="0" w:firstColumn="0" w:lastColumn="0" w:oddVBand="0" w:evenVBand="0" w:oddHBand="1" w:evenHBand="0" w:firstRowFirstColumn="0" w:firstRowLastColumn="0" w:lastRowFirstColumn="0" w:lastRowLastColumn="0"/>
+          <w:trHeight w:val="710"/>
+        </w:trPr>
+        <w:tc>
+          <w:tcPr>
+            <w:cnfStyle w:val="001000000000" w:firstRow="0" w:lastRow="0" w:firstColumn="1" w:lastColumn="0" w:oddVBand="0" w:evenVBand="0" w:oddHBand="0" w:evenHBand="0" w:firstRowFirstColumn="0" w:firstRowLastColumn="0" w:lastRowFirstColumn="0" w:lastRowLastColumn="0"/>
+            <w:tcW w:w="715" w:type="dxa"/>
+          </w:tcPr>
+          <w:p>
+            <w:pPr>
+              <w:rPr>
+                <w:lang w:val="bg-BG"/>
+              </w:rPr>
+            </w:pPr>
+            <w:r>
+              <w:t>8</w:t>
+            </w:r>
+            <w:r>
+              <w:rPr>
+                <w:lang w:val="bg-BG"/>
+              </w:rPr>
+              <w:t>.</w:t>
+            </w:r>
+          </w:p>
+        </w:tc>
+        <w:tc>
+          <w:tcPr>
+            <w:tcW w:w="4605" w:type="dxa"/>
+          </w:tcPr>
+          <w:p>
+            <w:pPr>
+              <w:spacing w:line="259" w:lineRule="auto"/>
+              <w:cnfStyle w:val="000000100000" w:firstRow="0" w:lastRow="0" w:firstColumn="0" w:lastColumn="0" w:oddVBand="0" w:evenVBand="0" w:oddHBand="1" w:evenHBand="0" w:firstRowFirstColumn="0" w:firstRowLastColumn="0" w:lastRowFirstColumn="0" w:lastRowLastColumn="0"/>
+              <w:rPr>
+                <w:sz w:val="24"/>
+                <w:szCs w:val="24"/>
                 <w:lang w:val="en-GB"/>
               </w:rPr>
+            </w:pPr>
+            <w:r>
+              <w:rPr>
+                <w:sz w:val="24"/>
+                <w:szCs w:val="24"/>
+                <w:lang w:val="en-GB"/>
+              </w:rPr>
+              <w:t xml:space="preserve">void </w:t>
+            </w:r>
+            <w:proofErr w:type="spellStart"/>
+            <w:r>
+              <w:rPr>
+                <w:sz w:val="24"/>
+                <w:szCs w:val="24"/>
+                <w:lang w:val="en-GB"/>
+              </w:rPr>
+              <w:t>printMazeTwo</w:t>
+            </w:r>
+            <w:proofErr w:type="spellEnd"/>
+            <w:r>
+              <w:rPr>
+                <w:sz w:val="24"/>
+                <w:szCs w:val="24"/>
+                <w:lang w:val="en-GB"/>
+              </w:rPr>
+              <w:t>()</w:t>
+            </w:r>
+          </w:p>
+        </w:tc>
+        <w:tc>
+          <w:tcPr>
+            <w:tcW w:w="4845" w:type="dxa"/>
+          </w:tcPr>
+          <w:p>
+            <w:pPr>
+              <w:cnfStyle w:val="000000100000" w:firstRow="0" w:lastRow="0" w:firstColumn="0" w:lastColumn="0" w:oddVBand="0" w:evenVBand="0" w:oddHBand="1" w:evenHBand="0" w:firstRowFirstColumn="0" w:firstRowLastColumn="0" w:lastRowFirstColumn="0" w:lastRowLastColumn="0"/>
+              <w:rPr>
+                <w:sz w:val="24"/>
+                <w:szCs w:val="24"/>
+              </w:rPr>
+            </w:pPr>
+            <w:r>
+              <w:rPr>
+                <w:sz w:val="24"/>
+                <w:szCs w:val="24"/>
+                <w:lang w:val="en-GB"/>
+              </w:rPr>
               <w:t>Prints the maze for level two</w:t>
+            </w:r>
+          </w:p>
+        </w:tc>
+      </w:tr>
+      <w:tr>
+        <w:trPr>
+          <w:cnfStyle w:val="000000010000" w:firstRow="0" w:lastRow="0" w:firstColumn="0" w:lastColumn="0" w:oddVBand="0" w:evenVBand="0" w:oddHBand="0" w:evenHBand="1" w:firstRowFirstColumn="0" w:firstRowLastColumn="0" w:lastRowFirstColumn="0" w:lastRowLastColumn="0"/>
+          <w:trHeight w:val="620"/>
+        </w:trPr>
+        <w:tc>
+          <w:tcPr>
+            <w:cnfStyle w:val="001000000000" w:firstRow="0" w:lastRow="0" w:firstColumn="1" w:lastColumn="0" w:oddVBand="0" w:evenVBand="0" w:oddHBand="0" w:evenHBand="0" w:firstRowFirstColumn="0" w:firstRowLastColumn="0" w:lastRowFirstColumn="0" w:lastRowLastColumn="0"/>
+            <w:tcW w:w="715" w:type="dxa"/>
+          </w:tcPr>
+          <w:p>
+            <w:r>
+              <w:t>9</w:t>
+            </w:r>
+            <w:r>
+              <w:t>.</w:t>
+            </w:r>
+          </w:p>
+        </w:tc>
+        <w:tc>
+          <w:tcPr>
+            <w:tcW w:w="4605" w:type="dxa"/>
+          </w:tcPr>
+          <w:p>
+            <w:pPr>
+              <w:spacing w:line="259" w:lineRule="auto"/>
+              <w:cnfStyle w:val="000000010000" w:firstRow="0" w:lastRow="0" w:firstColumn="0" w:lastColumn="0" w:oddVBand="0" w:evenVBand="0" w:oddHBand="0" w:evenHBand="1" w:firstRowFirstColumn="0" w:firstRowLastColumn="0" w:lastRowFirstColumn="0" w:lastRowLastColumn="0"/>
+              <w:rPr>
+                <w:sz w:val="24"/>
+                <w:szCs w:val="24"/>
+                <w:lang w:val="en-GB"/>
+              </w:rPr>
+            </w:pPr>
+            <w:r>
+              <w:rPr>
+                <w:sz w:val="24"/>
+                <w:szCs w:val="24"/>
+                <w:lang w:val="en-GB"/>
+              </w:rPr>
+              <w:t xml:space="preserve">  void </w:t>
+            </w:r>
+            <w:proofErr w:type="spellStart"/>
+            <w:r>
+              <w:rPr>
+                <w:sz w:val="24"/>
+                <w:szCs w:val="24"/>
+                <w:lang w:val="en-GB"/>
+              </w:rPr>
+              <w:t>levelTwo</w:t>
+            </w:r>
+            <w:proofErr w:type="spellEnd"/>
+            <w:r>
+              <w:rPr>
+                <w:sz w:val="24"/>
+                <w:szCs w:val="24"/>
+                <w:lang w:val="en-GB"/>
+              </w:rPr>
+              <w:t>()</w:t>
+            </w:r>
+          </w:p>
+          <w:p>
+            <w:pPr>
+              <w:spacing w:line="259" w:lineRule="auto"/>
+              <w:ind w:left="360"/>
+              <w:cnfStyle w:val="000000010000" w:firstRow="0" w:lastRow="0" w:firstColumn="0" w:lastColumn="0" w:oddVBand="0" w:evenVBand="0" w:oddHBand="0" w:evenHBand="1" w:firstRowFirstColumn="0" w:firstRowLastColumn="0" w:lastRowFirstColumn="0" w:lastRowLastColumn="0"/>
+              <w:rPr>
+                <w:sz w:val="24"/>
+                <w:szCs w:val="24"/>
+                <w:lang w:val="en-GB"/>
+              </w:rPr>
+            </w:pPr>
+          </w:p>
+        </w:tc>
+        <w:tc>
+          <w:tcPr>
+            <w:tcW w:w="4845" w:type="dxa"/>
+          </w:tcPr>
+          <w:p>
+            <w:pPr>
+              <w:cnfStyle w:val="000000010000" w:firstRow="0" w:lastRow="0" w:firstColumn="0" w:lastColumn="0" w:oddVBand="0" w:evenVBand="0" w:oddHBand="0" w:evenHBand="1" w:firstRowFirstColumn="0" w:firstRowLastColumn="0" w:lastRowFirstColumn="0" w:lastRowLastColumn="0"/>
+              <w:rPr>
+                <w:rFonts w:ascii="Courier New" w:eastAsia="Times New Roman" w:hAnsi="Courier New" w:cs="Courier New"/>
+                <w:sz w:val="24"/>
+                <w:szCs w:val="24"/>
+                <w:lang w:val="bg-BG" w:eastAsia="bg-BG"/>
+              </w:rPr>
+            </w:pPr>
+            <w:r>
+              <w:rPr>
+                <w:sz w:val="24"/>
+                <w:szCs w:val="24"/>
+              </w:rPr>
+              <w:t>Makes the object move in the maze for the second level</w:t>
             </w:r>
           </w:p>
         </w:tc>
@@ -4128,7 +4584,7 @@
           </w:tcPr>
           <w:p>
             <w:r>
-              <w:t>9</w:t>
+              <w:t>10</w:t>
             </w:r>
             <w:r>
               <w:t>.</w:t>
@@ -4164,7 +4620,91 @@
                 <w:szCs w:val="24"/>
                 <w:lang w:val="en-GB"/>
               </w:rPr>
-              <w:t>levelTwo</w:t>
+              <w:t>printMazeThree</w:t>
+            </w:r>
+            <w:proofErr w:type="spellEnd"/>
+            <w:r>
+              <w:rPr>
+                <w:sz w:val="24"/>
+                <w:szCs w:val="24"/>
+                <w:lang w:val="en-GB"/>
+              </w:rPr>
+              <w:t>()</w:t>
+            </w:r>
+          </w:p>
+        </w:tc>
+        <w:tc>
+          <w:tcPr>
+            <w:tcW w:w="4845" w:type="dxa"/>
+          </w:tcPr>
+          <w:p>
+            <w:pPr>
+              <w:cnfStyle w:val="000000100000" w:firstRow="0" w:lastRow="0" w:firstColumn="0" w:lastColumn="0" w:oddVBand="0" w:evenVBand="0" w:oddHBand="1" w:evenHBand="0" w:firstRowFirstColumn="0" w:firstRowLastColumn="0" w:lastRowFirstColumn="0" w:lastRowLastColumn="0"/>
+              <w:rPr>
+                <w:sz w:val="24"/>
+                <w:szCs w:val="24"/>
+              </w:rPr>
+            </w:pPr>
+            <w:r>
+              <w:rPr>
+                <w:sz w:val="24"/>
+                <w:szCs w:val="24"/>
+                <w:lang w:val="en-GB"/>
+              </w:rPr>
+              <w:t>Prints the maze for level three</w:t>
+            </w:r>
+          </w:p>
+        </w:tc>
+      </w:tr>
+      <w:tr>
+        <w:trPr>
+          <w:cnfStyle w:val="000000010000" w:firstRow="0" w:lastRow="0" w:firstColumn="0" w:lastColumn="0" w:oddVBand="0" w:evenVBand="0" w:oddHBand="0" w:evenHBand="1" w:firstRowFirstColumn="0" w:firstRowLastColumn="0" w:lastRowFirstColumn="0" w:lastRowLastColumn="0"/>
+          <w:trHeight w:val="620"/>
+        </w:trPr>
+        <w:tc>
+          <w:tcPr>
+            <w:cnfStyle w:val="001000000000" w:firstRow="0" w:lastRow="0" w:firstColumn="1" w:lastColumn="0" w:oddVBand="0" w:evenVBand="0" w:oddHBand="0" w:evenHBand="0" w:firstRowFirstColumn="0" w:firstRowLastColumn="0" w:lastRowFirstColumn="0" w:lastRowLastColumn="0"/>
+            <w:tcW w:w="715" w:type="dxa"/>
+          </w:tcPr>
+          <w:p>
+            <w:r>
+              <w:t>11</w:t>
+            </w:r>
+            <w:r>
+              <w:t>.</w:t>
+            </w:r>
+          </w:p>
+        </w:tc>
+        <w:tc>
+          <w:tcPr>
+            <w:tcW w:w="4605" w:type="dxa"/>
+          </w:tcPr>
+          <w:p>
+            <w:pPr>
+              <w:spacing w:line="259" w:lineRule="auto"/>
+              <w:cnfStyle w:val="000000010000" w:firstRow="0" w:lastRow="0" w:firstColumn="0" w:lastColumn="0" w:oddVBand="0" w:evenVBand="0" w:oddHBand="0" w:evenHBand="1" w:firstRowFirstColumn="0" w:firstRowLastColumn="0" w:lastRowFirstColumn="0" w:lastRowLastColumn="0"/>
+              <w:rPr>
+                <w:sz w:val="24"/>
+                <w:szCs w:val="24"/>
+                <w:lang w:val="en-GB"/>
+              </w:rPr>
+            </w:pPr>
+            <w:r>
+              <w:rPr>
+                <w:sz w:val="24"/>
+                <w:szCs w:val="24"/>
+                <w:lang w:val="en-GB"/>
+              </w:rPr>
+              <w:t xml:space="preserve">  void </w:t>
+            </w:r>
+            <w:proofErr w:type="spellStart"/>
+            <w:r>
+              <w:rPr>
+                <w:sz w:val="24"/>
+                <w:szCs w:val="24"/>
+                <w:lang w:val="en-GB"/>
+              </w:rPr>
+              <w:t>levelThree</w:t>
             </w:r>
             <w:proofErr w:type="spellEnd"/>
             <w:r>
@@ -4179,8 +4719,7 @@
           <w:p>
             <w:pPr>
               <w:spacing w:line="259" w:lineRule="auto"/>
-              <w:ind w:left="360"/>
-              <w:cnfStyle w:val="000000100000" w:firstRow="0" w:lastRow="0" w:firstColumn="0" w:lastColumn="0" w:oddVBand="0" w:evenVBand="0" w:oddHBand="1" w:evenHBand="0" w:firstRowFirstColumn="0" w:firstRowLastColumn="0" w:lastRowFirstColumn="0" w:lastRowLastColumn="0"/>
+              <w:cnfStyle w:val="000000010000" w:firstRow="0" w:lastRow="0" w:firstColumn="0" w:lastColumn="0" w:oddVBand="0" w:evenVBand="0" w:oddHBand="0" w:evenHBand="1" w:firstRowFirstColumn="0" w:firstRowLastColumn="0" w:lastRowFirstColumn="0" w:lastRowLastColumn="0"/>
               <w:rPr>
                 <w:sz w:val="24"/>
                 <w:szCs w:val="24"/>
@@ -4195,186 +4734,7 @@
           </w:tcPr>
           <w:p>
             <w:pPr>
-              <w:cnfStyle w:val="000000100000" w:firstRow="0" w:lastRow="0" w:firstColumn="0" w:lastColumn="0" w:oddVBand="0" w:evenVBand="0" w:oddHBand="1" w:evenHBand="0" w:firstRowFirstColumn="0" w:firstRowLastColumn="0" w:lastRowFirstColumn="0" w:lastRowLastColumn="0"/>
-              <w:rPr>
-                <w:rFonts w:ascii="Courier New" w:eastAsia="Times New Roman" w:hAnsi="Courier New" w:cs="Courier New"/>
-                <w:sz w:val="24"/>
-                <w:szCs w:val="24"/>
-                <w:lang w:val="bg-BG" w:eastAsia="bg-BG"/>
-              </w:rPr>
-            </w:pPr>
-            <w:r>
-              <w:rPr>
-                <w:sz w:val="24"/>
-                <w:szCs w:val="24"/>
-              </w:rPr>
-              <w:t>Makes the object move in the maze for the second level</w:t>
-            </w:r>
-          </w:p>
-        </w:tc>
-      </w:tr>
-      <w:tr>
-        <w:trPr>
-          <w:trHeight w:val="620"/>
-        </w:trPr>
-        <w:tc>
-          <w:tcPr>
-            <w:cnfStyle w:val="001000000000" w:firstRow="0" w:lastRow="0" w:firstColumn="1" w:lastColumn="0" w:oddVBand="0" w:evenVBand="0" w:oddHBand="0" w:evenHBand="0" w:firstRowFirstColumn="0" w:firstRowLastColumn="0" w:lastRowFirstColumn="0" w:lastRowLastColumn="0"/>
-            <w:tcW w:w="715" w:type="dxa"/>
-          </w:tcPr>
-          <w:p>
-            <w:r>
-              <w:t>10</w:t>
-            </w:r>
-            <w:r>
-              <w:t>.</w:t>
-            </w:r>
-          </w:p>
-        </w:tc>
-        <w:tc>
-          <w:tcPr>
-            <w:tcW w:w="4605" w:type="dxa"/>
-          </w:tcPr>
-          <w:p>
-            <w:pPr>
-              <w:spacing w:line="259" w:lineRule="auto"/>
-              <w:cnfStyle w:val="000000000000" w:firstRow="0" w:lastRow="0" w:firstColumn="0" w:lastColumn="0" w:oddVBand="0" w:evenVBand="0" w:oddHBand="0" w:evenHBand="0" w:firstRowFirstColumn="0" w:firstRowLastColumn="0" w:lastRowFirstColumn="0" w:lastRowLastColumn="0"/>
-              <w:rPr>
-                <w:sz w:val="24"/>
-                <w:szCs w:val="24"/>
-                <w:lang w:val="en-GB"/>
-              </w:rPr>
-            </w:pPr>
-            <w:r>
-              <w:rPr>
-                <w:sz w:val="24"/>
-                <w:szCs w:val="24"/>
-                <w:lang w:val="en-GB"/>
-              </w:rPr>
-              <w:t xml:space="preserve">  void </w:t>
-            </w:r>
-            <w:proofErr w:type="spellStart"/>
-            <w:r>
-              <w:rPr>
-                <w:sz w:val="24"/>
-                <w:szCs w:val="24"/>
-                <w:lang w:val="en-GB"/>
-              </w:rPr>
-              <w:t>printMazeThree</w:t>
-            </w:r>
-            <w:proofErr w:type="spellEnd"/>
-            <w:r>
-              <w:rPr>
-                <w:sz w:val="24"/>
-                <w:szCs w:val="24"/>
-                <w:lang w:val="en-GB"/>
-              </w:rPr>
-              <w:t>()</w:t>
-            </w:r>
-          </w:p>
-        </w:tc>
-        <w:tc>
-          <w:tcPr>
-            <w:tcW w:w="4845" w:type="dxa"/>
-          </w:tcPr>
-          <w:p>
-            <w:pPr>
-              <w:cnfStyle w:val="000000000000" w:firstRow="0" w:lastRow="0" w:firstColumn="0" w:lastColumn="0" w:oddVBand="0" w:evenVBand="0" w:oddHBand="0" w:evenHBand="0" w:firstRowFirstColumn="0" w:firstRowLastColumn="0" w:lastRowFirstColumn="0" w:lastRowLastColumn="0"/>
-              <w:rPr>
-                <w:sz w:val="24"/>
-                <w:szCs w:val="24"/>
-              </w:rPr>
-            </w:pPr>
-            <w:r>
-              <w:rPr>
-                <w:sz w:val="24"/>
-                <w:szCs w:val="24"/>
-                <w:lang w:val="en-GB"/>
-              </w:rPr>
-              <w:t>Prints the maze for level three</w:t>
-            </w:r>
-          </w:p>
-        </w:tc>
-      </w:tr>
-      <w:tr>
-        <w:trPr>
-          <w:cnfStyle w:val="000000100000" w:firstRow="0" w:lastRow="0" w:firstColumn="0" w:lastColumn="0" w:oddVBand="0" w:evenVBand="0" w:oddHBand="1" w:evenHBand="0" w:firstRowFirstColumn="0" w:firstRowLastColumn="0" w:lastRowFirstColumn="0" w:lastRowLastColumn="0"/>
-          <w:trHeight w:val="620"/>
-        </w:trPr>
-        <w:tc>
-          <w:tcPr>
-            <w:cnfStyle w:val="001000000000" w:firstRow="0" w:lastRow="0" w:firstColumn="1" w:lastColumn="0" w:oddVBand="0" w:evenVBand="0" w:oddHBand="0" w:evenHBand="0" w:firstRowFirstColumn="0" w:firstRowLastColumn="0" w:lastRowFirstColumn="0" w:lastRowLastColumn="0"/>
-            <w:tcW w:w="715" w:type="dxa"/>
-          </w:tcPr>
-          <w:p>
-            <w:r>
-              <w:t>11</w:t>
-            </w:r>
-            <w:r>
-              <w:t>.</w:t>
-            </w:r>
-          </w:p>
-        </w:tc>
-        <w:tc>
-          <w:tcPr>
-            <w:tcW w:w="4605" w:type="dxa"/>
-          </w:tcPr>
-          <w:p>
-            <w:pPr>
-              <w:spacing w:line="259" w:lineRule="auto"/>
-              <w:cnfStyle w:val="000000100000" w:firstRow="0" w:lastRow="0" w:firstColumn="0" w:lastColumn="0" w:oddVBand="0" w:evenVBand="0" w:oddHBand="1" w:evenHBand="0" w:firstRowFirstColumn="0" w:firstRowLastColumn="0" w:lastRowFirstColumn="0" w:lastRowLastColumn="0"/>
-              <w:rPr>
-                <w:sz w:val="24"/>
-                <w:szCs w:val="24"/>
-                <w:lang w:val="en-GB"/>
-              </w:rPr>
-            </w:pPr>
-            <w:r>
-              <w:rPr>
-                <w:sz w:val="24"/>
-                <w:szCs w:val="24"/>
-                <w:lang w:val="en-GB"/>
-              </w:rPr>
-              <w:t xml:space="preserve">  void </w:t>
-            </w:r>
-            <w:proofErr w:type="spellStart"/>
-            <w:r>
-              <w:rPr>
-                <w:sz w:val="24"/>
-                <w:szCs w:val="24"/>
-                <w:lang w:val="en-GB"/>
-              </w:rPr>
-              <w:t>levelThree</w:t>
-            </w:r>
-            <w:proofErr w:type="spellEnd"/>
-            <w:r>
-              <w:rPr>
-                <w:sz w:val="24"/>
-                <w:szCs w:val="24"/>
-                <w:lang w:val="en-GB"/>
-              </w:rPr>
-              <w:t>()</w:t>
-            </w:r>
-          </w:p>
-          <w:p>
-            <w:pPr>
-              <w:spacing w:line="259" w:lineRule="auto"/>
-              <w:cnfStyle w:val="000000100000" w:firstRow="0" w:lastRow="0" w:firstColumn="0" w:lastColumn="0" w:oddVBand="0" w:evenVBand="0" w:oddHBand="1" w:evenHBand="0" w:firstRowFirstColumn="0" w:firstRowLastColumn="0" w:lastRowFirstColumn="0" w:lastRowLastColumn="0"/>
-              <w:rPr>
-                <w:sz w:val="24"/>
-                <w:szCs w:val="24"/>
-                <w:lang w:val="en-GB"/>
-              </w:rPr>
-            </w:pPr>
-          </w:p>
-        </w:tc>
-        <w:tc>
-          <w:tcPr>
-            <w:tcW w:w="4845" w:type="dxa"/>
-          </w:tcPr>
-          <w:p>
-            <w:pPr>
-              <w:cnfStyle w:val="000000100000" w:firstRow="0" w:lastRow="0" w:firstColumn="0" w:lastColumn="0" w:oddVBand="0" w:evenVBand="0" w:oddHBand="1" w:evenHBand="0" w:firstRowFirstColumn="0" w:firstRowLastColumn="0" w:lastRowFirstColumn="0" w:lastRowLastColumn="0"/>
+              <w:cnfStyle w:val="000000010000" w:firstRow="0" w:lastRow="0" w:firstColumn="0" w:lastColumn="0" w:oddVBand="0" w:evenVBand="0" w:oddHBand="0" w:evenHBand="1" w:firstRowFirstColumn="0" w:firstRowLastColumn="0" w:lastRowFirstColumn="0" w:lastRowLastColumn="0"/>
               <w:rPr>
                 <w:sz w:val="24"/>
                 <w:szCs w:val="24"/>
@@ -8288,6 +8648,505 @@
       <w:szCs w:val="16"/>
     </w:rPr>
   </w:style>
+  <w:style w:type="table" w:styleId="12">
+    <w:name w:val="Medium List 1"/>
+    <w:basedOn w:val="a1"/>
+    <w:uiPriority w:val="65"/>
+    <w:rsid w:val="004549E0"/>
+    <w:pPr>
+      <w:spacing w:after="0" w:line="240" w:lineRule="auto"/>
+    </w:pPr>
+    <w:rPr>
+      <w:color w:val="000000" w:themeColor="text1"/>
+    </w:rPr>
+    <w:tblPr>
+      <w:tblStyleRowBandSize w:val="1"/>
+      <w:tblStyleColBandSize w:val="1"/>
+      <w:tblInd w:w="0" w:type="dxa"/>
+      <w:tblBorders>
+        <w:top w:val="single" w:sz="8" w:space="0" w:color="000000" w:themeColor="text1"/>
+        <w:bottom w:val="single" w:sz="8" w:space="0" w:color="000000" w:themeColor="text1"/>
+      </w:tblBorders>
+      <w:tblCellMar>
+        <w:top w:w="0" w:type="dxa"/>
+        <w:left w:w="108" w:type="dxa"/>
+        <w:bottom w:w="0" w:type="dxa"/>
+        <w:right w:w="108" w:type="dxa"/>
+      </w:tblCellMar>
+    </w:tblPr>
+    <w:tblStylePr w:type="firstRow">
+      <w:rPr>
+        <w:rFonts w:asciiTheme="majorHAnsi" w:eastAsiaTheme="majorEastAsia" w:hAnsiTheme="majorHAnsi" w:cstheme="majorBidi"/>
+      </w:rPr>
+      <w:tblPr/>
+      <w:tcPr>
+        <w:tcBorders>
+          <w:top w:val="nil"/>
+          <w:bottom w:val="single" w:sz="8" w:space="0" w:color="000000" w:themeColor="text1"/>
+        </w:tcBorders>
+      </w:tcPr>
+    </w:tblStylePr>
+    <w:tblStylePr w:type="lastRow">
+      <w:rPr>
+        <w:b/>
+        <w:bCs/>
+        <w:color w:val="335B74" w:themeColor="text2"/>
+      </w:rPr>
+      <w:tblPr/>
+      <w:tcPr>
+        <w:tcBorders>
+          <w:top w:val="single" w:sz="8" w:space="0" w:color="000000" w:themeColor="text1"/>
+          <w:bottom w:val="single" w:sz="8" w:space="0" w:color="000000" w:themeColor="text1"/>
+        </w:tcBorders>
+      </w:tcPr>
+    </w:tblStylePr>
+    <w:tblStylePr w:type="firstCol">
+      <w:rPr>
+        <w:b/>
+        <w:bCs/>
+      </w:rPr>
+    </w:tblStylePr>
+    <w:tblStylePr w:type="lastCol">
+      <w:rPr>
+        <w:b/>
+        <w:bCs/>
+      </w:rPr>
+      <w:tblPr/>
+      <w:tcPr>
+        <w:tcBorders>
+          <w:top w:val="single" w:sz="8" w:space="0" w:color="000000" w:themeColor="text1"/>
+          <w:bottom w:val="single" w:sz="8" w:space="0" w:color="000000" w:themeColor="text1"/>
+        </w:tcBorders>
+      </w:tcPr>
+    </w:tblStylePr>
+    <w:tblStylePr w:type="band1Vert">
+      <w:tblPr/>
+      <w:tcPr>
+        <w:shd w:val="clear" w:color="auto" w:fill="C0C0C0" w:themeFill="text1" w:themeFillTint="3F"/>
+      </w:tcPr>
+    </w:tblStylePr>
+    <w:tblStylePr w:type="band1Horz">
+      <w:tblPr/>
+      <w:tcPr>
+        <w:shd w:val="clear" w:color="auto" w:fill="C0C0C0" w:themeFill="text1" w:themeFillTint="3F"/>
+      </w:tcPr>
+    </w:tblStylePr>
+  </w:style>
+  <w:style w:type="table" w:styleId="1-6">
+    <w:name w:val="Medium Shading 1 Accent 6"/>
+    <w:basedOn w:val="a1"/>
+    <w:uiPriority w:val="63"/>
+    <w:rsid w:val="004549E0"/>
+    <w:pPr>
+      <w:spacing w:after="0" w:line="240" w:lineRule="auto"/>
+    </w:pPr>
+    <w:tblPr>
+      <w:tblStyleRowBandSize w:val="1"/>
+      <w:tblStyleColBandSize w:val="1"/>
+      <w:tblInd w:w="0" w:type="dxa"/>
+      <w:tblBorders>
+        <w:top w:val="single" w:sz="8" w:space="0" w:color="89BAB7" w:themeColor="accent6" w:themeTint="BF"/>
+        <w:left w:val="single" w:sz="8" w:space="0" w:color="89BAB7" w:themeColor="accent6" w:themeTint="BF"/>
+        <w:bottom w:val="single" w:sz="8" w:space="0" w:color="89BAB7" w:themeColor="accent6" w:themeTint="BF"/>
+        <w:right w:val="single" w:sz="8" w:space="0" w:color="89BAB7" w:themeColor="accent6" w:themeTint="BF"/>
+        <w:insideH w:val="single" w:sz="8" w:space="0" w:color="89BAB7" w:themeColor="accent6" w:themeTint="BF"/>
+      </w:tblBorders>
+      <w:tblCellMar>
+        <w:top w:w="0" w:type="dxa"/>
+        <w:left w:w="108" w:type="dxa"/>
+        <w:bottom w:w="0" w:type="dxa"/>
+        <w:right w:w="108" w:type="dxa"/>
+      </w:tblCellMar>
+    </w:tblPr>
+    <w:tblStylePr w:type="firstRow">
+      <w:pPr>
+        <w:spacing w:before="0" w:after="0" w:line="240" w:lineRule="auto"/>
+      </w:pPr>
+      <w:rPr>
+        <w:b/>
+        <w:bCs/>
+        <w:color w:val="FFFFFF" w:themeColor="background1"/>
+      </w:rPr>
+      <w:tblPr/>
+      <w:tcPr>
+        <w:tcBorders>
+          <w:top w:val="single" w:sz="8" w:space="0" w:color="89BAB7" w:themeColor="accent6" w:themeTint="BF"/>
+          <w:left w:val="single" w:sz="8" w:space="0" w:color="89BAB7" w:themeColor="accent6" w:themeTint="BF"/>
+          <w:bottom w:val="single" w:sz="8" w:space="0" w:color="89BAB7" w:themeColor="accent6" w:themeTint="BF"/>
+          <w:right w:val="single" w:sz="8" w:space="0" w:color="89BAB7" w:themeColor="accent6" w:themeTint="BF"/>
+          <w:insideH w:val="nil"/>
+          <w:insideV w:val="nil"/>
+        </w:tcBorders>
+        <w:shd w:val="clear" w:color="auto" w:fill="62A39F" w:themeFill="accent6"/>
+      </w:tcPr>
+    </w:tblStylePr>
+    <w:tblStylePr w:type="lastRow">
+      <w:pPr>
+        <w:spacing w:before="0" w:after="0" w:line="240" w:lineRule="auto"/>
+      </w:pPr>
+      <w:rPr>
+        <w:b/>
+        <w:bCs/>
+      </w:rPr>
+      <w:tblPr/>
+      <w:tcPr>
+        <w:tcBorders>
+          <w:top w:val="double" w:sz="6" w:space="0" w:color="89BAB7" w:themeColor="accent6" w:themeTint="BF"/>
+          <w:left w:val="single" w:sz="8" w:space="0" w:color="89BAB7" w:themeColor="accent6" w:themeTint="BF"/>
+          <w:bottom w:val="single" w:sz="8" w:space="0" w:color="89BAB7" w:themeColor="accent6" w:themeTint="BF"/>
+          <w:right w:val="single" w:sz="8" w:space="0" w:color="89BAB7" w:themeColor="accent6" w:themeTint="BF"/>
+          <w:insideH w:val="nil"/>
+          <w:insideV w:val="nil"/>
+        </w:tcBorders>
+      </w:tcPr>
+    </w:tblStylePr>
+    <w:tblStylePr w:type="firstCol">
+      <w:rPr>
+        <w:b/>
+        <w:bCs/>
+      </w:rPr>
+    </w:tblStylePr>
+    <w:tblStylePr w:type="lastCol">
+      <w:rPr>
+        <w:b/>
+        <w:bCs/>
+      </w:rPr>
+    </w:tblStylePr>
+    <w:tblStylePr w:type="band1Vert">
+      <w:tblPr/>
+      <w:tcPr>
+        <w:shd w:val="clear" w:color="auto" w:fill="D8E8E7" w:themeFill="accent6" w:themeFillTint="3F"/>
+      </w:tcPr>
+    </w:tblStylePr>
+    <w:tblStylePr w:type="band1Horz">
+      <w:tblPr/>
+      <w:tcPr>
+        <w:tcBorders>
+          <w:insideH w:val="nil"/>
+          <w:insideV w:val="nil"/>
+        </w:tcBorders>
+        <w:shd w:val="clear" w:color="auto" w:fill="D8E8E7" w:themeFill="accent6" w:themeFillTint="3F"/>
+      </w:tcPr>
+    </w:tblStylePr>
+    <w:tblStylePr w:type="band2Horz">
+      <w:tblPr/>
+      <w:tcPr>
+        <w:tcBorders>
+          <w:insideH w:val="nil"/>
+          <w:insideV w:val="nil"/>
+        </w:tcBorders>
+      </w:tcPr>
+    </w:tblStylePr>
+  </w:style>
+  <w:style w:type="table" w:styleId="-5">
+    <w:name w:val="Light Shading Accent 5"/>
+    <w:basedOn w:val="a1"/>
+    <w:uiPriority w:val="60"/>
+    <w:rsid w:val="004549E0"/>
+    <w:pPr>
+      <w:spacing w:after="0" w:line="240" w:lineRule="auto"/>
+    </w:pPr>
+    <w:rPr>
+      <w:color w:val="2E653E" w:themeColor="accent5" w:themeShade="BF"/>
+    </w:rPr>
+    <w:tblPr>
+      <w:tblStyleRowBandSize w:val="1"/>
+      <w:tblStyleColBandSize w:val="1"/>
+      <w:tblInd w:w="0" w:type="dxa"/>
+      <w:tblBorders>
+        <w:top w:val="single" w:sz="8" w:space="0" w:color="3E8853" w:themeColor="accent5"/>
+        <w:bottom w:val="single" w:sz="8" w:space="0" w:color="3E8853" w:themeColor="accent5"/>
+      </w:tblBorders>
+      <w:tblCellMar>
+        <w:top w:w="0" w:type="dxa"/>
+        <w:left w:w="108" w:type="dxa"/>
+        <w:bottom w:w="0" w:type="dxa"/>
+        <w:right w:w="108" w:type="dxa"/>
+      </w:tblCellMar>
+    </w:tblPr>
+    <w:tblStylePr w:type="firstRow">
+      <w:pPr>
+        <w:spacing w:before="0" w:after="0" w:line="240" w:lineRule="auto"/>
+      </w:pPr>
+      <w:rPr>
+        <w:b/>
+        <w:bCs/>
+      </w:rPr>
+      <w:tblPr/>
+      <w:tcPr>
+        <w:tcBorders>
+          <w:top w:val="single" w:sz="8" w:space="0" w:color="3E8853" w:themeColor="accent5"/>
+          <w:left w:val="nil"/>
+          <w:bottom w:val="single" w:sz="8" w:space="0" w:color="3E8853" w:themeColor="accent5"/>
+          <w:right w:val="nil"/>
+          <w:insideH w:val="nil"/>
+          <w:insideV w:val="nil"/>
+        </w:tcBorders>
+      </w:tcPr>
+    </w:tblStylePr>
+    <w:tblStylePr w:type="lastRow">
+      <w:pPr>
+        <w:spacing w:before="0" w:after="0" w:line="240" w:lineRule="auto"/>
+      </w:pPr>
+      <w:rPr>
+        <w:b/>
+        <w:bCs/>
+      </w:rPr>
+      <w:tblPr/>
+      <w:tcPr>
+        <w:tcBorders>
+          <w:top w:val="single" w:sz="8" w:space="0" w:color="3E8853" w:themeColor="accent5"/>
+          <w:left w:val="nil"/>
+          <w:bottom w:val="single" w:sz="8" w:space="0" w:color="3E8853" w:themeColor="accent5"/>
+          <w:right w:val="nil"/>
+          <w:insideH w:val="nil"/>
+          <w:insideV w:val="nil"/>
+        </w:tcBorders>
+      </w:tcPr>
+    </w:tblStylePr>
+    <w:tblStylePr w:type="firstCol">
+      <w:rPr>
+        <w:b/>
+        <w:bCs/>
+      </w:rPr>
+    </w:tblStylePr>
+    <w:tblStylePr w:type="lastCol">
+      <w:rPr>
+        <w:b/>
+        <w:bCs/>
+      </w:rPr>
+    </w:tblStylePr>
+    <w:tblStylePr w:type="band1Vert">
+      <w:tblPr/>
+      <w:tcPr>
+        <w:tcBorders>
+          <w:left w:val="nil"/>
+          <w:right w:val="nil"/>
+          <w:insideH w:val="nil"/>
+          <w:insideV w:val="nil"/>
+        </w:tcBorders>
+        <w:shd w:val="clear" w:color="auto" w:fill="C9E6D2" w:themeFill="accent5" w:themeFillTint="3F"/>
+      </w:tcPr>
+    </w:tblStylePr>
+    <w:tblStylePr w:type="band1Horz">
+      <w:tblPr/>
+      <w:tcPr>
+        <w:tcBorders>
+          <w:left w:val="nil"/>
+          <w:right w:val="nil"/>
+          <w:insideH w:val="nil"/>
+          <w:insideV w:val="nil"/>
+        </w:tcBorders>
+        <w:shd w:val="clear" w:color="auto" w:fill="C9E6D2" w:themeFill="accent5" w:themeFillTint="3F"/>
+      </w:tcPr>
+    </w:tblStylePr>
+  </w:style>
+  <w:style w:type="table" w:styleId="-6">
+    <w:name w:val="Light Shading Accent 6"/>
+    <w:basedOn w:val="a1"/>
+    <w:uiPriority w:val="60"/>
+    <w:rsid w:val="004549E0"/>
+    <w:pPr>
+      <w:spacing w:after="0" w:line="240" w:lineRule="auto"/>
+    </w:pPr>
+    <w:rPr>
+      <w:color w:val="487B77" w:themeColor="accent6" w:themeShade="BF"/>
+    </w:rPr>
+    <w:tblPr>
+      <w:tblStyleRowBandSize w:val="1"/>
+      <w:tblStyleColBandSize w:val="1"/>
+      <w:tblInd w:w="0" w:type="dxa"/>
+      <w:tblBorders>
+        <w:top w:val="single" w:sz="8" w:space="0" w:color="62A39F" w:themeColor="accent6"/>
+        <w:bottom w:val="single" w:sz="8" w:space="0" w:color="62A39F" w:themeColor="accent6"/>
+      </w:tblBorders>
+      <w:tblCellMar>
+        <w:top w:w="0" w:type="dxa"/>
+        <w:left w:w="108" w:type="dxa"/>
+        <w:bottom w:w="0" w:type="dxa"/>
+        <w:right w:w="108" w:type="dxa"/>
+      </w:tblCellMar>
+    </w:tblPr>
+    <w:tblStylePr w:type="firstRow">
+      <w:pPr>
+        <w:spacing w:before="0" w:after="0" w:line="240" w:lineRule="auto"/>
+      </w:pPr>
+      <w:rPr>
+        <w:b/>
+        <w:bCs/>
+      </w:rPr>
+      <w:tblPr/>
+      <w:tcPr>
+        <w:tcBorders>
+          <w:top w:val="single" w:sz="8" w:space="0" w:color="62A39F" w:themeColor="accent6"/>
+          <w:left w:val="nil"/>
+          <w:bottom w:val="single" w:sz="8" w:space="0" w:color="62A39F" w:themeColor="accent6"/>
+          <w:right w:val="nil"/>
+          <w:insideH w:val="nil"/>
+          <w:insideV w:val="nil"/>
+        </w:tcBorders>
+      </w:tcPr>
+    </w:tblStylePr>
+    <w:tblStylePr w:type="lastRow">
+      <w:pPr>
+        <w:spacing w:before="0" w:after="0" w:line="240" w:lineRule="auto"/>
+      </w:pPr>
+      <w:rPr>
+        <w:b/>
+        <w:bCs/>
+      </w:rPr>
+      <w:tblPr/>
+      <w:tcPr>
+        <w:tcBorders>
+          <w:top w:val="single" w:sz="8" w:space="0" w:color="62A39F" w:themeColor="accent6"/>
+          <w:left w:val="nil"/>
+          <w:bottom w:val="single" w:sz="8" w:space="0" w:color="62A39F" w:themeColor="accent6"/>
+          <w:right w:val="nil"/>
+          <w:insideH w:val="nil"/>
+          <w:insideV w:val="nil"/>
+        </w:tcBorders>
+      </w:tcPr>
+    </w:tblStylePr>
+    <w:tblStylePr w:type="firstCol">
+      <w:rPr>
+        <w:b/>
+        <w:bCs/>
+      </w:rPr>
+    </w:tblStylePr>
+    <w:tblStylePr w:type="lastCol">
+      <w:rPr>
+        <w:b/>
+        <w:bCs/>
+      </w:rPr>
+    </w:tblStylePr>
+    <w:tblStylePr w:type="band1Vert">
+      <w:tblPr/>
+      <w:tcPr>
+        <w:tcBorders>
+          <w:left w:val="nil"/>
+          <w:right w:val="nil"/>
+          <w:insideH w:val="nil"/>
+          <w:insideV w:val="nil"/>
+        </w:tcBorders>
+        <w:shd w:val="clear" w:color="auto" w:fill="D8E8E7" w:themeFill="accent6" w:themeFillTint="3F"/>
+      </w:tcPr>
+    </w:tblStylePr>
+    <w:tblStylePr w:type="band1Horz">
+      <w:tblPr/>
+      <w:tcPr>
+        <w:tcBorders>
+          <w:left w:val="nil"/>
+          <w:right w:val="nil"/>
+          <w:insideH w:val="nil"/>
+          <w:insideV w:val="nil"/>
+        </w:tcBorders>
+        <w:shd w:val="clear" w:color="auto" w:fill="D8E8E7" w:themeFill="accent6" w:themeFillTint="3F"/>
+      </w:tcPr>
+    </w:tblStylePr>
+  </w:style>
+  <w:style w:type="table" w:styleId="-4">
+    <w:name w:val="Light Shading Accent 4"/>
+    <w:basedOn w:val="a1"/>
+    <w:uiPriority w:val="60"/>
+    <w:rsid w:val="004549E0"/>
+    <w:pPr>
+      <w:spacing w:after="0" w:line="240" w:lineRule="auto"/>
+    </w:pPr>
+    <w:rPr>
+      <w:color w:val="318B70" w:themeColor="accent4" w:themeShade="BF"/>
+    </w:rPr>
+    <w:tblPr>
+      <w:tblStyleRowBandSize w:val="1"/>
+      <w:tblStyleColBandSize w:val="1"/>
+      <w:tblInd w:w="0" w:type="dxa"/>
+      <w:tblBorders>
+        <w:top w:val="single" w:sz="8" w:space="0" w:color="42BA97" w:themeColor="accent4"/>
+        <w:bottom w:val="single" w:sz="8" w:space="0" w:color="42BA97" w:themeColor="accent4"/>
+      </w:tblBorders>
+      <w:tblCellMar>
+        <w:top w:w="0" w:type="dxa"/>
+        <w:left w:w="108" w:type="dxa"/>
+        <w:bottom w:w="0" w:type="dxa"/>
+        <w:right w:w="108" w:type="dxa"/>
+      </w:tblCellMar>
+    </w:tblPr>
+    <w:tblStylePr w:type="firstRow">
+      <w:pPr>
+        <w:spacing w:before="0" w:after="0" w:line="240" w:lineRule="auto"/>
+      </w:pPr>
+      <w:rPr>
+        <w:b/>
+        <w:bCs/>
+      </w:rPr>
+      <w:tblPr/>
+      <w:tcPr>
+        <w:tcBorders>
+          <w:top w:val="single" w:sz="8" w:space="0" w:color="42BA97" w:themeColor="accent4"/>
+          <w:left w:val="nil"/>
+          <w:bottom w:val="single" w:sz="8" w:space="0" w:color="42BA97" w:themeColor="accent4"/>
+          <w:right w:val="nil"/>
+          <w:insideH w:val="nil"/>
+          <w:insideV w:val="nil"/>
+        </w:tcBorders>
+      </w:tcPr>
+    </w:tblStylePr>
+    <w:tblStylePr w:type="lastRow">
+      <w:pPr>
+        <w:spacing w:before="0" w:after="0" w:line="240" w:lineRule="auto"/>
+      </w:pPr>
+      <w:rPr>
+        <w:b/>
+        <w:bCs/>
+      </w:rPr>
+      <w:tblPr/>
+      <w:tcPr>
+        <w:tcBorders>
+          <w:top w:val="single" w:sz="8" w:space="0" w:color="42BA97" w:themeColor="accent4"/>
+          <w:left w:val="nil"/>
+          <w:bottom w:val="single" w:sz="8" w:space="0" w:color="42BA97" w:themeColor="accent4"/>
+          <w:right w:val="nil"/>
+          <w:insideH w:val="nil"/>
+          <w:insideV w:val="nil"/>
+        </w:tcBorders>
+      </w:tcPr>
+    </w:tblStylePr>
+    <w:tblStylePr w:type="firstCol">
+      <w:rPr>
+        <w:b/>
+        <w:bCs/>
+      </w:rPr>
+    </w:tblStylePr>
+    <w:tblStylePr w:type="lastCol">
+      <w:rPr>
+        <w:b/>
+        <w:bCs/>
+      </w:rPr>
+    </w:tblStylePr>
+    <w:tblStylePr w:type="band1Vert">
+      <w:tblPr/>
+      <w:tcPr>
+        <w:tcBorders>
+          <w:left w:val="nil"/>
+          <w:right w:val="nil"/>
+          <w:insideH w:val="nil"/>
+          <w:insideV w:val="nil"/>
+        </w:tcBorders>
+        <w:shd w:val="clear" w:color="auto" w:fill="CFEEE5" w:themeFill="accent4" w:themeFillTint="3F"/>
+      </w:tcPr>
+    </w:tblStylePr>
+    <w:tblStylePr w:type="band1Horz">
+      <w:tblPr/>
+      <w:tcPr>
+        <w:tcBorders>
+          <w:left w:val="nil"/>
+          <w:right w:val="nil"/>
+          <w:insideH w:val="nil"/>
+          <w:insideV w:val="nil"/>
+        </w:tcBorders>
+        <w:shd w:val="clear" w:color="auto" w:fill="CFEEE5" w:themeFill="accent4" w:themeFillTint="3F"/>
+      </w:tcPr>
+    </w:tblStylePr>
+  </w:style>
 </w:styles>
 </file>
 
@@ -9009,6 +9868,505 @@
       <w:szCs w:val="16"/>
     </w:rPr>
   </w:style>
+  <w:style w:type="table" w:styleId="12">
+    <w:name w:val="Medium List 1"/>
+    <w:basedOn w:val="a1"/>
+    <w:uiPriority w:val="65"/>
+    <w:rsid w:val="004549E0"/>
+    <w:pPr>
+      <w:spacing w:after="0" w:line="240" w:lineRule="auto"/>
+    </w:pPr>
+    <w:rPr>
+      <w:color w:val="000000" w:themeColor="text1"/>
+    </w:rPr>
+    <w:tblPr>
+      <w:tblStyleRowBandSize w:val="1"/>
+      <w:tblStyleColBandSize w:val="1"/>
+      <w:tblInd w:w="0" w:type="dxa"/>
+      <w:tblBorders>
+        <w:top w:val="single" w:sz="8" w:space="0" w:color="000000" w:themeColor="text1"/>
+        <w:bottom w:val="single" w:sz="8" w:space="0" w:color="000000" w:themeColor="text1"/>
+      </w:tblBorders>
+      <w:tblCellMar>
+        <w:top w:w="0" w:type="dxa"/>
+        <w:left w:w="108" w:type="dxa"/>
+        <w:bottom w:w="0" w:type="dxa"/>
+        <w:right w:w="108" w:type="dxa"/>
+      </w:tblCellMar>
+    </w:tblPr>
+    <w:tblStylePr w:type="firstRow">
+      <w:rPr>
+        <w:rFonts w:asciiTheme="majorHAnsi" w:eastAsiaTheme="majorEastAsia" w:hAnsiTheme="majorHAnsi" w:cstheme="majorBidi"/>
+      </w:rPr>
+      <w:tblPr/>
+      <w:tcPr>
+        <w:tcBorders>
+          <w:top w:val="nil"/>
+          <w:bottom w:val="single" w:sz="8" w:space="0" w:color="000000" w:themeColor="text1"/>
+        </w:tcBorders>
+      </w:tcPr>
+    </w:tblStylePr>
+    <w:tblStylePr w:type="lastRow">
+      <w:rPr>
+        <w:b/>
+        <w:bCs/>
+        <w:color w:val="335B74" w:themeColor="text2"/>
+      </w:rPr>
+      <w:tblPr/>
+      <w:tcPr>
+        <w:tcBorders>
+          <w:top w:val="single" w:sz="8" w:space="0" w:color="000000" w:themeColor="text1"/>
+          <w:bottom w:val="single" w:sz="8" w:space="0" w:color="000000" w:themeColor="text1"/>
+        </w:tcBorders>
+      </w:tcPr>
+    </w:tblStylePr>
+    <w:tblStylePr w:type="firstCol">
+      <w:rPr>
+        <w:b/>
+        <w:bCs/>
+      </w:rPr>
+    </w:tblStylePr>
+    <w:tblStylePr w:type="lastCol">
+      <w:rPr>
+        <w:b/>
+        <w:bCs/>
+      </w:rPr>
+      <w:tblPr/>
+      <w:tcPr>
+        <w:tcBorders>
+          <w:top w:val="single" w:sz="8" w:space="0" w:color="000000" w:themeColor="text1"/>
+          <w:bottom w:val="single" w:sz="8" w:space="0" w:color="000000" w:themeColor="text1"/>
+        </w:tcBorders>
+      </w:tcPr>
+    </w:tblStylePr>
+    <w:tblStylePr w:type="band1Vert">
+      <w:tblPr/>
+      <w:tcPr>
+        <w:shd w:val="clear" w:color="auto" w:fill="C0C0C0" w:themeFill="text1" w:themeFillTint="3F"/>
+      </w:tcPr>
+    </w:tblStylePr>
+    <w:tblStylePr w:type="band1Horz">
+      <w:tblPr/>
+      <w:tcPr>
+        <w:shd w:val="clear" w:color="auto" w:fill="C0C0C0" w:themeFill="text1" w:themeFillTint="3F"/>
+      </w:tcPr>
+    </w:tblStylePr>
+  </w:style>
+  <w:style w:type="table" w:styleId="1-6">
+    <w:name w:val="Medium Shading 1 Accent 6"/>
+    <w:basedOn w:val="a1"/>
+    <w:uiPriority w:val="63"/>
+    <w:rsid w:val="004549E0"/>
+    <w:pPr>
+      <w:spacing w:after="0" w:line="240" w:lineRule="auto"/>
+    </w:pPr>
+    <w:tblPr>
+      <w:tblStyleRowBandSize w:val="1"/>
+      <w:tblStyleColBandSize w:val="1"/>
+      <w:tblInd w:w="0" w:type="dxa"/>
+      <w:tblBorders>
+        <w:top w:val="single" w:sz="8" w:space="0" w:color="89BAB7" w:themeColor="accent6" w:themeTint="BF"/>
+        <w:left w:val="single" w:sz="8" w:space="0" w:color="89BAB7" w:themeColor="accent6" w:themeTint="BF"/>
+        <w:bottom w:val="single" w:sz="8" w:space="0" w:color="89BAB7" w:themeColor="accent6" w:themeTint="BF"/>
+        <w:right w:val="single" w:sz="8" w:space="0" w:color="89BAB7" w:themeColor="accent6" w:themeTint="BF"/>
+        <w:insideH w:val="single" w:sz="8" w:space="0" w:color="89BAB7" w:themeColor="accent6" w:themeTint="BF"/>
+      </w:tblBorders>
+      <w:tblCellMar>
+        <w:top w:w="0" w:type="dxa"/>
+        <w:left w:w="108" w:type="dxa"/>
+        <w:bottom w:w="0" w:type="dxa"/>
+        <w:right w:w="108" w:type="dxa"/>
+      </w:tblCellMar>
+    </w:tblPr>
+    <w:tblStylePr w:type="firstRow">
+      <w:pPr>
+        <w:spacing w:before="0" w:after="0" w:line="240" w:lineRule="auto"/>
+      </w:pPr>
+      <w:rPr>
+        <w:b/>
+        <w:bCs/>
+        <w:color w:val="FFFFFF" w:themeColor="background1"/>
+      </w:rPr>
+      <w:tblPr/>
+      <w:tcPr>
+        <w:tcBorders>
+          <w:top w:val="single" w:sz="8" w:space="0" w:color="89BAB7" w:themeColor="accent6" w:themeTint="BF"/>
+          <w:left w:val="single" w:sz="8" w:space="0" w:color="89BAB7" w:themeColor="accent6" w:themeTint="BF"/>
+          <w:bottom w:val="single" w:sz="8" w:space="0" w:color="89BAB7" w:themeColor="accent6" w:themeTint="BF"/>
+          <w:right w:val="single" w:sz="8" w:space="0" w:color="89BAB7" w:themeColor="accent6" w:themeTint="BF"/>
+          <w:insideH w:val="nil"/>
+          <w:insideV w:val="nil"/>
+        </w:tcBorders>
+        <w:shd w:val="clear" w:color="auto" w:fill="62A39F" w:themeFill="accent6"/>
+      </w:tcPr>
+    </w:tblStylePr>
+    <w:tblStylePr w:type="lastRow">
+      <w:pPr>
+        <w:spacing w:before="0" w:after="0" w:line="240" w:lineRule="auto"/>
+      </w:pPr>
+      <w:rPr>
+        <w:b/>
+        <w:bCs/>
+      </w:rPr>
+      <w:tblPr/>
+      <w:tcPr>
+        <w:tcBorders>
+          <w:top w:val="double" w:sz="6" w:space="0" w:color="89BAB7" w:themeColor="accent6" w:themeTint="BF"/>
+          <w:left w:val="single" w:sz="8" w:space="0" w:color="89BAB7" w:themeColor="accent6" w:themeTint="BF"/>
+          <w:bottom w:val="single" w:sz="8" w:space="0" w:color="89BAB7" w:themeColor="accent6" w:themeTint="BF"/>
+          <w:right w:val="single" w:sz="8" w:space="0" w:color="89BAB7" w:themeColor="accent6" w:themeTint="BF"/>
+          <w:insideH w:val="nil"/>
+          <w:insideV w:val="nil"/>
+        </w:tcBorders>
+      </w:tcPr>
+    </w:tblStylePr>
+    <w:tblStylePr w:type="firstCol">
+      <w:rPr>
+        <w:b/>
+        <w:bCs/>
+      </w:rPr>
+    </w:tblStylePr>
+    <w:tblStylePr w:type="lastCol">
+      <w:rPr>
+        <w:b/>
+        <w:bCs/>
+      </w:rPr>
+    </w:tblStylePr>
+    <w:tblStylePr w:type="band1Vert">
+      <w:tblPr/>
+      <w:tcPr>
+        <w:shd w:val="clear" w:color="auto" w:fill="D8E8E7" w:themeFill="accent6" w:themeFillTint="3F"/>
+      </w:tcPr>
+    </w:tblStylePr>
+    <w:tblStylePr w:type="band1Horz">
+      <w:tblPr/>
+      <w:tcPr>
+        <w:tcBorders>
+          <w:insideH w:val="nil"/>
+          <w:insideV w:val="nil"/>
+        </w:tcBorders>
+        <w:shd w:val="clear" w:color="auto" w:fill="D8E8E7" w:themeFill="accent6" w:themeFillTint="3F"/>
+      </w:tcPr>
+    </w:tblStylePr>
+    <w:tblStylePr w:type="band2Horz">
+      <w:tblPr/>
+      <w:tcPr>
+        <w:tcBorders>
+          <w:insideH w:val="nil"/>
+          <w:insideV w:val="nil"/>
+        </w:tcBorders>
+      </w:tcPr>
+    </w:tblStylePr>
+  </w:style>
+  <w:style w:type="table" w:styleId="-5">
+    <w:name w:val="Light Shading Accent 5"/>
+    <w:basedOn w:val="a1"/>
+    <w:uiPriority w:val="60"/>
+    <w:rsid w:val="004549E0"/>
+    <w:pPr>
+      <w:spacing w:after="0" w:line="240" w:lineRule="auto"/>
+    </w:pPr>
+    <w:rPr>
+      <w:color w:val="2E653E" w:themeColor="accent5" w:themeShade="BF"/>
+    </w:rPr>
+    <w:tblPr>
+      <w:tblStyleRowBandSize w:val="1"/>
+      <w:tblStyleColBandSize w:val="1"/>
+      <w:tblInd w:w="0" w:type="dxa"/>
+      <w:tblBorders>
+        <w:top w:val="single" w:sz="8" w:space="0" w:color="3E8853" w:themeColor="accent5"/>
+        <w:bottom w:val="single" w:sz="8" w:space="0" w:color="3E8853" w:themeColor="accent5"/>
+      </w:tblBorders>
+      <w:tblCellMar>
+        <w:top w:w="0" w:type="dxa"/>
+        <w:left w:w="108" w:type="dxa"/>
+        <w:bottom w:w="0" w:type="dxa"/>
+        <w:right w:w="108" w:type="dxa"/>
+      </w:tblCellMar>
+    </w:tblPr>
+    <w:tblStylePr w:type="firstRow">
+      <w:pPr>
+        <w:spacing w:before="0" w:after="0" w:line="240" w:lineRule="auto"/>
+      </w:pPr>
+      <w:rPr>
+        <w:b/>
+        <w:bCs/>
+      </w:rPr>
+      <w:tblPr/>
+      <w:tcPr>
+        <w:tcBorders>
+          <w:top w:val="single" w:sz="8" w:space="0" w:color="3E8853" w:themeColor="accent5"/>
+          <w:left w:val="nil"/>
+          <w:bottom w:val="single" w:sz="8" w:space="0" w:color="3E8853" w:themeColor="accent5"/>
+          <w:right w:val="nil"/>
+          <w:insideH w:val="nil"/>
+          <w:insideV w:val="nil"/>
+        </w:tcBorders>
+      </w:tcPr>
+    </w:tblStylePr>
+    <w:tblStylePr w:type="lastRow">
+      <w:pPr>
+        <w:spacing w:before="0" w:after="0" w:line="240" w:lineRule="auto"/>
+      </w:pPr>
+      <w:rPr>
+        <w:b/>
+        <w:bCs/>
+      </w:rPr>
+      <w:tblPr/>
+      <w:tcPr>
+        <w:tcBorders>
+          <w:top w:val="single" w:sz="8" w:space="0" w:color="3E8853" w:themeColor="accent5"/>
+          <w:left w:val="nil"/>
+          <w:bottom w:val="single" w:sz="8" w:space="0" w:color="3E8853" w:themeColor="accent5"/>
+          <w:right w:val="nil"/>
+          <w:insideH w:val="nil"/>
+          <w:insideV w:val="nil"/>
+        </w:tcBorders>
+      </w:tcPr>
+    </w:tblStylePr>
+    <w:tblStylePr w:type="firstCol">
+      <w:rPr>
+        <w:b/>
+        <w:bCs/>
+      </w:rPr>
+    </w:tblStylePr>
+    <w:tblStylePr w:type="lastCol">
+      <w:rPr>
+        <w:b/>
+        <w:bCs/>
+      </w:rPr>
+    </w:tblStylePr>
+    <w:tblStylePr w:type="band1Vert">
+      <w:tblPr/>
+      <w:tcPr>
+        <w:tcBorders>
+          <w:left w:val="nil"/>
+          <w:right w:val="nil"/>
+          <w:insideH w:val="nil"/>
+          <w:insideV w:val="nil"/>
+        </w:tcBorders>
+        <w:shd w:val="clear" w:color="auto" w:fill="C9E6D2" w:themeFill="accent5" w:themeFillTint="3F"/>
+      </w:tcPr>
+    </w:tblStylePr>
+    <w:tblStylePr w:type="band1Horz">
+      <w:tblPr/>
+      <w:tcPr>
+        <w:tcBorders>
+          <w:left w:val="nil"/>
+          <w:right w:val="nil"/>
+          <w:insideH w:val="nil"/>
+          <w:insideV w:val="nil"/>
+        </w:tcBorders>
+        <w:shd w:val="clear" w:color="auto" w:fill="C9E6D2" w:themeFill="accent5" w:themeFillTint="3F"/>
+      </w:tcPr>
+    </w:tblStylePr>
+  </w:style>
+  <w:style w:type="table" w:styleId="-6">
+    <w:name w:val="Light Shading Accent 6"/>
+    <w:basedOn w:val="a1"/>
+    <w:uiPriority w:val="60"/>
+    <w:rsid w:val="004549E0"/>
+    <w:pPr>
+      <w:spacing w:after="0" w:line="240" w:lineRule="auto"/>
+    </w:pPr>
+    <w:rPr>
+      <w:color w:val="487B77" w:themeColor="accent6" w:themeShade="BF"/>
+    </w:rPr>
+    <w:tblPr>
+      <w:tblStyleRowBandSize w:val="1"/>
+      <w:tblStyleColBandSize w:val="1"/>
+      <w:tblInd w:w="0" w:type="dxa"/>
+      <w:tblBorders>
+        <w:top w:val="single" w:sz="8" w:space="0" w:color="62A39F" w:themeColor="accent6"/>
+        <w:bottom w:val="single" w:sz="8" w:space="0" w:color="62A39F" w:themeColor="accent6"/>
+      </w:tblBorders>
+      <w:tblCellMar>
+        <w:top w:w="0" w:type="dxa"/>
+        <w:left w:w="108" w:type="dxa"/>
+        <w:bottom w:w="0" w:type="dxa"/>
+        <w:right w:w="108" w:type="dxa"/>
+      </w:tblCellMar>
+    </w:tblPr>
+    <w:tblStylePr w:type="firstRow">
+      <w:pPr>
+        <w:spacing w:before="0" w:after="0" w:line="240" w:lineRule="auto"/>
+      </w:pPr>
+      <w:rPr>
+        <w:b/>
+        <w:bCs/>
+      </w:rPr>
+      <w:tblPr/>
+      <w:tcPr>
+        <w:tcBorders>
+          <w:top w:val="single" w:sz="8" w:space="0" w:color="62A39F" w:themeColor="accent6"/>
+          <w:left w:val="nil"/>
+          <w:bottom w:val="single" w:sz="8" w:space="0" w:color="62A39F" w:themeColor="accent6"/>
+          <w:right w:val="nil"/>
+          <w:insideH w:val="nil"/>
+          <w:insideV w:val="nil"/>
+        </w:tcBorders>
+      </w:tcPr>
+    </w:tblStylePr>
+    <w:tblStylePr w:type="lastRow">
+      <w:pPr>
+        <w:spacing w:before="0" w:after="0" w:line="240" w:lineRule="auto"/>
+      </w:pPr>
+      <w:rPr>
+        <w:b/>
+        <w:bCs/>
+      </w:rPr>
+      <w:tblPr/>
+      <w:tcPr>
+        <w:tcBorders>
+          <w:top w:val="single" w:sz="8" w:space="0" w:color="62A39F" w:themeColor="accent6"/>
+          <w:left w:val="nil"/>
+          <w:bottom w:val="single" w:sz="8" w:space="0" w:color="62A39F" w:themeColor="accent6"/>
+          <w:right w:val="nil"/>
+          <w:insideH w:val="nil"/>
+          <w:insideV w:val="nil"/>
+        </w:tcBorders>
+      </w:tcPr>
+    </w:tblStylePr>
+    <w:tblStylePr w:type="firstCol">
+      <w:rPr>
+        <w:b/>
+        <w:bCs/>
+      </w:rPr>
+    </w:tblStylePr>
+    <w:tblStylePr w:type="lastCol">
+      <w:rPr>
+        <w:b/>
+        <w:bCs/>
+      </w:rPr>
+    </w:tblStylePr>
+    <w:tblStylePr w:type="band1Vert">
+      <w:tblPr/>
+      <w:tcPr>
+        <w:tcBorders>
+          <w:left w:val="nil"/>
+          <w:right w:val="nil"/>
+          <w:insideH w:val="nil"/>
+          <w:insideV w:val="nil"/>
+        </w:tcBorders>
+        <w:shd w:val="clear" w:color="auto" w:fill="D8E8E7" w:themeFill="accent6" w:themeFillTint="3F"/>
+      </w:tcPr>
+    </w:tblStylePr>
+    <w:tblStylePr w:type="band1Horz">
+      <w:tblPr/>
+      <w:tcPr>
+        <w:tcBorders>
+          <w:left w:val="nil"/>
+          <w:right w:val="nil"/>
+          <w:insideH w:val="nil"/>
+          <w:insideV w:val="nil"/>
+        </w:tcBorders>
+        <w:shd w:val="clear" w:color="auto" w:fill="D8E8E7" w:themeFill="accent6" w:themeFillTint="3F"/>
+      </w:tcPr>
+    </w:tblStylePr>
+  </w:style>
+  <w:style w:type="table" w:styleId="-4">
+    <w:name w:val="Light Shading Accent 4"/>
+    <w:basedOn w:val="a1"/>
+    <w:uiPriority w:val="60"/>
+    <w:rsid w:val="004549E0"/>
+    <w:pPr>
+      <w:spacing w:after="0" w:line="240" w:lineRule="auto"/>
+    </w:pPr>
+    <w:rPr>
+      <w:color w:val="318B70" w:themeColor="accent4" w:themeShade="BF"/>
+    </w:rPr>
+    <w:tblPr>
+      <w:tblStyleRowBandSize w:val="1"/>
+      <w:tblStyleColBandSize w:val="1"/>
+      <w:tblInd w:w="0" w:type="dxa"/>
+      <w:tblBorders>
+        <w:top w:val="single" w:sz="8" w:space="0" w:color="42BA97" w:themeColor="accent4"/>
+        <w:bottom w:val="single" w:sz="8" w:space="0" w:color="42BA97" w:themeColor="accent4"/>
+      </w:tblBorders>
+      <w:tblCellMar>
+        <w:top w:w="0" w:type="dxa"/>
+        <w:left w:w="108" w:type="dxa"/>
+        <w:bottom w:w="0" w:type="dxa"/>
+        <w:right w:w="108" w:type="dxa"/>
+      </w:tblCellMar>
+    </w:tblPr>
+    <w:tblStylePr w:type="firstRow">
+      <w:pPr>
+        <w:spacing w:before="0" w:after="0" w:line="240" w:lineRule="auto"/>
+      </w:pPr>
+      <w:rPr>
+        <w:b/>
+        <w:bCs/>
+      </w:rPr>
+      <w:tblPr/>
+      <w:tcPr>
+        <w:tcBorders>
+          <w:top w:val="single" w:sz="8" w:space="0" w:color="42BA97" w:themeColor="accent4"/>
+          <w:left w:val="nil"/>
+          <w:bottom w:val="single" w:sz="8" w:space="0" w:color="42BA97" w:themeColor="accent4"/>
+          <w:right w:val="nil"/>
+          <w:insideH w:val="nil"/>
+          <w:insideV w:val="nil"/>
+        </w:tcBorders>
+      </w:tcPr>
+    </w:tblStylePr>
+    <w:tblStylePr w:type="lastRow">
+      <w:pPr>
+        <w:spacing w:before="0" w:after="0" w:line="240" w:lineRule="auto"/>
+      </w:pPr>
+      <w:rPr>
+        <w:b/>
+        <w:bCs/>
+      </w:rPr>
+      <w:tblPr/>
+      <w:tcPr>
+        <w:tcBorders>
+          <w:top w:val="single" w:sz="8" w:space="0" w:color="42BA97" w:themeColor="accent4"/>
+          <w:left w:val="nil"/>
+          <w:bottom w:val="single" w:sz="8" w:space="0" w:color="42BA97" w:themeColor="accent4"/>
+          <w:right w:val="nil"/>
+          <w:insideH w:val="nil"/>
+          <w:insideV w:val="nil"/>
+        </w:tcBorders>
+      </w:tcPr>
+    </w:tblStylePr>
+    <w:tblStylePr w:type="firstCol">
+      <w:rPr>
+        <w:b/>
+        <w:bCs/>
+      </w:rPr>
+    </w:tblStylePr>
+    <w:tblStylePr w:type="lastCol">
+      <w:rPr>
+        <w:b/>
+        <w:bCs/>
+      </w:rPr>
+    </w:tblStylePr>
+    <w:tblStylePr w:type="band1Vert">
+      <w:tblPr/>
+      <w:tcPr>
+        <w:tcBorders>
+          <w:left w:val="nil"/>
+          <w:right w:val="nil"/>
+          <w:insideH w:val="nil"/>
+          <w:insideV w:val="nil"/>
+        </w:tcBorders>
+        <w:shd w:val="clear" w:color="auto" w:fill="CFEEE5" w:themeFill="accent4" w:themeFillTint="3F"/>
+      </w:tcPr>
+    </w:tblStylePr>
+    <w:tblStylePr w:type="band1Horz">
+      <w:tblPr/>
+      <w:tcPr>
+        <w:tcBorders>
+          <w:left w:val="nil"/>
+          <w:right w:val="nil"/>
+          <w:insideH w:val="nil"/>
+          <w:insideV w:val="nil"/>
+        </w:tcBorders>
+        <w:shd w:val="clear" w:color="auto" w:fill="CFEEE5" w:themeFill="accent4" w:themeFillTint="3F"/>
+      </w:tcPr>
+    </w:tblStylePr>
+  </w:style>
 </w:styles>
 </file>
 
@@ -9267,28 +10625,13 @@
   <a:extraClrSchemeLst/>
   <a:extLst>
     <a:ext uri="{05A4C25C-085E-4340-85A3-A5531E510DB2}">
-      <thm15:themeFamily xmlns="" xmlns:thm15="http://schemas.microsoft.com/office/thememl/2012/main" name="Office Theme" id="{62F939B6-93AF-4DB8-9C6B-D6C7DFDC589F}" vid="{4A3C46E8-61CC-4603-A589-7422A47A8E4A}"/>
+      <thm15:themeFamily xmlns:thm15="http://schemas.microsoft.com/office/thememl/2012/main" xmlns="" name="Office Theme" id="{62F939B6-93AF-4DB8-9C6B-D6C7DFDC589F}" vid="{4A3C46E8-61CC-4603-A589-7422A47A8E4A}"/>
     </a:ext>
   </a:extLst>
 </a:theme>
 </file>
 
 <file path=customXml/item1.xml><?xml version="1.0" encoding="utf-8"?>
-<p:properties xmlns:p="http://schemas.microsoft.com/office/2006/metadata/properties" xmlns:xsi="http://www.w3.org/2001/XMLSchema-instance" xmlns:pc="http://schemas.microsoft.com/office/infopath/2007/PartnerControls">
-  <documentManagement/>
-</p:properties>
-</file>
-
-<file path=customXml/item2.xml><?xml version="1.0" encoding="utf-8"?>
-<?mso-contentType ?>
-<FormTemplates xmlns="http://schemas.microsoft.com/sharepoint/v3/contenttype/forms">
-  <Display>DocumentLibraryForm</Display>
-  <Edit>DocumentLibraryForm</Edit>
-  <New>DocumentLibraryForm</New>
-</FormTemplates>
-</file>
-
-<file path=customXml/item3.xml><?xml version="1.0" encoding="utf-8"?>
 <ct:contentTypeSchema xmlns:ct="http://schemas.microsoft.com/office/2006/metadata/contentType" xmlns:ma="http://schemas.microsoft.com/office/2006/metadata/properties/metaAttributes" ct:_="" ma:_="" ma:contentTypeName="Документ" ma:contentTypeID="0x010100488A9A9EA7749A4D899B843B60C34D15" ma:contentTypeVersion="11" ma:contentTypeDescription="Създаване на нов документ" ma:contentTypeScope="" ma:versionID="e6e7b726bdf15702ad73ae2c2bd213d9">
   <xsd:schema xmlns:xsd="http://www.w3.org/2001/XMLSchema" xmlns:xs="http://www.w3.org/2001/XMLSchema" xmlns:p="http://schemas.microsoft.com/office/2006/metadata/properties" xmlns:ns3="c2eb7742-cf85-4f13-b326-99e6b2b66dd9" xmlns:ns4="846cb94f-94e2-47b5-b89f-9eb9d690e4d4" targetNamespace="http://schemas.microsoft.com/office/2006/metadata/properties" ma:root="true" ma:fieldsID="c8a0dbca3d9ac80e7e401bb93e6096b9" ns3:_="" ns4:_="">
     <xsd:import namespace="c2eb7742-cf85-4f13-b326-99e6b2b66dd9"/>
@@ -9499,28 +10842,26 @@
 </ct:contentTypeSchema>
 </file>
 
+<file path=customXml/item2.xml><?xml version="1.0" encoding="utf-8"?>
+<?mso-contentType ?>
+<FormTemplates xmlns="http://schemas.microsoft.com/sharepoint/v3/contenttype/forms">
+  <Display>DocumentLibraryForm</Display>
+  <Edit>DocumentLibraryForm</Edit>
+  <New>DocumentLibraryForm</New>
+</FormTemplates>
+</file>
+
+<file path=customXml/item3.xml><?xml version="1.0" encoding="utf-8"?>
+<p:properties xmlns:p="http://schemas.microsoft.com/office/2006/metadata/properties" xmlns:xsi="http://www.w3.org/2001/XMLSchema-instance" xmlns:pc="http://schemas.microsoft.com/office/infopath/2007/PartnerControls">
+  <documentManagement/>
+</p:properties>
+</file>
+
 <file path=customXml/item4.xml><?xml version="1.0" encoding="utf-8"?>
 <b:Sources xmlns:b="http://schemas.openxmlformats.org/officeDocument/2006/bibliography" xmlns="http://schemas.openxmlformats.org/officeDocument/2006/bibliography" SelectedStyle="\APASixthEditionOfficeOnline.xsl" StyleName="APA" Version="6"/>
 </file>
 
 <file path=customXml/itemProps1.xml><?xml version="1.0" encoding="utf-8"?>
-<ds:datastoreItem xmlns:ds="http://schemas.openxmlformats.org/officeDocument/2006/customXml" ds:itemID="{60507CF9-DF93-46B6-B77E-D40C4A89629D}">
-  <ds:schemaRefs>
-    <ds:schemaRef ds:uri="http://schemas.microsoft.com/office/2006/metadata/properties"/>
-    <ds:schemaRef ds:uri="http://schemas.microsoft.com/office/infopath/2007/PartnerControls"/>
-  </ds:schemaRefs>
-</ds:datastoreItem>
-</file>
-
-<file path=customXml/itemProps2.xml><?xml version="1.0" encoding="utf-8"?>
-<ds:datastoreItem xmlns:ds="http://schemas.openxmlformats.org/officeDocument/2006/customXml" ds:itemID="{754E0756-0BC5-40B3-BF66-CAB1C545CF83}">
-  <ds:schemaRefs>
-    <ds:schemaRef ds:uri="http://schemas.microsoft.com/sharepoint/v3/contenttype/forms"/>
-  </ds:schemaRefs>
-</ds:datastoreItem>
-</file>
-
-<file path=customXml/itemProps3.xml><?xml version="1.0" encoding="utf-8"?>
 <ds:datastoreItem xmlns:ds="http://schemas.openxmlformats.org/officeDocument/2006/customXml" ds:itemID="{25376A71-33F4-4D39-8BF6-7B234E610D20}">
   <ds:schemaRefs>
     <ds:schemaRef ds:uri="http://schemas.microsoft.com/office/2006/metadata/contentType"/>
@@ -9539,8 +10880,25 @@
 </ds:datastoreItem>
 </file>
 
+<file path=customXml/itemProps2.xml><?xml version="1.0" encoding="utf-8"?>
+<ds:datastoreItem xmlns:ds="http://schemas.openxmlformats.org/officeDocument/2006/customXml" ds:itemID="{754E0756-0BC5-40B3-BF66-CAB1C545CF83}">
+  <ds:schemaRefs>
+    <ds:schemaRef ds:uri="http://schemas.microsoft.com/sharepoint/v3/contenttype/forms"/>
+  </ds:schemaRefs>
+</ds:datastoreItem>
+</file>
+
+<file path=customXml/itemProps3.xml><?xml version="1.0" encoding="utf-8"?>
+<ds:datastoreItem xmlns:ds="http://schemas.openxmlformats.org/officeDocument/2006/customXml" ds:itemID="{60507CF9-DF93-46B6-B77E-D40C4A89629D}">
+  <ds:schemaRefs>
+    <ds:schemaRef ds:uri="http://schemas.microsoft.com/office/2006/metadata/properties"/>
+    <ds:schemaRef ds:uri="http://schemas.microsoft.com/office/infopath/2007/PartnerControls"/>
+  </ds:schemaRefs>
+</ds:datastoreItem>
+</file>
+
 <file path=customXml/itemProps4.xml><?xml version="1.0" encoding="utf-8"?>
-<ds:datastoreItem xmlns:ds="http://schemas.openxmlformats.org/officeDocument/2006/customXml" ds:itemID="{13B7E8D2-FA0A-42C7-A92C-3ABAD0FA0080}">
+<ds:datastoreItem xmlns:ds="http://schemas.openxmlformats.org/officeDocument/2006/customXml" ds:itemID="{1F8A0F97-ADD9-4971-B75A-7CE9751C9338}">
   <ds:schemaRefs>
     <ds:schemaRef ds:uri="http://schemas.openxmlformats.org/officeDocument/2006/bibliography"/>
   </ds:schemaRefs>

</xml_diff>